<commit_message>
Corrected author affiliation format.
</commit_message>
<xml_diff>
--- a/survey-paper.docx
+++ b/survey-paper.docx
@@ -25,51 +25,28 @@
         <w:rPr>
           <w:sz w:val="24"/>
         </w:rPr>
-        <w:t xml:space="preserve">Brendan </w:t>
-      </w:r>
-      <w:proofErr w:type="spellStart"/>
-      <w:r>
-        <w:rPr>
-          <w:sz w:val="24"/>
-        </w:rPr>
-        <w:t>Lawlor</w:t>
+        <w:t>Brendan Lawlor</w:t>
       </w:r>
       <w:r>
         <w:rPr>
           <w:sz w:val="24"/>
           <w:vertAlign w:val="superscript"/>
         </w:rPr>
-        <w:t>a</w:t>
-      </w:r>
-      <w:proofErr w:type="spellEnd"/>
+        <w:t xml:space="preserve">a </w:t>
+      </w:r>
+      <w:r>
+        <w:rPr>
+          <w:sz w:val="24"/>
+        </w:rPr>
+        <w:t>and Paul Walsh</w:t>
+      </w:r>
       <w:r>
         <w:rPr>
           <w:sz w:val="24"/>
           <w:vertAlign w:val="superscript"/>
         </w:rPr>
-        <w:t xml:space="preserve"> </w:t>
-      </w:r>
-      <w:r>
-        <w:rPr>
-          <w:sz w:val="24"/>
-        </w:rPr>
-        <w:t xml:space="preserve">and Paul </w:t>
-      </w:r>
-      <w:proofErr w:type="spellStart"/>
-      <w:r>
-        <w:rPr>
-          <w:sz w:val="24"/>
-        </w:rPr>
-        <w:t>Walsh</w:t>
-      </w:r>
-      <w:r>
-        <w:rPr>
-          <w:sz w:val="24"/>
-          <w:vertAlign w:val="superscript"/>
-        </w:rPr>
         <w:t>b</w:t>
       </w:r>
-      <w:proofErr w:type="spellEnd"/>
     </w:p>
     <w:p>
       <w:pPr>
@@ -77,8 +54,6 @@
         <w:ind w:left="2364" w:right="2359" w:hanging="10"/>
         <w:jc w:val="center"/>
       </w:pPr>
-      <w:proofErr w:type="spellStart"/>
-      <w:proofErr w:type="gramStart"/>
       <w:r>
         <w:rPr>
           <w:sz w:val="24"/>
@@ -90,17 +65,16 @@
         <w:rPr>
           <w:sz w:val="24"/>
         </w:rPr>
-        <w:t>Cork</w:t>
-      </w:r>
-      <w:proofErr w:type="spellEnd"/>
-      <w:proofErr w:type="gramEnd"/>
+        <w:t xml:space="preserve">Cork Institute of Technology, Ireland </w:t>
+      </w:r>
       <w:r>
         <w:rPr>
           <w:sz w:val="24"/>
         </w:rPr>
-        <w:t xml:space="preserve"> Institute of Technology, Ireland </w:t>
-      </w:r>
-      <w:proofErr w:type="spellStart"/>
+        <w:br/>
+      </w:r>
+      <w:bookmarkStart w:id="0" w:name="_GoBack"/>
+      <w:bookmarkEnd w:id="0"/>
       <w:r>
         <w:rPr>
           <w:sz w:val="24"/>
@@ -112,14 +86,7 @@
         <w:rPr>
           <w:sz w:val="24"/>
         </w:rPr>
-        <w:t>NSilico</w:t>
-      </w:r>
-      <w:proofErr w:type="spellEnd"/>
-      <w:r>
-        <w:rPr>
-          <w:sz w:val="24"/>
-        </w:rPr>
-        <w:t xml:space="preserve"> Life Science, Ireland</w:t>
+        <w:t>NSilico Life Science, Ireland</w:t>
       </w:r>
     </w:p>
     <w:p>
@@ -149,121 +116,7 @@
         <w:rPr>
           <w:sz w:val="18"/>
         </w:rPr>
-        <w:t xml:space="preserve">There is a lack of software engineering skills in </w:t>
-      </w:r>
-      <w:proofErr w:type="spellStart"/>
-      <w:r>
-        <w:rPr>
-          <w:sz w:val="18"/>
-        </w:rPr>
-        <w:t>bioinformatic</w:t>
-      </w:r>
-      <w:proofErr w:type="spellEnd"/>
-      <w:r>
-        <w:rPr>
-          <w:sz w:val="18"/>
-        </w:rPr>
-        <w:t xml:space="preserve"> contexts. We discuss the consequences of this lack, examine existing explanations and remedies to the problem, point out their shortcomings, and propose alternatives. Previous analyses of the </w:t>
-      </w:r>
-      <w:r>
-        <w:rPr>
-          <w:sz w:val="18"/>
-        </w:rPr>
-        <w:t xml:space="preserve">problem have tended to treat the use of software in scientific contexts as categorically different from the general application of software engineering in commercial settings. In contrast, we describe </w:t>
-      </w:r>
-      <w:proofErr w:type="spellStart"/>
-      <w:r>
-        <w:rPr>
-          <w:sz w:val="18"/>
-        </w:rPr>
-        <w:t>bioinformatic</w:t>
-      </w:r>
-      <w:proofErr w:type="spellEnd"/>
-      <w:r>
-        <w:rPr>
-          <w:sz w:val="18"/>
-        </w:rPr>
-        <w:t xml:space="preserve"> software engineering as a specialization </w:t>
-      </w:r>
-      <w:r>
-        <w:rPr>
-          <w:sz w:val="18"/>
-        </w:rPr>
-        <w:t xml:space="preserve">of general software engineering, and examine how it should be practiced. Specifically, we highlight the difference between programming and software engineering, list elements of the latter and present the results of a survey of </w:t>
-      </w:r>
-      <w:proofErr w:type="spellStart"/>
-      <w:r>
-        <w:rPr>
-          <w:sz w:val="18"/>
-        </w:rPr>
-        <w:t>bioinformatic</w:t>
-      </w:r>
-      <w:proofErr w:type="spellEnd"/>
-      <w:r>
-        <w:rPr>
-          <w:sz w:val="18"/>
-        </w:rPr>
-        <w:t xml:space="preserve"> practitioners </w:t>
-      </w:r>
-      <w:r>
-        <w:rPr>
-          <w:sz w:val="18"/>
-        </w:rPr>
-        <w:t xml:space="preserve">which quantifies the extent to which those elements are employed in bioinformatics. We propose that the ideal way to bring engineering values into research projects is to bring engineers themselves. We identify the role of </w:t>
-      </w:r>
-      <w:proofErr w:type="spellStart"/>
-      <w:r>
-        <w:rPr>
-          <w:sz w:val="18"/>
-        </w:rPr>
-        <w:t>Bioinformatic</w:t>
-      </w:r>
-      <w:proofErr w:type="spellEnd"/>
-      <w:r>
-        <w:rPr>
-          <w:sz w:val="18"/>
-        </w:rPr>
-        <w:t xml:space="preserve"> Engineer and descri</w:t>
-      </w:r>
-      <w:r>
-        <w:rPr>
-          <w:sz w:val="18"/>
-        </w:rPr>
-        <w:t xml:space="preserve">be how such a role would work within a </w:t>
-      </w:r>
-      <w:proofErr w:type="spellStart"/>
-      <w:r>
-        <w:rPr>
-          <w:sz w:val="18"/>
-        </w:rPr>
-        <w:t>bioinformatic</w:t>
-      </w:r>
-      <w:proofErr w:type="spellEnd"/>
-      <w:r>
-        <w:rPr>
-          <w:sz w:val="18"/>
-        </w:rPr>
-        <w:t xml:space="preserve"> research teams. We conclude by recommending an educational emphasis on cross-training software engineers into life sciences, and propose research on Domain Specific Languages to facilitate collaboration </w:t>
-      </w:r>
-      <w:r>
-        <w:rPr>
-          <w:sz w:val="18"/>
-        </w:rPr>
-        <w:t xml:space="preserve">between engineers and </w:t>
-      </w:r>
-      <w:proofErr w:type="spellStart"/>
-      <w:r>
-        <w:rPr>
-          <w:sz w:val="18"/>
-        </w:rPr>
-        <w:t>bioinformaticians</w:t>
-      </w:r>
-      <w:proofErr w:type="spellEnd"/>
-      <w:r>
-        <w:rPr>
-          <w:sz w:val="18"/>
-        </w:rPr>
-        <w:t>.</w:t>
+        <w:t>There is a lack of software engineering skills in bioinformatic contexts. We discuss the consequences of this lack, examine existing explanations and remedies to the problem, point out their shortcomings, and propose alternatives. Previous analyses of the problem have tended to treat the use of software in scientific contexts as categorically different from the general application of software engineering in commercial settings. In contrast, we describe bioinformatic software engineering as a specialization of general software engineering, and examine how it should be practiced. Specifically, we highlight the difference between programming and software engineering, list elements of the latter and present the results of a survey of bioinformatic practitioners which quantifies the extent to which those elements are employed in bioinformatics. We propose that the ideal way to bring engineering values into research projects is to bring engineers themselves. We identify the role of Bioinformatic Engineer and describe how such a role would work within a bioinformatic research teams. We conclude by recommending an educational emphasis on cross-training software engineers into life sciences, and propose research on Domain Specific Languages to facilitate collaboration between engineers and bioinformaticians.</w:t>
       </w:r>
     </w:p>
     <w:p>
@@ -281,77 +134,16 @@
         <w:ind w:left="21" w:right="0"/>
       </w:pPr>
       <w:r>
-        <w:t>This paper identifies a significant lack of software engineering practices in bioinformatics when compared to commercial software development, which prevents it from benefiting from decades of en</w:t>
-      </w:r>
-      <w:r>
-        <w:t>gineering efficiencies, rigour and quality. The problem is present in computational science in general, but for the purposes of this discussion, we will concentrate on bioinformatics. Software engineering skills are lacking, as is evident in the way in whi</w:t>
-      </w:r>
-      <w:r>
-        <w:t xml:space="preserve">ch software is developed in </w:t>
-      </w:r>
-      <w:proofErr w:type="spellStart"/>
-      <w:r>
-        <w:t>bioinformatic</w:t>
-      </w:r>
-      <w:proofErr w:type="spellEnd"/>
-      <w:r>
-        <w:t xml:space="preserve"> contexts. Although biologists and especially </w:t>
-      </w:r>
-      <w:proofErr w:type="spellStart"/>
-      <w:r>
-        <w:t>bioinformaticians</w:t>
-      </w:r>
-      <w:proofErr w:type="spellEnd"/>
-      <w:r>
-        <w:t xml:space="preserve"> possess programming skills, and use those skills as part of their day to day work, they do so in a way that is ad hoc, </w:t>
-      </w:r>
-      <w:proofErr w:type="gramStart"/>
-      <w:r>
-        <w:t>unstructured</w:t>
-      </w:r>
-      <w:proofErr w:type="gramEnd"/>
-      <w:r>
-        <w:t xml:space="preserve"> and not in line wit</w:t>
-      </w:r>
-      <w:r>
-        <w:t xml:space="preserve">h modern standards of software engineering. </w:t>
+        <w:t xml:space="preserve">This paper identifies a significant lack of software engineering practices in bioinformatics when compared to commercial software development, which prevents it from benefiting from decades of engineering efficiencies, rigour and quality. The problem is present in computational science in general, but for the purposes of this discussion, we will concentrate on bioinformatics. Software engineering skills are lacking, as is evident in the way in which software is developed in bioinformatic contexts. Although biologists and especially bioinformaticians possess programming skills, and use those skills as part of their day to day work, they do so in a way that is ad hoc, unstructured and not in line with modern standards of software engineering. </w:t>
       </w:r>
       <w:r>
         <w:rPr>
           <w:vertAlign w:val="superscript"/>
         </w:rPr>
-        <w:t>1</w:t>
-      </w:r>
-      <w:proofErr w:type="gramStart"/>
-      <w:r>
-        <w:rPr>
-          <w:vertAlign w:val="superscript"/>
-        </w:rPr>
-        <w:t>,2</w:t>
-      </w:r>
-      <w:proofErr w:type="gramEnd"/>
-      <w:r>
-        <w:rPr>
-          <w:vertAlign w:val="superscript"/>
-        </w:rPr>
-        <w:t xml:space="preserve"> </w:t>
-      </w:r>
-      <w:r>
-        <w:t>The problem has serious consequences for the field of bioinformatics and demands that we find effective solutions. We will examine these consequences under a number of headings, but in all cases they boil dow</w:t>
-      </w:r>
-      <w:r>
-        <w:t xml:space="preserve">n to two overarching effects: the </w:t>
-      </w:r>
-      <w:proofErr w:type="spellStart"/>
-      <w:r>
-        <w:t>bioinformatic</w:t>
-      </w:r>
-      <w:proofErr w:type="spellEnd"/>
-      <w:r>
-        <w:t xml:space="preserve"> community arrives at findings more slowly than it otherwise might, and those findings, when arrived at, are less reliable than they might otherwise be. By focusing on solutions to the lack of software enginee</w:t>
-      </w:r>
-      <w:r>
-        <w:t>ring skills in bioinformatics, we can address both of these effects. A first step is to better understand their nature by identifying more precisely how and where they arise.</w:t>
+        <w:t xml:space="preserve">1,2 </w:t>
+      </w:r>
+      <w:r>
+        <w:t>The problem has serious consequences for the field of bioinformatics and demands that we find effective solutions. We will examine these consequences under a number of headings, but in all cases they boil down to two overarching effects: the bioinformatic community arrives at findings more slowly than it otherwise might, and those findings, when arrived at, are less reliable than they might otherwise be. By focusing on solutions to the lack of software engineering skills in bioinformatics, we can address both of these effects. A first step is to better understand their nature by identifying more precisely how and where they arise.</w:t>
       </w:r>
     </w:p>
     <w:p>
@@ -365,32 +157,7 @@
         <w:t>Inability to Reproduce Findings</w:t>
       </w:r>
       <w:r>
-        <w:t>: A lack of software engineering infrastructure an</w:t>
-      </w:r>
-      <w:r>
-        <w:t xml:space="preserve">d techniques means that many publications which process data </w:t>
-      </w:r>
-      <w:proofErr w:type="spellStart"/>
-      <w:r>
-        <w:t>informatically</w:t>
-      </w:r>
-      <w:proofErr w:type="spellEnd"/>
-      <w:r>
-        <w:t xml:space="preserve"> cannot make that software or data available in a reproducible way for peer review. As a consequence, a significant percentage of findings is likely to be reversed or withdrawn from</w:t>
-      </w:r>
-      <w:r>
-        <w:t xml:space="preserve"> publication. The use of infrastructure such as source code control systems and command-line build tools would improve the situation, by giving researchers the ability to easily publish and share the software that was used as part of their work. But these </w:t>
-      </w:r>
-      <w:r>
-        <w:t xml:space="preserve">tools are either unknown or simply considered unnecessary for small teams by </w:t>
-      </w:r>
-      <w:proofErr w:type="spellStart"/>
-      <w:r>
-        <w:t>bioinformatic</w:t>
-      </w:r>
-      <w:proofErr w:type="spellEnd"/>
-      <w:r>
-        <w:t xml:space="preserve"> researchers.</w:t>
+        <w:t>: A lack of software engineering infrastructure and techniques means that many publications which process data informatically cannot make that software or data available in a reproducible way for peer review. As a consequence, a significant percentage of findings is likely to be reversed or withdrawn from publication. The use of infrastructure such as source code control systems and command-line build tools would improve the situation, by giving researchers the ability to easily publish and share the software that was used as part of their work. But these tools are either unknown or simply considered unnecessary for small teams by bioinformatic researchers.</w:t>
       </w:r>
     </w:p>
     <w:p>
@@ -405,10 +172,7 @@
         <w:t>Unreliability of Findings</w:t>
       </w:r>
       <w:r>
-        <w:t xml:space="preserve">: All surveys on scientific software development we have reviewed cite a lack of software testing as being a constant theme of </w:t>
-      </w:r>
-      <w:r>
-        <w:t xml:space="preserve">scientific development. Segal points out that the “lack of any disciplined testing procedure” is a characteristic of any development practice where the end user is also the developer. </w:t>
+        <w:t xml:space="preserve">: All surveys on scientific software development we have reviewed cite a lack of software testing as being a constant theme of scientific development. Segal points out that the “lack of any disciplined testing procedure” is a characteristic of any development practice where the end user is also the developer. </w:t>
       </w:r>
       <w:r>
         <w:rPr>
@@ -447,21 +211,7 @@
         <w:t xml:space="preserve">4 </w:t>
       </w:r>
       <w:r>
-        <w:t>Be</w:t>
-      </w:r>
-      <w:r>
-        <w:t>cause of the fundamentally important role of such tests in separating problems in the code from problems in the hypotheses, findings based on insufficiently tested software must be considered in turn insufficiently tested themselves. Compare this to the us</w:t>
-      </w:r>
-      <w:r>
-        <w:t xml:space="preserve">e of defective or </w:t>
-      </w:r>
-      <w:proofErr w:type="spellStart"/>
-      <w:r>
-        <w:t>uncalibrated</w:t>
-      </w:r>
-      <w:proofErr w:type="spellEnd"/>
-      <w:r>
-        <w:t xml:space="preserve"> lab equipment in order to fully appreciate the nature of the problem.</w:t>
+        <w:t>Because of the fundamentally important role of such tests in separating problems in the code from problems in the hypotheses, findings based on insufficiently tested software must be considered in turn insufficiently tested themselves. Compare this to the use of defective or uncalibrated lab equipment in order to fully appreciate the nature of the problem.</w:t>
       </w:r>
     </w:p>
     <w:p>
@@ -476,10 +226,7 @@
         <w:t>Limitations in Data Sample Size</w:t>
       </w:r>
       <w:r>
-        <w:t>: Many scientists run their software on multi-core desktops but do so in a single-threaded way which creates performance bot</w:t>
-      </w:r>
-      <w:r>
-        <w:t xml:space="preserve">tlenecks. </w:t>
+        <w:t xml:space="preserve">: Many scientists run their software on multi-core desktops but do so in a single-threaded way which creates performance bottlenecks. </w:t>
       </w:r>
       <w:r>
         <w:rPr>
@@ -488,13 +235,7 @@
         <w:t xml:space="preserve">5 </w:t>
       </w:r>
       <w:r>
-        <w:t xml:space="preserve">This is most likely due to a lack of familiarity with the kind of parallel computing techniques available to software engineers. The constraints that this practice inevitably imposes on sample size or sophistication of data analysis are clear: </w:t>
-      </w:r>
-      <w:r>
-        <w:t>In order to execute programs to completion on desktops, even if in a time frame of hours and days, researchers will naturally reduce the number of sample points used, or eliminate steps which might increase statistical power but which have exponential or f</w:t>
-      </w:r>
-      <w:r>
-        <w:t xml:space="preserve">actorial performance profiles. </w:t>
+        <w:t xml:space="preserve">This is most likely due to a lack of familiarity with the kind of parallel computing techniques available to software engineers. The constraints that this practice inevitably imposes on sample size or sophistication of data analysis are clear: In order to execute programs to completion on desktops, even if in a time frame of hours and days, researchers will naturally reduce the number of sample points used, or eliminate steps which might increase statistical power but which have exponential or factorial performance profiles. </w:t>
       </w:r>
       <w:r>
         <w:rPr>
@@ -590,8 +331,6 @@
       <w:r>
         <w:t>require concurrent programming and resource management to run to completion on desktop computers.</w:t>
       </w:r>
-      <w:bookmarkStart w:id="0" w:name="_GoBack"/>
-      <w:bookmarkEnd w:id="0"/>
     </w:p>
     <w:p>
       <w:pPr>
@@ -604,21 +343,7 @@
         <w:t>Slowing the Discovery Cycle</w:t>
       </w:r>
       <w:r>
-        <w:t xml:space="preserve">: </w:t>
-      </w:r>
-      <w:proofErr w:type="spellStart"/>
-      <w:r>
-        <w:t>Bioinformatic</w:t>
-      </w:r>
-      <w:proofErr w:type="spellEnd"/>
-      <w:r>
-        <w:t xml:space="preserve"> research is an iterative process in which the computational element takes up a significant percentage. If the resea</w:t>
-      </w:r>
-      <w:r>
-        <w:t>rcher has to wait days to see computational results which will decide the next direction that the research is to take, momentum is lost and the entire process of research itself is slowed down. Software engineers can bring skills like performance optimisat</w:t>
-      </w:r>
-      <w:r>
-        <w:t>ion and concurrent programming to bear on this problem, significantly reducing waiting times.</w:t>
+        <w:t>: Bioinformatic research is an iterative process in which the computational element takes up a significant percentage. If the researcher has to wait days to see computational results which will decide the next direction that the research is to take, momentum is lost and the entire process of research itself is slowed down. Software engineers can bring skills like performance optimisation and concurrent programming to bear on this problem, significantly reducing waiting times.</w:t>
       </w:r>
     </w:p>
     <w:p>
@@ -633,15 +358,7 @@
         <w:t>Reinventing the wheel</w:t>
       </w:r>
       <w:r>
-        <w:t xml:space="preserve">: According to </w:t>
-      </w:r>
-      <w:proofErr w:type="spellStart"/>
-      <w:r>
-        <w:t>Prabhu</w:t>
-      </w:r>
-      <w:proofErr w:type="spellEnd"/>
-      <w:r>
-        <w:t xml:space="preserve"> et al. “a considerable portion of [scientists’] time is spent in many</w:t>
+        <w:t>: According to Prabhu et al. “a considerable portion of [scientists’] time is spent in many</w:t>
       </w:r>
     </w:p>
     <w:p>
@@ -650,13 +367,8 @@
         <w:ind w:right="0" w:hanging="7"/>
         <w:jc w:val="left"/>
       </w:pPr>
-      <w:proofErr w:type="gramStart"/>
-      <w:r>
-        <w:t>tedious</w:t>
-      </w:r>
-      <w:proofErr w:type="gramEnd"/>
-      <w:r>
-        <w:t xml:space="preserve"> [software development] activities” such as converting data formats or retro-fitting inherited software to work for new conditions. </w:t>
+      <w:r>
+        <w:t xml:space="preserve">tedious [software development] activities” such as converting data formats or retro-fitting inherited software to work for new conditions. </w:t>
       </w:r>
       <w:r>
         <w:rPr>
@@ -665,13 +377,7 @@
         <w:t xml:space="preserve">5 </w:t>
       </w:r>
       <w:r>
-        <w:t xml:space="preserve">This is a direct consequence of insufficient software engineering infrastructure and practices around the research </w:t>
-      </w:r>
-      <w:r>
-        <w:t>team. Researchers are obliged to repeatedly cobble together solutions for every new direction they take. Naturally the nature of these improvised solutions does not facilitate their reuse - they typically don’t exhibit high levels of maintainability or bui</w:t>
-      </w:r>
-      <w:r>
-        <w:t>ld-reproducibility - and so the problem perpetuates itself.</w:t>
+        <w:t>This is a direct consequence of insufficient software engineering infrastructure and practices around the research team. Researchers are obliged to repeatedly cobble together solutions for every new direction they take. Naturally the nature of these improvised solutions does not facilitate their reuse - they typically don’t exhibit high levels of maintainability or build-reproducibility - and so the problem perpetuates itself.</w:t>
       </w:r>
     </w:p>
     <w:p>
@@ -689,21 +395,7 @@
         <w:t xml:space="preserve">6 </w:t>
       </w:r>
       <w:r>
-        <w:t>The danger to progress in bioinformatics is that muc</w:t>
-      </w:r>
-      <w:r>
-        <w:t xml:space="preserve">h research may later be found to be invalid due to inexpert or non-transparent development of software. As </w:t>
-      </w:r>
-      <w:proofErr w:type="spellStart"/>
-      <w:r>
-        <w:t>Verma</w:t>
-      </w:r>
-      <w:proofErr w:type="spellEnd"/>
-      <w:r>
-        <w:t xml:space="preserve"> et al. point out, “the end goal of creating accurate and reliable scientific software is no less critical [than with commercial software] since</w:t>
-      </w:r>
-      <w:r>
-        <w:t xml:space="preserve"> incorrect results would greatly compromise the validity of the discovery”. </w:t>
+        <w:t xml:space="preserve">The danger to progress in bioinformatics is that much research may later be found to be invalid due to inexpert or non-transparent development of software. As Verma et al. point out, “the end goal of creating accurate and reliable scientific software is no less critical [than with commercial software] since incorrect results would greatly compromise the validity of the discovery”. </w:t>
       </w:r>
       <w:r>
         <w:rPr>
@@ -731,18 +423,7 @@
         <w:jc w:val="left"/>
       </w:pPr>
       <w:r>
-        <w:t xml:space="preserve">These are some of the things that can go wrong in </w:t>
-      </w:r>
-      <w:proofErr w:type="spellStart"/>
-      <w:r>
-        <w:t>bioinformatic</w:t>
-      </w:r>
-      <w:proofErr w:type="spellEnd"/>
-      <w:r>
-        <w:t xml:space="preserve"> research when we fail to address the problem </w:t>
-      </w:r>
-      <w:r>
-        <w:t>of its software engineering deficit. But why does this deficit arise in the first place? And what can be done to improve matters?</w:t>
+        <w:t>These are some of the things that can go wrong in bioinformatic research when we fail to address the problem of its software engineering deficit. But why does this deficit arise in the first place? And what can be done to improve matters?</w:t>
       </w:r>
     </w:p>
     <w:p>
@@ -750,18 +431,7 @@
         <w:ind w:left="21" w:right="0"/>
       </w:pPr>
       <w:r>
-        <w:t xml:space="preserve">A number of the authors we have reviewed offer explanations and remedies for the problems described above. </w:t>
-      </w:r>
-      <w:proofErr w:type="spellStart"/>
-      <w:r>
-        <w:t>Hannay</w:t>
-      </w:r>
-      <w:proofErr w:type="spellEnd"/>
-      <w:r>
-        <w:t xml:space="preserve"> et al. ident</w:t>
-      </w:r>
-      <w:r>
-        <w:t xml:space="preserve">ify a general lack of formal education and training and a reliance instead on informal learning from peers. </w:t>
+        <w:t xml:space="preserve">A number of the authors we have reviewed offer explanations and remedies for the problems described above. Hannay et al. identify a general lack of formal education and training and a reliance instead on informal learning from peers. </w:t>
       </w:r>
       <w:r>
         <w:rPr>
@@ -779,26 +449,7 @@
         <w:t xml:space="preserve">8 </w:t>
       </w:r>
       <w:r>
-        <w:t xml:space="preserve">Similarly, </w:t>
-      </w:r>
-      <w:proofErr w:type="spellStart"/>
-      <w:r>
-        <w:t>Verma</w:t>
-      </w:r>
-      <w:proofErr w:type="spellEnd"/>
-      <w:r>
-        <w:t xml:space="preserve"> et al. cite a lac</w:t>
-      </w:r>
-      <w:r>
-        <w:t xml:space="preserve">k of requirements engineering in </w:t>
-      </w:r>
-      <w:proofErr w:type="spellStart"/>
-      <w:r>
-        <w:t>bioinformatic</w:t>
-      </w:r>
-      <w:proofErr w:type="spellEnd"/>
-      <w:r>
-        <w:t xml:space="preserve"> projects, as well as other factors that create the “unique situation for the field of software engineering” represented by bioinformatics. </w:t>
+        <w:t xml:space="preserve">Similarly, Verma et al. cite a lack of requirements engineering in bioinformatic projects, as well as other factors that create the “unique situation for the field of software engineering” represented by bioinformatics. </w:t>
       </w:r>
       <w:r>
         <w:rPr>
@@ -806,24 +457,8 @@
         </w:rPr>
         <w:t xml:space="preserve">1 </w:t>
       </w:r>
-      <w:proofErr w:type="spellStart"/>
-      <w:r>
-        <w:t>Umarji</w:t>
-      </w:r>
-      <w:proofErr w:type="spellEnd"/>
-      <w:r>
-        <w:t xml:space="preserve"> et al. focus exclusively on the gaps in the education of </w:t>
-      </w:r>
-      <w:proofErr w:type="spellStart"/>
-      <w:r>
-        <w:t>bioi</w:t>
-      </w:r>
-      <w:r>
-        <w:t>nformatic</w:t>
-      </w:r>
-      <w:proofErr w:type="spellEnd"/>
-      <w:r>
-        <w:t xml:space="preserve"> software developers in software engineering principles. </w:t>
+      <w:r>
+        <w:t xml:space="preserve">Umarji et al. focus exclusively on the gaps in the education of bioinformatic software developers in software engineering principles. </w:t>
       </w:r>
       <w:r>
         <w:rPr>
@@ -838,17 +473,11 @@
         <w:ind w:left="21" w:right="0"/>
       </w:pPr>
       <w:r>
-        <w:t xml:space="preserve">It’s important to correctly identify all of the significant causes of the problem. If we start with a false or incomplete diagnosis the treatment is unlikely to be effective. We will look </w:t>
-      </w:r>
-      <w:r>
-        <w:t xml:space="preserve">in detail at the root causes proposed by previous </w:t>
+        <w:t xml:space="preserve">It’s important to correctly identify all of the significant causes of the problem. If we start with a false or incomplete diagnosis the treatment is unlikely to be effective. We will look in detail at the root causes proposed by previous </w:t>
       </w:r>
       <w:r>
         <w:lastRenderedPageBreak/>
-        <w:t>studies, but from the previous paragraph we can see that there are some elements in common in the way previous authors have understood the problem, and so in the solutions that they have proposed. Here we w</w:t>
-      </w:r>
-      <w:r>
-        <w:t xml:space="preserve">ill categorize them as </w:t>
+        <w:t xml:space="preserve">studies, but from the previous paragraph we can see that there are some elements in common in the way previous authors have understood the problem, and so in the solutions that they have proposed. Here we will categorize them as </w:t>
       </w:r>
       <w:r>
         <w:rPr>
@@ -893,29 +522,7 @@
         <w:ind w:left="21" w:right="0"/>
       </w:pPr>
       <w:r>
-        <w:t xml:space="preserve">Some authors have found that </w:t>
-      </w:r>
-      <w:proofErr w:type="spellStart"/>
-      <w:r>
-        <w:t>bioinformaticians</w:t>
-      </w:r>
-      <w:proofErr w:type="spellEnd"/>
-      <w:r>
-        <w:t xml:space="preserve"> lack the necessary training in Software Engineering skills. </w:t>
-      </w:r>
-      <w:proofErr w:type="spellStart"/>
-      <w:r>
-        <w:t>Umarji</w:t>
-      </w:r>
-      <w:proofErr w:type="spellEnd"/>
-      <w:r>
-        <w:t xml:space="preserve"> et al. have surveyed bioin</w:t>
-      </w:r>
-      <w:r>
-        <w:t>formatics curricula in the United States and found that “out of a total of 79 program offerings, there were only 2 instances where a software engineering related course was a required part of the curriculum” and that “there was no mention of the role and i</w:t>
-      </w:r>
-      <w:r>
-        <w:t xml:space="preserve">mportance of software engineering in the curricula”. </w:t>
+        <w:t xml:space="preserve">Some authors have found that bioinformaticians lack the necessary training in Software Engineering skills. Umarji et al. have surveyed bioinformatics curricula in the United States and found that “out of a total of 79 program offerings, there were only 2 instances where a software engineering related course was a required part of the curriculum” and that “there was no mention of the role and importance of software engineering in the curricula”. </w:t>
       </w:r>
       <w:r>
         <w:rPr>
@@ -939,26 +546,7 @@
         <w:ind w:left="21" w:right="0"/>
       </w:pPr>
       <w:r>
-        <w:t xml:space="preserve">The wrong processes - or no processes at all - are being applied to the practice of </w:t>
-      </w:r>
-      <w:proofErr w:type="spellStart"/>
-      <w:r>
-        <w:t>bioinformatic</w:t>
-      </w:r>
-      <w:proofErr w:type="spellEnd"/>
-      <w:r>
-        <w:t xml:space="preserve"> research. </w:t>
-      </w:r>
-      <w:proofErr w:type="spellStart"/>
-      <w:r>
-        <w:t>Verma</w:t>
-      </w:r>
-      <w:proofErr w:type="spellEnd"/>
-      <w:r>
-        <w:t xml:space="preserve"> et al report that “little emphasis is paid on the organization and requirem</w:t>
-      </w:r>
-      <w:r>
-        <w:t xml:space="preserve">ent gathering process in the early stages of the software”. </w:t>
+        <w:t xml:space="preserve">The wrong processes - or no processes at all - are being applied to the practice of bioinformatic research. Verma et al report that “little emphasis is paid on the organization and requirement gathering process in the early stages of the software”. </w:t>
       </w:r>
       <w:r>
         <w:rPr>
@@ -983,13 +571,7 @@
         <w:jc w:val="left"/>
       </w:pPr>
       <w:r>
-        <w:t>According to some authors, the field of scientific software development is so far removed from the commercial settings in which modern Software Engineering has emerged, that the</w:t>
-      </w:r>
-      <w:r>
-        <w:t xml:space="preserve"> rules from the latter simply do not apply. Authors have suggested that the two contexts are “fundamentally different” for reasons of subject domain complexity, requirements volatility and budgetary constraints. These differences make it problematic to “im</w:t>
-      </w:r>
-      <w:r>
-        <w:t xml:space="preserve">pose software engineering techniques on scientists”. </w:t>
+        <w:t xml:space="preserve">According to some authors, the field of scientific software development is so far removed from the commercial settings in which modern Software Engineering has emerged, that the rules from the latter simply do not apply. Authors have suggested that the two contexts are “fundamentally different” for reasons of subject domain complexity, requirements volatility and budgetary constraints. These differences make it problematic to “impose software engineering techniques on scientists”. </w:t>
       </w:r>
       <w:r>
         <w:rPr>
@@ -1017,21 +599,7 @@
         <w:t xml:space="preserve">Subject Domain Complexity. </w:t>
       </w:r>
       <w:r>
-        <w:t>Segal &amp;</w:t>
-      </w:r>
-      <w:r>
-        <w:t xml:space="preserve"> Morris assert that in the case of scientific software development the subject matter is simply too complex for the “average developer”. In a similar vein, </w:t>
-      </w:r>
-      <w:proofErr w:type="spellStart"/>
-      <w:r>
-        <w:t>Hannay</w:t>
-      </w:r>
-      <w:proofErr w:type="spellEnd"/>
-      <w:r>
-        <w:t xml:space="preserve"> suggests that “developers are much less likely to need to be domain experts” in “regular” sof</w:t>
-      </w:r>
-      <w:r>
-        <w:t xml:space="preserve">tware development compared to scientific. </w:t>
+        <w:t xml:space="preserve">Segal &amp; Morris assert that in the case of scientific software development the subject matter is simply too complex for the “average developer”. In a similar vein, Hannay suggests that “developers are much less likely to need to be domain experts” in “regular” software development compared to scientific. </w:t>
       </w:r>
       <w:r>
         <w:rPr>
@@ -1058,10 +626,7 @@
         <w:t xml:space="preserve">Requirements Volatility. </w:t>
       </w:r>
       <w:r>
-        <w:t>According to Segal &amp; Morris, “full up-front requirement specifications are impossible” where scientists are concerned, and that requirements rather “emerge” on an ongoing basis. The sugge</w:t>
-      </w:r>
-      <w:r>
-        <w:t>stion is that this is a distinctive feature of scientific programming, which makes the application of software engineering techniques more difficult.</w:t>
+        <w:t>According to Segal &amp; Morris, “full up-front requirement specifications are impossible” where scientists are concerned, and that requirements rather “emerge” on an ongoing basis. The suggestion is that this is a distinctive feature of scientific programming, which makes the application of software engineering techniques more difficult.</w:t>
       </w:r>
     </w:p>
     <w:p>
@@ -1081,32 +646,8 @@
         </w:rPr>
         <w:t xml:space="preserve">Budget and Resources. </w:t>
       </w:r>
-      <w:proofErr w:type="spellStart"/>
-      <w:r>
-        <w:t>Verma</w:t>
-      </w:r>
-      <w:proofErr w:type="spellEnd"/>
-      <w:r>
-        <w:t xml:space="preserve"> et al. and </w:t>
-      </w:r>
-      <w:proofErr w:type="spellStart"/>
-      <w:r>
-        <w:t>Umarji</w:t>
-      </w:r>
-      <w:proofErr w:type="spellEnd"/>
-      <w:r>
-        <w:t xml:space="preserve"> et al. cite tighter budget and timetable constraints as a di</w:t>
-      </w:r>
-      <w:r>
-        <w:t xml:space="preserve">fferentiating factor of </w:t>
-      </w:r>
-      <w:proofErr w:type="spellStart"/>
-      <w:r>
-        <w:t>bioinformatic</w:t>
-      </w:r>
-      <w:proofErr w:type="spellEnd"/>
-      <w:r>
-        <w:t xml:space="preserve"> software development, and therefore as one possible cause of a lack of software engineering best practices in that field.</w:t>
+      <w:r>
+        <w:t>Verma et al. and Umarji et al. cite tighter budget and timetable constraints as a differentiating factor of bioinformatic software development, and therefore as one possible cause of a lack of software engineering best practices in that field.</w:t>
       </w:r>
     </w:p>
     <w:p>
@@ -1123,21 +664,7 @@
         <w:ind w:left="21" w:right="0"/>
       </w:pPr>
       <w:r>
-        <w:t>A number of authors point out cultural differences between sci</w:t>
-      </w:r>
-      <w:r>
-        <w:t xml:space="preserve">entists and software engineers as an important issue. Segal &amp; Morris suggest that due to the subject domain complexity already mentioned, developers are likely to be the end-user scientists. But as </w:t>
-      </w:r>
-      <w:proofErr w:type="spellStart"/>
-      <w:r>
-        <w:t>Verma</w:t>
-      </w:r>
-      <w:proofErr w:type="spellEnd"/>
-      <w:r>
-        <w:t xml:space="preserve"> et al. point out, biologist stakeholders - who are t</w:t>
-      </w:r>
-      <w:r>
-        <w:t>he primary stakeholders in these settings - “may be more inclined to sacrifice program structure to get something that works”.</w:t>
+        <w:t>A number of authors point out cultural differences between scientists and software engineers as an important issue. Segal &amp; Morris suggest that due to the subject domain complexity already mentioned, developers are likely to be the end-user scientists. But as Verma et al. point out, biologist stakeholders - who are the primary stakeholders in these settings - “may be more inclined to sacrifice program structure to get something that works”.</w:t>
       </w:r>
     </w:p>
     <w:p>
@@ -1147,13 +674,7 @@
       </w:pPr>
       <w:r>
         <w:lastRenderedPageBreak/>
-        <w:t>Naturally enough, the solutions proposed by these studies flow from the diagnoses of the problem. Those who conclude that the pro</w:t>
-      </w:r>
-      <w:r>
-        <w:t xml:space="preserve">blem lies in education propose improvements to curricula. Those that implicate incorrect methodologies suggest alternatives that are more suitable to bioinformatics. Papers which emphasize the disconnect (real or perceived) between scientific and software </w:t>
-      </w:r>
-      <w:r>
-        <w:t>engineering worlds don’t offer suggestions about how to bring software engineering values into the scientific community, which again is natural, given their premise.</w:t>
+        <w:t>Naturally enough, the solutions proposed by these studies flow from the diagnoses of the problem. Those who conclude that the problem lies in education propose improvements to curricula. Those that implicate incorrect methodologies suggest alternatives that are more suitable to bioinformatics. Papers which emphasize the disconnect (real or perceived) between scientific and software engineering worlds don’t offer suggestions about how to bring software engineering values into the scientific community, which again is natural, given their premise.</w:t>
       </w:r>
     </w:p>
     <w:p>
@@ -1170,13 +691,7 @@
         <w:ind w:left="21" w:right="0"/>
       </w:pPr>
       <w:r>
-        <w:t>Before we examine the existing explanations a</w:t>
-      </w:r>
-      <w:r>
-        <w:t>nd remedies for the software engineering deficit in bioinformatics, we make a brief but important digression: We outline the differences between computer programming and software engineering in order to prepare for later arguments that lean on these differ</w:t>
-      </w:r>
-      <w:r>
-        <w:t>ences.</w:t>
+        <w:t>Before we examine the existing explanations and remedies for the software engineering deficit in bioinformatics, we make a brief but important digression: We outline the differences between computer programming and software engineering in order to prepare for later arguments that lean on these differences.</w:t>
       </w:r>
     </w:p>
     <w:p>
@@ -1185,40 +700,7 @@
         <w:ind w:left="21" w:right="0"/>
       </w:pPr>
       <w:r>
-        <w:t xml:space="preserve">The skills required to program are not the same as </w:t>
-      </w:r>
-      <w:proofErr w:type="gramStart"/>
-      <w:r>
-        <w:t>the those</w:t>
-      </w:r>
-      <w:proofErr w:type="gramEnd"/>
-      <w:r>
-        <w:t xml:space="preserve"> required to engineer a software solution. Programming is a subset of the discipline of software engineering in much the same way that </w:t>
-      </w:r>
-      <w:proofErr w:type="spellStart"/>
-      <w:r>
-        <w:t>draftsmanship</w:t>
-      </w:r>
-      <w:proofErr w:type="spellEnd"/>
-      <w:r>
-        <w:t xml:space="preserve"> is a subset of the skills required for a</w:t>
-      </w:r>
-      <w:r>
-        <w:t>rchitecture. This uncontroversial fact is under-appreciated in scientific settings, for reasons about which we might only speculate. It takes a great deal longer to make a software engineer than it does simply to make a programmer. This should come as no s</w:t>
-      </w:r>
-      <w:r>
-        <w:t>urprise, given the fact that Software Engineering is a distinct academic course of studies and a distinct professional discipline. Practicing software engineers draw from a large body of academic knowledge and a long and vital component of workplace experi</w:t>
-      </w:r>
-      <w:r>
-        <w:t xml:space="preserve">ence. There is a long-standing recognition, going back to thought-leaders like EW </w:t>
-      </w:r>
-      <w:proofErr w:type="spellStart"/>
-      <w:r>
-        <w:t>Dijkstra</w:t>
-      </w:r>
-      <w:proofErr w:type="spellEnd"/>
-      <w:r>
-        <w:t xml:space="preserve">, that software engineering is as much a craft as a science. </w:t>
+        <w:t xml:space="preserve">The skills required to program are not the same as the those required to engineer a software solution. Programming is a subset of the discipline of software engineering in much the same way that draftsmanship is a subset of the skills required for architecture. This uncontroversial fact is under-appreciated in scientific settings, for reasons about which we might only speculate. It takes a great deal longer to make a software engineer than it does simply to make a programmer. This should come as no surprise, given the fact that Software Engineering is a distinct academic course of studies and a distinct professional discipline. Practicing software engineers draw from a large body of academic knowledge and a long and vital component of workplace experience. There is a long-standing recognition, going back to thought-leaders like EW Dijkstra, that software engineering is as much a craft as a science. </w:t>
       </w:r>
       <w:r>
         <w:rPr>
@@ -1227,10 +709,7 @@
         <w:t xml:space="preserve">10 </w:t>
       </w:r>
       <w:r>
-        <w:t>As such, its skills are acquired as much through a kind of apprenticeship as through the academic studies that precede it. This has been sufficiently appreciated by educators that some have sought to incorporate elements of that apprenticeship into academi</w:t>
-      </w:r>
-      <w:r>
-        <w:t xml:space="preserve">c coursework. </w:t>
+        <w:t xml:space="preserve">As such, its skills are acquired as much through a kind of apprenticeship as through the academic studies that precede it. This has been sufficiently appreciated by educators that some have sought to incorporate elements of that apprenticeship into academic coursework. </w:t>
       </w:r>
       <w:r>
         <w:rPr>
@@ -1239,26 +718,7 @@
         <w:t xml:space="preserve">11 </w:t>
       </w:r>
       <w:r>
-        <w:t xml:space="preserve">The elements of software engineering practice that are often absent from </w:t>
-      </w:r>
-      <w:proofErr w:type="spellStart"/>
-      <w:r>
-        <w:t>bioinformatic</w:t>
-      </w:r>
-      <w:proofErr w:type="spellEnd"/>
-      <w:r>
-        <w:t xml:space="preserve"> teams correspond to those elements which are typically learned by the software engineering apprentice (source control, build systems, unit testing </w:t>
-      </w:r>
-      <w:proofErr w:type="spellStart"/>
-      <w:r>
-        <w:t>etc</w:t>
-      </w:r>
-      <w:proofErr w:type="spellEnd"/>
-      <w:r>
-        <w:t>).</w:t>
-      </w:r>
-      <w:r>
-        <w:t xml:space="preserve"> This is hardly surprising: Scientists learn more software development skills informally from other scientists, and through self-study, than through formal education. </w:t>
+        <w:t xml:space="preserve">The elements of software engineering practice that are often absent from bioinformatic teams correspond to those elements which are typically learned by the software engineering apprentice (source control, build systems, unit testing etc). This is hardly surprising: Scientists learn more software development skills informally from other scientists, and through self-study, than through formal education. </w:t>
       </w:r>
       <w:r>
         <w:rPr>
@@ -1267,10 +727,7 @@
         <w:t xml:space="preserve">7 </w:t>
       </w:r>
       <w:r>
-        <w:t xml:space="preserve">In one study 84% of scientists who were surveyed indicated that they had relied mostly </w:t>
-      </w:r>
-      <w:r>
-        <w:t xml:space="preserve">on self-learning for their software skills. </w:t>
+        <w:t xml:space="preserve">In one study 84% of scientists who were surveyed indicated that they had relied mostly on self-learning for their software skills. </w:t>
       </w:r>
       <w:r>
         <w:rPr>
@@ -1297,21 +754,7 @@
         <w:ind w:left="21" w:right="0"/>
       </w:pPr>
       <w:r>
-        <w:t>In this section, we give a</w:t>
-      </w:r>
-      <w:r>
-        <w:t xml:space="preserve">n overview of some of the primary tools, techniques and skills of software engineering, and present the results of a survey which seeks to quantify the prevalence of these software engineering elements in </w:t>
-      </w:r>
-      <w:proofErr w:type="spellStart"/>
-      <w:r>
-        <w:t>bioinformatic</w:t>
-      </w:r>
-      <w:proofErr w:type="spellEnd"/>
-      <w:r>
-        <w:t xml:space="preserve"> settings. Our choice of which tools a</w:t>
-      </w:r>
-      <w:r>
-        <w:t xml:space="preserve">nd techniques to emphasize are based on experience as practitioners, and we find ourselves in full agreement with other authors such as Wilson et al. with respect to those choices. </w:t>
+        <w:t xml:space="preserve">In this section, we give an overview of some of the primary tools, techniques and skills of software engineering, and present the results of a survey which seeks to quantify the prevalence of these software engineering elements in bioinformatic settings. Our choice of which tools and techniques to emphasize are based on experience as practitioners, and we find ourselves in full agreement with other authors such as Wilson et al. with respect to those choices. </w:t>
       </w:r>
       <w:r>
         <w:rPr>
@@ -1326,10 +769,7 @@
         <w:ind w:left="21" w:right="0"/>
       </w:pPr>
       <w:r>
-        <w:t>The following diagram shows the essential elements of software engineeri</w:t>
-      </w:r>
-      <w:r>
-        <w:t>ng practice, and illustrates the dependencies between them. We categorize Software Engineering elements into the separate layers of</w:t>
+        <w:t>The following diagram shows the essential elements of software engineering practice, and illustrates the dependencies between them. We categorize Software Engineering elements into the separate layers of</w:t>
       </w:r>
     </w:p>
     <w:p>
@@ -1337,14 +777,12 @@
         <w:spacing w:after="132"/>
         <w:ind w:left="21" w:right="0"/>
       </w:pPr>
-      <w:proofErr w:type="gramStart"/>
       <w:r>
         <w:rPr>
           <w:i/>
         </w:rPr>
         <w:t>infrastructure</w:t>
       </w:r>
-      <w:proofErr w:type="gramEnd"/>
       <w:r>
         <w:t xml:space="preserve">, </w:t>
       </w:r>
@@ -1394,10 +832,7 @@
         <w:t>1</w:t>
       </w:r>
       <w:r>
-        <w:t>. Of course a software engineer chooses the tools based on the practices that she wishes to encourage, but their presence in a development environmen</w:t>
-      </w:r>
-      <w:r>
-        <w:t xml:space="preserve">t is like a genetic marker that accompanies good engineering standards. The layers representing automated </w:t>
+        <w:t xml:space="preserve">. Of course a software engineer chooses the tools based on the practices that she wishes to encourage, but their presence in a development environment is like a genetic marker that accompanies good engineering standards. The layers representing automated </w:t>
       </w:r>
       <w:r>
         <w:rPr>
@@ -1419,18 +854,7 @@
         <w:t xml:space="preserve">Practices </w:t>
       </w:r>
       <w:r>
-        <w:t xml:space="preserve">contain their own ‘markers’ which depend on those in the layers below: Even the most skilled and experienced </w:t>
-      </w:r>
-      <w:r>
-        <w:t xml:space="preserve">engineer will be thwarted by an inadequate development environment. With this in mind, we designed a survey to measure the prevalence of these layered ‘markers’ in </w:t>
-      </w:r>
-      <w:proofErr w:type="spellStart"/>
-      <w:r>
-        <w:t>bioinformatic</w:t>
-      </w:r>
-      <w:proofErr w:type="spellEnd"/>
-      <w:r>
-        <w:t xml:space="preserve"> research teams.</w:t>
+        <w:t>contain their own ‘markers’ which depend on those in the layers below: Even the most skilled and experienced engineer will be thwarted by an inadequate development environment. With this in mind, we designed a survey to measure the prevalence of these layered ‘markers’ in bioinformatic research teams.</w:t>
       </w:r>
     </w:p>
     <w:p>
@@ -1495,18 +919,7 @@
         <w:ind w:left="632" w:hanging="613"/>
       </w:pPr>
       <w:r>
-        <w:t>A Survey of</w:t>
-      </w:r>
-      <w:r>
-        <w:t xml:space="preserve"> </w:t>
-      </w:r>
-      <w:proofErr w:type="spellStart"/>
-      <w:r>
-        <w:t>Bioinformatic</w:t>
-      </w:r>
-      <w:proofErr w:type="spellEnd"/>
-      <w:r>
-        <w:t xml:space="preserve"> Software Engineering Practice</w:t>
+        <w:t>A Survey of Bioinformatic Software Engineering Practice</w:t>
       </w:r>
     </w:p>
     <w:p>
@@ -1514,21 +927,7 @@
         <w:ind w:left="21" w:right="0"/>
       </w:pPr>
       <w:r>
-        <w:t>We conducted two parallel surveys, one distributed to life scientists, and the other to developers of business software. In both cases we asked questions to identify attitudes towards certain key ‘markers’ of so</w:t>
-      </w:r>
-      <w:r>
-        <w:t xml:space="preserve">ftware engineering as described in the previous section. We reached 81 life scientists, 45 of whom developed their own software, and 36 business software developers. We used the Likert system of questionnaire in which </w:t>
-      </w:r>
-      <w:proofErr w:type="gramStart"/>
-      <w:r>
-        <w:t>respondents</w:t>
-      </w:r>
-      <w:proofErr w:type="gramEnd"/>
-      <w:r>
-        <w:t xml:space="preserve"> rate their attitudes to st</w:t>
-      </w:r>
-      <w:r>
-        <w:t xml:space="preserve">atements from </w:t>
+        <w:t xml:space="preserve">We conducted two parallel surveys, one distributed to life scientists, and the other to developers of business software. In both cases we asked questions to identify attitudes towards certain key ‘markers’ of software engineering as described in the previous section. We reached 81 life scientists, 45 of whom developed their own software, and 36 business software developers. We used the Likert system of questionnaire in which respondents rate their attitudes to statements from </w:t>
       </w:r>
       <w:r>
         <w:rPr>
@@ -1550,10 +949,7 @@
         <w:t>strongly agree</w:t>
       </w:r>
       <w:r>
-        <w:t>, with a total of 5 degrees to choose from. We present the results below in a form that compares the difference between the two groups. The purpose of the business software data is to act as a control for at</w:t>
-      </w:r>
-      <w:r>
-        <w:t>titudes towards the software engineering ‘markers’. Life scientist responses are in red, business software developer responses are in blue.</w:t>
+        <w:t>, with a total of 5 degrees to choose from. We present the results below in a form that compares the difference between the two groups. The purpose of the business software data is to act as a control for attitudes towards the software engineering ‘markers’. Life scientist responses are in red, business software developer responses are in blue.</w:t>
       </w:r>
       <w:r>
         <w:rPr>
@@ -1572,10 +968,7 @@
         <w:t>2</w:t>
       </w:r>
       <w:r>
-        <w:t>) it’s clear that business software developers and life scientists have disti</w:t>
-      </w:r>
-      <w:r>
-        <w:t xml:space="preserve">nctly different attitudes towards the standard elements of software engineering infrastructure. Commercial developers almost unanimously </w:t>
+        <w:t xml:space="preserve">) it’s clear that business software developers and life scientists have distinctly different attitudes towards the standard elements of software engineering infrastructure. Commercial developers almost unanimously </w:t>
       </w:r>
       <w:r>
         <w:rPr>
@@ -1586,10 +979,7 @@
         <w:t xml:space="preserve">strongly agree </w:t>
       </w:r>
       <w:r>
-        <w:t xml:space="preserve">with the statement that build systems, source control, IDEs and Continuous Integration engines are used </w:t>
-      </w:r>
-      <w:r>
-        <w:t xml:space="preserve">in their place of work. Life scientists show so such consensus. The closest they come is in their attitude to the statement on source control where on average they </w:t>
+        <w:t xml:space="preserve">with the statement that build systems, source control, IDEs and Continuous Integration engines are used in their place of work. Life scientists show so such consensus. The closest they come is in their attitude to the statement on source control where on average they </w:t>
       </w:r>
       <w:r>
         <w:rPr>
@@ -1600,13 +990,7 @@
         <w:t xml:space="preserve">agree </w:t>
       </w:r>
       <w:r>
-        <w:t xml:space="preserve">with it, but where a significant minority have no opinion or disagree. Source control </w:t>
-      </w:r>
-      <w:r>
-        <w:t>systems are of central importance in software engineering practice, on a par with disinfectant in an operating theatre. Complete adherence to their use should be considered the norm, as is borne out by the business software respondents. The other three ele</w:t>
-      </w:r>
-      <w:r>
-        <w:t>ments should be considered similarly vital to good software engineering practice.</w:t>
+        <w:t>with it, but where a significant minority have no opinion or disagree. Source control systems are of central importance in software engineering practice, on a par with disinfectant in an operating theatre. Complete adherence to their use should be considered the norm, as is borne out by the business software respondents. The other three elements should be considered similarly vital to good software engineering practice.</w:t>
       </w:r>
     </w:p>
     <w:p>
@@ -1616,10 +1000,7 @@
         <w:jc w:val="center"/>
       </w:pPr>
       <w:r>
-        <w:t>When it comes to processes (automated or automatable) applied using the elements of infrastructure, the distinction between life scientists and the control group is still cle</w:t>
-      </w:r>
-      <w:r>
-        <w:t xml:space="preserve">ar even if less pronounced (Figure </w:t>
+        <w:t xml:space="preserve">When it comes to processes (automated or automatable) applied using the elements of infrastructure, the distinction between life scientists and the control group is still clear even if less pronounced (Figure </w:t>
       </w:r>
       <w:r>
         <w:rPr>
@@ -1693,10 +1074,7 @@
         </w:drawing>
       </w:r>
       <w:r>
-        <w:t>attitudes from the life scientists. A particular point to notice is that although there is a relati</w:t>
-      </w:r>
-      <w:r>
-        <w:t>vely good</w:t>
+        <w:t>attitudes from the life scientists. A particular point to notice is that although there is a relatively good</w:t>
       </w:r>
     </w:p>
     <w:p>
@@ -1793,13 +1171,8 @@
         <w:ind w:right="0" w:hanging="7"/>
         <w:jc w:val="left"/>
       </w:pPr>
-      <w:proofErr w:type="gramStart"/>
-      <w:r>
-        <w:t>showing</w:t>
-      </w:r>
-      <w:proofErr w:type="gramEnd"/>
-      <w:r>
-        <w:t xml:space="preserve"> for the use of source control in the previous set of results, life scientists generally</w:t>
+      <w:r>
+        <w:t>showing for the use of source control in the previous set of results, life scientists generally</w:t>
       </w:r>
       <w:r>
         <w:t xml:space="preserve"> </w:t>
@@ -1817,10 +1190,7 @@
         <w:t xml:space="preserve"> </w:t>
       </w:r>
       <w:r>
-        <w:t>with the use of branching, despite the fact branchi</w:t>
-      </w:r>
-      <w:r>
-        <w:t>ng is one of the main advantages of using source control.</w:t>
+        <w:t>with the use of branching, despite the fact branching is one of the main advantages of using source control.</w:t>
       </w:r>
     </w:p>
     <w:p>
@@ -1901,15 +1271,7 @@
         <w:jc w:val="left"/>
       </w:pPr>
       <w:r>
-        <w:t xml:space="preserve">As we look at the results for practices and </w:t>
-      </w:r>
-      <w:proofErr w:type="gramStart"/>
-      <w:r>
-        <w:t>skills(</w:t>
-      </w:r>
-      <w:proofErr w:type="gramEnd"/>
-      <w:r>
-        <w:t xml:space="preserve">Figure </w:t>
+        <w:t xml:space="preserve">As we look at the results for practices and skills(Figure </w:t>
       </w:r>
       <w:r>
         <w:rPr>
@@ -1935,13 +1297,7 @@
         <w:t>5</w:t>
       </w:r>
       <w:r>
-        <w:t>) present a break with the previous pattern. Rather than the software engineers falling back to the neutral position of the life scientists, the latter group shows a stronger and clearer consensus in f</w:t>
-      </w:r>
-      <w:r>
-        <w:t>avour of the statements presented to them. In fact there is no discernible difference in attitudes between the two camps. It is interesting that in this section we have posed our questions in a slightly different way. Rather than asking about actual use, w</w:t>
-      </w:r>
-      <w:r>
-        <w:t>e have asked about importance.</w:t>
+        <w:t>) present a break with the previous pattern. Rather than the software engineers falling back to the neutral position of the life scientists, the latter group shows a stronger and clearer consensus in favour of the statements presented to them. In fact there is no discernible difference in attitudes between the two camps. It is interesting that in this section we have posed our questions in a slightly different way. Rather than asking about actual use, we have asked about importance.</w:t>
       </w:r>
     </w:p>
     <w:p>
@@ -2021,10 +1377,7 @@
         <w:ind w:left="21" w:right="0"/>
       </w:pPr>
       <w:r>
-        <w:t>The goals and aspirations of the life scientists with regard to software architecture are no different</w:t>
-      </w:r>
-      <w:r>
-        <w:t xml:space="preserve"> to those of commercial software engineers. What they lack however, as indicated by the previous results, are the instruments and techniques necessary to achieve those goals.</w:t>
+        <w:t>The goals and aspirations of the life scientists with regard to software architecture are no different to those of commercial software engineers. What they lack however, as indicated by the previous results, are the instruments and techniques necessary to achieve those goals.</w:t>
       </w:r>
     </w:p>
     <w:p>
@@ -2042,73 +1395,7 @@
         <w:ind w:left="21" w:right="0"/>
       </w:pPr>
       <w:r>
-        <w:t xml:space="preserve">The results of our survey confirm the deficit in </w:t>
-      </w:r>
-      <w:proofErr w:type="spellStart"/>
-      <w:r>
-        <w:t>bioinforma</w:t>
-      </w:r>
-      <w:r>
-        <w:t>tic</w:t>
-      </w:r>
-      <w:proofErr w:type="spellEnd"/>
-      <w:r>
-        <w:t xml:space="preserve"> software engineering skills, while at the same time indicating an ambition among </w:t>
-      </w:r>
-      <w:proofErr w:type="spellStart"/>
-      <w:r>
-        <w:t>bioinformaticians</w:t>
-      </w:r>
-      <w:proofErr w:type="spellEnd"/>
-      <w:r>
-        <w:t xml:space="preserve"> to bridge the gap. We now look at what the causes and remedies of this deficit might be, and revisit the reviewed literature. We believe that in order to</w:t>
-      </w:r>
-      <w:r>
-        <w:t xml:space="preserve"> address this deficit effectively, we must take into account the difference between computer programming and software engineering as discussed above. We assert that it is impractical, if not impossible, to introduce the missing software engineering experti</w:t>
-      </w:r>
-      <w:r>
-        <w:t xml:space="preserve">se into bioinformatics by treating that expertise as a sub-component of bioinformatics. Software Engineering encompasses too large a body of knowledge, which is acquired by too different a form of education to simply be bolted on to existing </w:t>
-      </w:r>
-      <w:proofErr w:type="spellStart"/>
-      <w:r>
-        <w:t>bioinformatic</w:t>
-      </w:r>
-      <w:proofErr w:type="spellEnd"/>
-      <w:r>
-        <w:t xml:space="preserve"> </w:t>
-      </w:r>
-      <w:r>
-        <w:t xml:space="preserve">curricula. Put another way, we believe that the most effective way of introducing software engineering values into </w:t>
-      </w:r>
-      <w:proofErr w:type="spellStart"/>
-      <w:r>
-        <w:t>bioinformatic</w:t>
-      </w:r>
-      <w:proofErr w:type="spellEnd"/>
-      <w:r>
-        <w:t xml:space="preserve"> research is to introduce software engineers themselves, by recognizing the separate role of the </w:t>
-      </w:r>
-      <w:proofErr w:type="spellStart"/>
-      <w:r>
-        <w:t>Bioinformatic</w:t>
-      </w:r>
-      <w:proofErr w:type="spellEnd"/>
-      <w:r>
-        <w:t xml:space="preserve"> Engineer in </w:t>
-      </w:r>
-      <w:proofErr w:type="spellStart"/>
-      <w:r>
-        <w:t>bioin</w:t>
-      </w:r>
-      <w:r>
-        <w:t>formatic</w:t>
-      </w:r>
-      <w:proofErr w:type="spellEnd"/>
-      <w:r>
-        <w:t xml:space="preserve"> research projects, and identifying the interface between the engineer and the scientist. Before we discuss how this might be done, we look again at the alternative solutions from the existing literature, in the light of our assertions and finding </w:t>
-      </w:r>
-      <w:r>
-        <w:t>above.</w:t>
+        <w:t>The results of our survey confirm the deficit in bioinformatic software engineering skills, while at the same time indicating an ambition among bioinformaticians to bridge the gap. We now look at what the causes and remedies of this deficit might be, and revisit the reviewed literature. We believe that in order to address this deficit effectively, we must take into account the difference between computer programming and software engineering as discussed above. We assert that it is impractical, if not impossible, to introduce the missing software engineering expertise into bioinformatics by treating that expertise as a sub-component of bioinformatics. Software Engineering encompasses too large a body of knowledge, which is acquired by too different a form of education to simply be bolted on to existing bioinformatic curricula. Put another way, we believe that the most effective way of introducing software engineering values into bioinformatic research is to introduce software engineers themselves, by recognizing the separate role of the Bioinformatic Engineer in bioinformatic research projects, and identifying the interface between the engineer and the scientist. Before we discuss how this might be done, we look again at the alternative solutions from the existing literature, in the light of our assertions and finding above.</w:t>
       </w:r>
     </w:p>
     <w:p>
@@ -2127,34 +1414,7 @@
         <w:jc w:val="center"/>
       </w:pPr>
       <w:r>
-        <w:t xml:space="preserve">While improvements in </w:t>
-      </w:r>
-      <w:proofErr w:type="spellStart"/>
-      <w:r>
-        <w:t>bioinformatic</w:t>
-      </w:r>
-      <w:proofErr w:type="spellEnd"/>
-      <w:r>
-        <w:t xml:space="preserve"> curricula, as suggested by </w:t>
-      </w:r>
-      <w:proofErr w:type="spellStart"/>
-      <w:r>
-        <w:t>Umarji</w:t>
-      </w:r>
-      <w:proofErr w:type="spellEnd"/>
-      <w:r>
-        <w:t xml:space="preserve"> et al. would be a positive step that could lead to improved communication between </w:t>
-      </w:r>
-      <w:proofErr w:type="spellStart"/>
-      <w:r>
-        <w:t>bioinformaticians</w:t>
-      </w:r>
-      <w:proofErr w:type="spellEnd"/>
-      <w:r>
-        <w:t xml:space="preserve"> and software engineers, such improvements </w:t>
-      </w:r>
-      <w:r>
-        <w:t xml:space="preserve">would not be not sufficient to bridge the current gap. </w:t>
+        <w:t xml:space="preserve">While improvements in bioinformatic curricula, as suggested by Umarji et al. would be a positive step that could lead to improved communication between bioinformaticians and software engineers, such improvements would not be not sufficient to bridge the current gap. </w:t>
       </w:r>
       <w:r>
         <w:rPr>
@@ -2175,26 +1435,7 @@
         <w:t xml:space="preserve">engineering </w:t>
       </w:r>
       <w:r>
-        <w:t xml:space="preserve">curricula and create specialized Masters and PhD programs in </w:t>
-      </w:r>
-      <w:proofErr w:type="spellStart"/>
-      <w:r>
-        <w:t>Bioinformatic</w:t>
-      </w:r>
-      <w:proofErr w:type="spellEnd"/>
-      <w:r>
-        <w:t xml:space="preserve"> Engineering, creating specialized software enginee</w:t>
-      </w:r>
-      <w:r>
-        <w:t xml:space="preserve">rs who can dialog with biologists and </w:t>
-      </w:r>
-      <w:proofErr w:type="spellStart"/>
-      <w:r>
-        <w:t>bioinformaticians</w:t>
-      </w:r>
-      <w:proofErr w:type="spellEnd"/>
-      <w:r>
-        <w:t xml:space="preserve"> </w:t>
+        <w:t xml:space="preserve">curricula and create specialized Masters and PhD programs in Bioinformatic Engineering, creating specialized software engineers who can dialog with biologists and bioinformaticians </w:t>
       </w:r>
       <w:r>
         <w:rPr>
@@ -2223,10 +1464,7 @@
         <w:ind w:left="21" w:right="0"/>
       </w:pPr>
       <w:r>
-        <w:t xml:space="preserve">Selecting appropriate methodologies is another necessary but insufficient step. Investigations into software engineering methodologies that suit bioinformatics projects are worthy, but who would steer the use of such techniques in the absence of a skilled </w:t>
-      </w:r>
-      <w:r>
-        <w:t xml:space="preserve">and experienced software engineer? As Kane et al. have found, “[the] agile development approach ... provides a model for collaboration between software engineers and researchers”. </w:t>
+        <w:t xml:space="preserve">Selecting appropriate methodologies is another necessary but insufficient step. Investigations into software engineering methodologies that suit bioinformatics projects are worthy, but who would steer the use of such techniques in the absence of a skilled and experienced software engineer? As Kane et al. have found, “[the] agile development approach ... provides a model for collaboration between software engineers and researchers”. </w:t>
       </w:r>
       <w:r>
         <w:rPr>
@@ -2235,10 +1473,7 @@
         <w:t xml:space="preserve">13 </w:t>
       </w:r>
       <w:r>
-        <w:t xml:space="preserve">In other words, a good methodology works best in the context of existing </w:t>
-      </w:r>
-      <w:r>
-        <w:t>software engineering skills, rather than as a replacement for them.</w:t>
+        <w:t>In other words, a good methodology works best in the context of existing software engineering skills, rather than as a replacement for them.</w:t>
       </w:r>
     </w:p>
     <w:p>
@@ -2256,21 +1491,7 @@
         <w:ind w:left="21" w:right="0"/>
       </w:pPr>
       <w:r>
-        <w:t>What about those arguments touched on above which suggest that scientific software development is too complex, too fluid in its requirements, and too badly funded to use s</w:t>
-      </w:r>
-      <w:r>
-        <w:t xml:space="preserve">oftware engineering techniques? Such arguments are based on special pleading and are problematic in a number of ways. Firstly, they don’t point towards solutions. And secondly, such claims of being a special case can be arrived at too easily by specialist </w:t>
-      </w:r>
-      <w:r>
-        <w:t xml:space="preserve">groups such as biologists, and fit too well with assumptions and professional biases - asserted and accepted without </w:t>
-      </w:r>
-      <w:proofErr w:type="spellStart"/>
-      <w:r>
-        <w:t>every</w:t>
-      </w:r>
-      <w:proofErr w:type="spellEnd"/>
-      <w:r>
-        <w:t xml:space="preserve"> being truly examined. We examine those assumptions now in the order outlined above: </w:t>
+        <w:t xml:space="preserve">What about those arguments touched on above which suggest that scientific software development is too complex, too fluid in its requirements, and too badly funded to use software engineering techniques? Such arguments are based on special pleading and are problematic in a number of ways. Firstly, they don’t point towards solutions. And secondly, such claims of being a special case can be arrived at too easily by specialist groups such as biologists, and fit too well with assumptions and professional biases - asserted and accepted without every being truly examined. We examine those assumptions now in the order outlined above: </w:t>
       </w:r>
       <w:r>
         <w:rPr>
@@ -2324,24 +1545,7 @@
         <w:t xml:space="preserve">intricate </w:t>
       </w:r>
       <w:r>
-        <w:t>- they contain many levels and numerous inter-dependent components which in turn lead to intricate domai</w:t>
-      </w:r>
-      <w:r>
-        <w:t xml:space="preserve">n models in </w:t>
-      </w:r>
-      <w:proofErr w:type="spellStart"/>
-      <w:r>
-        <w:t>bioinformatic</w:t>
-      </w:r>
-      <w:proofErr w:type="spellEnd"/>
-      <w:r>
-        <w:t xml:space="preserve"> software. Intricacy can be tamed by a ‘divide and conquer’ approach: identifying and separating the various components of a complex system. In fact, the role of any skilled software engineer is to map this problem domain to a solu</w:t>
-      </w:r>
-      <w:r>
-        <w:t>tion domain (a software implementation). Thus tamed, a biological problem domain is no more unpredictable than a business one. Most of the subsequent complexity of any project is down to the unpredictable nature of the people and processes working on it, a</w:t>
-      </w:r>
-      <w:r>
-        <w:t xml:space="preserve"> factor which increases with project size rather than subject nature.</w:t>
+        <w:t>- they contain many levels and numerous inter-dependent components which in turn lead to intricate domain models in bioinformatic software. Intricacy can be tamed by a ‘divide and conquer’ approach: identifying and separating the various components of a complex system. In fact, the role of any skilled software engineer is to map this problem domain to a solution domain (a software implementation). Thus tamed, a biological problem domain is no more unpredictable than a business one. Most of the subsequent complexity of any project is down to the unpredictable nature of the people and processes working on it, a factor which increases with project size rather than subject nature.</w:t>
       </w:r>
     </w:p>
     <w:p>
@@ -2360,13 +1564,7 @@
         <w:jc w:val="left"/>
       </w:pPr>
       <w:r>
-        <w:t>The observation that scientific requirements are simply too fluid will bring a rum smile to the face of any experienced software engineer. The day-to-day reality of commercial</w:t>
-      </w:r>
-      <w:r>
-        <w:t xml:space="preserve"> projects is very different to the clean lines described in methodology literature. Perceived business needs always come first, often to the detriment of best practice. Part of the engineer’s job is to incorporate unexpected and even capricious requirement</w:t>
-      </w:r>
-      <w:r>
-        <w:t>s into the project while minimizing the damage done.</w:t>
+        <w:t>The observation that scientific requirements are simply too fluid will bring a rum smile to the face of any experienced software engineer. The day-to-day reality of commercial projects is very different to the clean lines described in methodology literature. Perceived business needs always come first, often to the detriment of best practice. Part of the engineer’s job is to incorporate unexpected and even capricious requirements into the project while minimizing the damage done.</w:t>
       </w:r>
     </w:p>
     <w:p>
@@ -2375,10 +1573,7 @@
         <w:ind w:left="21" w:right="0"/>
       </w:pPr>
       <w:r>
-        <w:t>In one sense, the life sciences enjoy an important advantage over business: The problem domain is much more stable over time and across projects. Certainly it grows to incorporate discoveries and occasio</w:t>
-      </w:r>
-      <w:r>
-        <w:t xml:space="preserve">nal upheavals. But amino acids and cell division don’t go in and out of fashion like financial instruments or business processes. Biologists uncover and even invent, but the underlying biology itself limits novelty. This allows engineers to build up </w:t>
+        <w:t xml:space="preserve">In one sense, the life sciences enjoy an important advantage over business: The problem domain is much more stable over time and across projects. Certainly it grows to incorporate discoveries and occasional upheavals. But amino acids and cell division don’t go in and out of fashion like financial instruments or business processes. Biologists uncover and even invent, but the underlying biology itself limits novelty. This allows engineers to build up </w:t>
       </w:r>
       <w:r>
         <w:rPr>
@@ -2386,33 +1581,14 @@
           <w:sz w:val="31"/>
           <w:vertAlign w:val="subscript"/>
         </w:rPr>
-        <w:t>and us</w:t>
-      </w:r>
-      <w:r>
-        <w:rPr>
-          <w:i/>
-          <w:sz w:val="31"/>
-          <w:vertAlign w:val="subscript"/>
-        </w:rPr>
-        <w:t xml:space="preserve">efully retain </w:t>
-      </w:r>
-      <w:r>
-        <w:t xml:space="preserve">expertise in the problem domain. (This </w:t>
-      </w:r>
-      <w:proofErr w:type="spellStart"/>
-      <w:r>
-        <w:t>can not</w:t>
-      </w:r>
-      <w:proofErr w:type="spellEnd"/>
-      <w:r>
-        <w:t xml:space="preserve"> be said about commercial domains, where the only underlying </w:t>
+        <w:t xml:space="preserve">and usefully retain </w:t>
+      </w:r>
+      <w:r>
+        <w:t xml:space="preserve">expertise in the problem domain. (This can not be said about commercial domains, where the only underlying </w:t>
       </w:r>
       <w:r>
         <w:lastRenderedPageBreak/>
-        <w:t>biology that limits change is the neo-cortex of the customer.) One feature of modern software development which can take advantage of t</w:t>
-      </w:r>
-      <w:r>
-        <w:t xml:space="preserve">his relatively stable domain and facilitate communication between engineer and scientist is the Domain Specific Language (DSL). </w:t>
+        <w:t xml:space="preserve">biology that limits change is the neo-cortex of the customer.) One feature of modern software development which can take advantage of this relatively stable domain and facilitate communication between engineer and scientist is the Domain Specific Language (DSL). </w:t>
       </w:r>
       <w:r>
         <w:rPr>
@@ -2421,10 +1597,7 @@
         <w:t xml:space="preserve">14 </w:t>
       </w:r>
       <w:r>
-        <w:t xml:space="preserve">As an alternative to a general purpose programming language, a DSL can provide a fluent interface between the problem domain </w:t>
-      </w:r>
-      <w:r>
-        <w:t xml:space="preserve">of the biologist and the solution domain of the engineer. As such a DSL “offers substantial gains in productivity and even enables end-user programming”. </w:t>
+        <w:t xml:space="preserve">As an alternative to a general purpose programming language, a DSL can provide a fluent interface between the problem domain of the biologist and the solution domain of the engineer. As such a DSL “offers substantial gains in productivity and even enables end-user programming”. </w:t>
       </w:r>
       <w:r>
         <w:rPr>
@@ -2433,18 +1606,7 @@
         <w:t xml:space="preserve">15 </w:t>
       </w:r>
       <w:r>
-        <w:t xml:space="preserve">As pointed out by </w:t>
-      </w:r>
-      <w:proofErr w:type="spellStart"/>
-      <w:r>
-        <w:t>Swertz</w:t>
-      </w:r>
-      <w:proofErr w:type="spellEnd"/>
-      <w:r>
-        <w:t xml:space="preserve"> et al, “[t]he working systems biologist wants to apply software tools to i</w:t>
-      </w:r>
-      <w:r>
-        <w:t xml:space="preserve">ncrease the understanding of biological function without having to ‘tinker under the hood’”. </w:t>
+        <w:t xml:space="preserve">As pointed out by Swertz et al, “[t]he working systems biologist wants to apply software tools to increase the understanding of biological function without having to ‘tinker under the hood’”. </w:t>
       </w:r>
       <w:r>
         <w:rPr>
@@ -2453,15 +1615,7 @@
         <w:t xml:space="preserve">16 </w:t>
       </w:r>
       <w:r>
-        <w:t xml:space="preserve">We consider the application of DSLs to </w:t>
-      </w:r>
-      <w:proofErr w:type="spellStart"/>
-      <w:r>
-        <w:t>bioinformatic</w:t>
-      </w:r>
-      <w:proofErr w:type="spellEnd"/>
-      <w:r>
-        <w:t xml:space="preserve"> software development as an exciting and worthy subject of further research.</w:t>
+        <w:t>We consider the application of DSLs to bioinformatic software development as an exciting and worthy subject of further research.</w:t>
       </w:r>
     </w:p>
     <w:p>
@@ -2479,21 +1633,7 @@
         <w:ind w:left="21" w:right="0"/>
       </w:pPr>
       <w:r>
-        <w:t>Budgets on commercia</w:t>
-      </w:r>
-      <w:r>
-        <w:t>l software projects are tight, as are the deadlines, and any experienced developer knows that there is a continuous cost/benefit calculation involved when making any significant technical decision. In this sense, commercial projects are no different to sci</w:t>
-      </w:r>
-      <w:r>
-        <w:t xml:space="preserve">entific research programs. What does differ is the budgeting process. </w:t>
-      </w:r>
-      <w:proofErr w:type="spellStart"/>
-      <w:r>
-        <w:t>Bioinformatic</w:t>
-      </w:r>
-      <w:proofErr w:type="spellEnd"/>
-      <w:r>
-        <w:t xml:space="preserve"> researchers need to allocate adequate resources for software development at the outset.</w:t>
+        <w:t>Budgets on commercial software projects are tight, as are the deadlines, and any experienced developer knows that there is a continuous cost/benefit calculation involved when making any significant technical decision. In this sense, commercial projects are no different to scientific research programs. What does differ is the budgeting process. Bioinformatic researchers need to allocate adequate resources for software development at the outset.</w:t>
       </w:r>
     </w:p>
     <w:p>
@@ -2511,37 +1651,7 @@
         <w:ind w:left="21" w:right="0"/>
       </w:pPr>
       <w:r>
-        <w:t>We are arguing here for the recognition of the separate r</w:t>
-      </w:r>
-      <w:r>
-        <w:t xml:space="preserve">ole of </w:t>
-      </w:r>
-      <w:proofErr w:type="spellStart"/>
-      <w:r>
-        <w:t>Bioinformatic</w:t>
-      </w:r>
-      <w:proofErr w:type="spellEnd"/>
-      <w:r>
-        <w:t xml:space="preserve"> Engineer in research teams, but this raises many questions of a practical nature and perhaps some philosophical ones too. How should </w:t>
-      </w:r>
-      <w:proofErr w:type="spellStart"/>
-      <w:r>
-        <w:t>bioinformatic</w:t>
-      </w:r>
-      <w:proofErr w:type="spellEnd"/>
-      <w:r>
-        <w:t xml:space="preserve"> engineers and </w:t>
-      </w:r>
-      <w:proofErr w:type="spellStart"/>
-      <w:r>
-        <w:t>bioinformaticians</w:t>
-      </w:r>
-      <w:proofErr w:type="spellEnd"/>
-      <w:r>
-        <w:t xml:space="preserve"> best communicate? Where would their competencies overlap</w:t>
-      </w:r>
-      <w:r>
-        <w:t>? What should small teams with limited funding do? And in any case, does this separation of roles fly in the face of the cross-disciplinary nature of bioinformatics itself?</w:t>
+        <w:t>We are arguing here for the recognition of the separate role of Bioinformatic Engineer in research teams, but this raises many questions of a practical nature and perhaps some philosophical ones too. How should bioinformatic engineers and bioinformaticians best communicate? Where would their competencies overlap? What should small teams with limited funding do? And in any case, does this separation of roles fly in the face of the cross-disciplinary nature of bioinformatics itself?</w:t>
       </w:r>
     </w:p>
     <w:p>
@@ -2596,23 +1706,7 @@
         <w:jc w:val="center"/>
       </w:pPr>
       <w:r>
-        <w:t xml:space="preserve">Figure 6: Suggested project Roles of </w:t>
-      </w:r>
-      <w:proofErr w:type="spellStart"/>
-      <w:r>
-        <w:t>bioinformaticians</w:t>
-      </w:r>
-      <w:proofErr w:type="spellEnd"/>
-      <w:r>
-        <w:t xml:space="preserve"> and </w:t>
-      </w:r>
-      <w:proofErr w:type="spellStart"/>
-      <w:r>
-        <w:t>bioinformatic</w:t>
-      </w:r>
-      <w:proofErr w:type="spellEnd"/>
-      <w:r>
-        <w:t xml:space="preserve"> engineers.</w:t>
+        <w:t>Figure 6: Suggested project Roles of bioinformaticians and bioinformatic engineers.</w:t>
       </w:r>
     </w:p>
     <w:p>
@@ -2629,55 +1723,11 @@
         <w:t xml:space="preserve">6 </w:t>
       </w:r>
       <w:r>
-        <w:t xml:space="preserve">show the role that education can play in preparing </w:t>
-      </w:r>
-      <w:proofErr w:type="spellStart"/>
-      <w:r>
-        <w:t>bioinformaticians</w:t>
-      </w:r>
-      <w:proofErr w:type="spellEnd"/>
-      <w:r>
-        <w:t xml:space="preserve"> and </w:t>
-      </w:r>
-      <w:proofErr w:type="spellStart"/>
-      <w:r>
-        <w:t>bioinformatic</w:t>
-      </w:r>
-      <w:proofErr w:type="spellEnd"/>
-      <w:r>
-        <w:t xml:space="preserve"> engineers to work together. Engineer</w:t>
-      </w:r>
-      <w:r>
-        <w:t xml:space="preserve">s need to know enough about the biology domain to communicate effectively with </w:t>
-      </w:r>
-      <w:proofErr w:type="spellStart"/>
-      <w:r>
-        <w:t>bioinformaticians</w:t>
-      </w:r>
-      <w:proofErr w:type="spellEnd"/>
-      <w:r>
-        <w:t>. Complexity of the problem domain does not prevent this from happening in similarly complex commercial settings, and despite much special pleading in the liter</w:t>
-      </w:r>
-      <w:r>
-        <w:t xml:space="preserve">ature there is </w:t>
+        <w:t xml:space="preserve">show the role that education can play in preparing bioinformaticians and bioinformatic engineers to work together. Engineers need to know enough about the biology domain to communicate effectively with bioinformaticians. Complexity of the problem domain does not prevent this from happening in similarly complex commercial settings, and despite much special pleading in the literature there is </w:t>
       </w:r>
       <w:r>
         <w:lastRenderedPageBreak/>
-        <w:t>insufficient reason to think that bioinformatics would be different. Commercial software engineers typically specialize in ‘verticals’ and market themselves as much on the basis of their domain experience as on their technical skills. Bioinf</w:t>
-      </w:r>
-      <w:r>
-        <w:t xml:space="preserve">ormatics can be seen as a particularly stable and well defined problem domain, itself subdivided into various verticals. </w:t>
-      </w:r>
-      <w:proofErr w:type="spellStart"/>
-      <w:r>
-        <w:t>Bioinformaticians</w:t>
-      </w:r>
-      <w:proofErr w:type="spellEnd"/>
-      <w:r>
-        <w:t xml:space="preserve"> already understand programming enough to communicate their ideas and requirements through code (even if, as we have i</w:t>
-      </w:r>
-      <w:r>
-        <w:t>ndicated earlier, there is enormous potential for DSLs to close the communication gap even further).</w:t>
+        <w:t>insufficient reason to think that bioinformatics would be different. Commercial software engineers typically specialize in ‘verticals’ and market themselves as much on the basis of their domain experience as on their technical skills. Bioinformatics can be seen as a particularly stable and well defined problem domain, itself subdivided into various verticals. Bioinformaticians already understand programming enough to communicate their ideas and requirements through code (even if, as we have indicated earlier, there is enormous potential for DSLs to close the communication gap even further).</w:t>
       </w:r>
     </w:p>
     <w:p>
@@ -2687,29 +1737,7 @@
         <w:jc w:val="left"/>
       </w:pPr>
       <w:r>
-        <w:t xml:space="preserve">The non-intersecting parts of the two sets demonstrate the need for the </w:t>
-      </w:r>
-      <w:proofErr w:type="spellStart"/>
-      <w:r>
-        <w:t>bioinformatic</w:t>
-      </w:r>
-      <w:proofErr w:type="spellEnd"/>
-      <w:r>
-        <w:t xml:space="preserve"> engineer in the first place. The entire field of software engineering</w:t>
-      </w:r>
-      <w:r>
-        <w:t xml:space="preserve"> is too large to incorporate into the skillset of bioinformatics, and much of it is of no interest to the </w:t>
-      </w:r>
-      <w:proofErr w:type="spellStart"/>
-      <w:r>
-        <w:t>bioinformatician</w:t>
-      </w:r>
-      <w:proofErr w:type="spellEnd"/>
-      <w:r>
-        <w:t xml:space="preserve"> in the first place. Nobody expects him to build, or even understand the inner workings of, the centrifuges and mass spectrometers tha</w:t>
-      </w:r>
-      <w:r>
-        <w:t>t are so essential to research. Why then should we expect him to master the art of building large-scale, performant and production-ready software systems?</w:t>
+        <w:t>The non-intersecting parts of the two sets demonstrate the need for the bioinformatic engineer in the first place. The entire field of software engineering is too large to incorporate into the skillset of bioinformatics, and much of it is of no interest to the bioinformatician in the first place. Nobody expects him to build, or even understand the inner workings of, the centrifuges and mass spectrometers that are so essential to research. Why then should we expect him to master the art of building large-scale, performant and production-ready software systems?</w:t>
       </w:r>
     </w:p>
     <w:p>
@@ -2718,10 +1746,7 @@
         <w:ind w:left="21" w:right="0"/>
       </w:pPr>
       <w:r>
-        <w:t>The point we are making in distinguishing the role of Bioinformatics Engineer can be summarized as fo</w:t>
-      </w:r>
-      <w:r>
-        <w:t>llows:</w:t>
+        <w:t>The point we are making in distinguishing the role of Bioinformatics Engineer can be summarized as follows:</w:t>
       </w:r>
     </w:p>
     <w:p>
@@ -2749,18 +1774,7 @@
         <w:jc w:val="left"/>
       </w:pPr>
       <w:r>
-        <w:t xml:space="preserve">This question of specialization is a logistic or even economical one which finds echoes in Ricardo’s Law of Comparative Advantage: Even </w:t>
-      </w:r>
-      <w:r>
-        <w:t xml:space="preserve">if it were possible for </w:t>
-      </w:r>
-      <w:proofErr w:type="spellStart"/>
-      <w:r>
-        <w:t>bioinformaticians</w:t>
-      </w:r>
-      <w:proofErr w:type="spellEnd"/>
-      <w:r>
-        <w:t xml:space="preserve"> to subsume the entire discipline of software engineering into their body of knowledge, it would not be desirable. </w:t>
+        <w:t xml:space="preserve">This question of specialization is a logistic or even economical one which finds echoes in Ricardo’s Law of Comparative Advantage: Even if it were possible for bioinformaticians to subsume the entire discipline of software engineering into their body of knowledge, it would not be desirable. </w:t>
       </w:r>
       <w:r>
         <w:rPr>
@@ -2769,18 +1783,7 @@
         <w:t xml:space="preserve">17 </w:t>
       </w:r>
       <w:r>
-        <w:t xml:space="preserve">It would simply represent bad value. A </w:t>
-      </w:r>
-      <w:proofErr w:type="spellStart"/>
-      <w:r>
-        <w:t>bioinformatician</w:t>
-      </w:r>
-      <w:proofErr w:type="spellEnd"/>
-      <w:r>
-        <w:t xml:space="preserve"> investing the necessary time in engineeri</w:t>
-      </w:r>
-      <w:r>
-        <w:t xml:space="preserve">ng skills would pay a heavy price in terms of Opportunity Cost - the time </w:t>
+        <w:t xml:space="preserve">It would simply represent bad value. A bioinformatician investing the necessary time in engineering skills would pay a heavy price in terms of Opportunity Cost - the time </w:t>
       </w:r>
       <w:r>
         <w:rPr>
@@ -2791,10 +1794,7 @@
         <w:t xml:space="preserve">not </w:t>
       </w:r>
       <w:r>
-        <w:t>spent on study and research in core biological questions. Much better to lean on an engineering specialist in those key moments of research and development when engineering skill</w:t>
-      </w:r>
-      <w:r>
-        <w:t>s come to the fore.</w:t>
+        <w:t>spent on study and research in core biological questions. Much better to lean on an engineering specialist in those key moments of research and development when engineering skills come to the fore.</w:t>
       </w:r>
     </w:p>
     <w:p>
@@ -2804,29 +1804,7 @@
         <w:jc w:val="left"/>
       </w:pPr>
       <w:r>
-        <w:t>What, then, are those key moments? The following diagram categorizes the kinds of software development that would typically take place in a research team into four quadrants, based on two variables: Whether the work is core or periphera</w:t>
-      </w:r>
-      <w:r>
-        <w:t xml:space="preserve">l to the team’s output (focus), and whether the resulting software should be considered temporary or permanent (duration). We can use these variables to pinpoint the phases of research where </w:t>
-      </w:r>
-      <w:proofErr w:type="spellStart"/>
-      <w:r>
-        <w:t>bioinformaticians</w:t>
-      </w:r>
-      <w:proofErr w:type="spellEnd"/>
-      <w:r>
-        <w:t xml:space="preserve"> could increase their productivity by handing ov</w:t>
-      </w:r>
-      <w:r>
-        <w:t xml:space="preserve">er to </w:t>
-      </w:r>
-      <w:proofErr w:type="spellStart"/>
-      <w:r>
-        <w:t>bioinformatic</w:t>
-      </w:r>
-      <w:proofErr w:type="spellEnd"/>
-      <w:r>
-        <w:t xml:space="preserve"> engineers, or at the very least, “change hat” and temporarily adopt an engineering approach.</w:t>
+        <w:t>What, then, are those key moments? The following diagram categorizes the kinds of software development that would typically take place in a research team into four quadrants, based on two variables: Whether the work is core or peripheral to the team’s output (focus), and whether the resulting software should be considered temporary or permanent (duration). We can use these variables to pinpoint the phases of research where bioinformaticians could increase their productivity by handing over to bioinformatic engineers, or at the very least, “change hat” and temporarily adopt an engineering approach.</w:t>
       </w:r>
     </w:p>
     <w:p>
@@ -2881,23 +1859,7 @@
         <w:jc w:val="center"/>
       </w:pPr>
       <w:r>
-        <w:t xml:space="preserve">Figure 7: Handover points between </w:t>
-      </w:r>
-      <w:proofErr w:type="spellStart"/>
-      <w:r>
-        <w:t>bioinformaticans</w:t>
-      </w:r>
-      <w:proofErr w:type="spellEnd"/>
-      <w:r>
-        <w:t xml:space="preserve"> and </w:t>
-      </w:r>
-      <w:proofErr w:type="spellStart"/>
-      <w:r>
-        <w:t>bioinformatic</w:t>
-      </w:r>
-      <w:proofErr w:type="spellEnd"/>
-      <w:r>
-        <w:t xml:space="preserve"> engineers.</w:t>
+        <w:t>Figure 7: Handover points between bioinformaticans and bioinformatic engineers.</w:t>
       </w:r>
     </w:p>
     <w:p>
@@ -2914,25 +1876,11 @@
         <w:t xml:space="preserve">4 </w:t>
       </w:r>
       <w:r>
-        <w:t>that “[o]ne concern is that scientific prototype code, if successful, segues into applications that are distributed for wider research use. Later it may be adopted</w:t>
-      </w:r>
-      <w:r>
-        <w:t xml:space="preserve"> for production purposes, sometimes even for safety critical use.” In other words, it is important to allow </w:t>
-      </w:r>
-      <w:proofErr w:type="spellStart"/>
-      <w:r>
-        <w:t>bioinformaticians</w:t>
-      </w:r>
-      <w:proofErr w:type="spellEnd"/>
-      <w:r>
-        <w:t xml:space="preserve"> to create code that is exploratory in nature but fragile from an engineering point of view. </w:t>
+        <w:t xml:space="preserve">that “[o]ne concern is that scientific prototype code, if successful, segues into applications that are distributed for wider research use. Later it may be adopted for production purposes, sometimes even for safety critical use.” In other words, it is important to allow bioinformaticians to create code that is exploratory in nature but fragile from an engineering point of view. </w:t>
       </w:r>
       <w:r>
         <w:lastRenderedPageBreak/>
-        <w:t xml:space="preserve">But it is equally important to ensure </w:t>
-      </w:r>
-      <w:r>
-        <w:t>that such code does not form the basis of published findings or shared products and tools. We model this feature with the variable that distinguishes between temporary and permanent software.</w:t>
+        <w:t>But it is equally important to ensure that such code does not form the basis of published findings or shared products and tools. We model this feature with the variable that distinguishes between temporary and permanent software.</w:t>
       </w:r>
     </w:p>
     <w:p>
@@ -2942,13 +1890,7 @@
         <w:jc w:val="left"/>
       </w:pPr>
       <w:r>
-        <w:t>Once we know which category a particular piece of software belon</w:t>
-      </w:r>
-      <w:r>
-        <w:t>gs to, we can create procedures for moving it to a different category should the need arise. For example, according to Sanders and Kelly some teams took a “do it twice” approach - that is, a rewrite of software according to more exacting engineering requir</w:t>
-      </w:r>
-      <w:r>
-        <w:t xml:space="preserve">ements. </w:t>
+        <w:t xml:space="preserve">Once we know which category a particular piece of software belongs to, we can create procedures for moving it to a different category should the need arise. For example, according to Sanders and Kelly some teams took a “do it twice” approach - that is, a rewrite of software according to more exacting engineering requirements. </w:t>
       </w:r>
       <w:r>
         <w:rPr>
@@ -2966,10 +1908,7 @@
         <w:t>7</w:t>
       </w:r>
       <w:r>
-        <w:t>. So this is already practiced in some research teams. The point is to explicitly recognize these categories and put processes in place to avoid the kind of err</w:t>
-      </w:r>
-      <w:r>
-        <w:t>or that Morris describes.</w:t>
+        <w:t>. So this is already practiced in some research teams. The point is to explicitly recognize these categories and put processes in place to avoid the kind of error that Morris describes.</w:t>
       </w:r>
     </w:p>
     <w:p>
@@ -2979,39 +1918,7 @@
         <w:jc w:val="left"/>
       </w:pPr>
       <w:r>
-        <w:t>The other variable, Core/Peripheral, distinguishes between software that is used as part of the scientific discovery process in a specific line of research, and code that could be considered ‘utility code’ to be reused in many dif</w:t>
-      </w:r>
-      <w:r>
-        <w:t xml:space="preserve">ferent settings. The former should in principle be published along with the findings it helped to produce. The latter might find </w:t>
-      </w:r>
-      <w:proofErr w:type="spellStart"/>
-      <w:proofErr w:type="gramStart"/>
-      <w:r>
-        <w:t>it’s</w:t>
-      </w:r>
-      <w:proofErr w:type="spellEnd"/>
-      <w:proofErr w:type="gramEnd"/>
-      <w:r>
-        <w:t xml:space="preserve"> way into a commercial or </w:t>
-      </w:r>
-      <w:proofErr w:type="spellStart"/>
-      <w:r>
-        <w:t>opensource</w:t>
-      </w:r>
-      <w:proofErr w:type="spellEnd"/>
-      <w:r>
-        <w:t xml:space="preserve"> product to be shared with the wider </w:t>
-      </w:r>
-      <w:proofErr w:type="spellStart"/>
-      <w:r>
-        <w:t>bioinformatic</w:t>
-      </w:r>
-      <w:proofErr w:type="spellEnd"/>
-      <w:r>
-        <w:t xml:space="preserve"> community. In both cases, the need f</w:t>
-      </w:r>
-      <w:r>
-        <w:t>or a transformation from temporary to permanent is the same, but the engineering skills and processes used to achieve it would differ - hence the distinction between them.</w:t>
+        <w:t>The other variable, Core/Peripheral, distinguishes between software that is used as part of the scientific discovery process in a specific line of research, and code that could be considered ‘utility code’ to be reused in many different settings. The former should in principle be published along with the findings it helped to produce. The latter might find it’s way into a commercial or opensource product to be shared with the wider bioinformatic community. In both cases, the need for a transformation from temporary to permanent is the same, but the engineering skills and processes used to achieve it would differ - hence the distinction between them.</w:t>
       </w:r>
     </w:p>
     <w:p>
@@ -3021,21 +1928,7 @@
         <w:jc w:val="left"/>
       </w:pPr>
       <w:r>
-        <w:t xml:space="preserve">If a research team cannot fund a dedicated software engineer, it can still make use </w:t>
-      </w:r>
-      <w:r>
-        <w:t xml:space="preserve">of the ideas presented here. The cross-over points in competencies that we have identified above can serve as process boundaries, indicating where </w:t>
-      </w:r>
-      <w:proofErr w:type="spellStart"/>
-      <w:r>
-        <w:t>bioinformaticians</w:t>
-      </w:r>
-      <w:proofErr w:type="spellEnd"/>
-      <w:r>
-        <w:t xml:space="preserve"> should “change hat” and begin to approach their work with different goals in mind. But in o</w:t>
-      </w:r>
-      <w:r>
-        <w:t xml:space="preserve">rder for this to happen, they must know that these boundaries exist; at a minimum they should be educated in an </w:t>
+        <w:t xml:space="preserve">If a research team cannot fund a dedicated software engineer, it can still make use of the ideas presented here. The cross-over points in competencies that we have identified above can serve as process boundaries, indicating where bioinformaticians should “change hat” and begin to approach their work with different goals in mind. But in order for this to happen, they must know that these boundaries exist; at a minimum they should be educated in an </w:t>
       </w:r>
       <w:r>
         <w:rPr>
@@ -3046,18 +1939,7 @@
         <w:t xml:space="preserve">appreciation </w:t>
       </w:r>
       <w:r>
-        <w:t>of software engineering even if their own engineering training will be of necessity - a peripheral part of their curriculum. As tea</w:t>
-      </w:r>
-      <w:r>
-        <w:t xml:space="preserve">ms ramp-up in size and funding, they will permit themselves to take on specialists, and we contend that </w:t>
-      </w:r>
-      <w:proofErr w:type="spellStart"/>
-      <w:r>
-        <w:t>bioinformatic</w:t>
-      </w:r>
-      <w:proofErr w:type="spellEnd"/>
-      <w:r>
-        <w:t xml:space="preserve"> engineers should be one category of such specialists.</w:t>
+        <w:t>of software engineering even if their own engineering training will be of necessity - a peripheral part of their curriculum. As teams ramp-up in size and funding, they will permit themselves to take on specialists, and we contend that bioinformatic engineers should be one category of such specialists.</w:t>
       </w:r>
     </w:p>
     <w:p>
@@ -3076,10 +1958,7 @@
         <w:jc w:val="left"/>
       </w:pPr>
       <w:r>
-        <w:t>Bioinformatics is still in the cradle, compared to many of its sibling sciences. In common with many other fields that combine computation, mathematics and statistics with the sciences, a lot of thought and energy is going into the creation of truly cross-</w:t>
-      </w:r>
-      <w:r>
-        <w:t>disciplinary practitioners. The goal is to combine in one brain a rich knowledge of both biology and computation, because answering the questions that arise in one has become heavily dependent on mastering the skills developed in the other.</w:t>
+        <w:t>Bioinformatics is still in the cradle, compared to many of its sibling sciences. In common with many other fields that combine computation, mathematics and statistics with the sciences, a lot of thought and energy is going into the creation of truly cross-disciplinary practitioners. The goal is to combine in one brain a rich knowledge of both biology and computation, because answering the questions that arise in one has become heavily dependent on mastering the skills developed in the other.</w:t>
       </w:r>
     </w:p>
     <w:p>
@@ -3087,13 +1966,7 @@
         <w:ind w:left="21" w:right="0"/>
       </w:pPr>
       <w:r>
-        <w:t xml:space="preserve">While there is </w:t>
-      </w:r>
-      <w:r>
-        <w:t>no doubt about the soundness of this ambition, we feel that a distinction must be made between computational skills and software engineering skills. More to the point, we feel that these skill sets are so diverse and mastered by such different methods, tha</w:t>
-      </w:r>
-      <w:r>
-        <w:t>t it is unrealistic to expect a single practitioner to combine biology, computational methods and software engineering. Moreover, it is unnecessary and uneconomical to try.</w:t>
+        <w:t>While there is no doubt about the soundness of this ambition, we feel that a distinction must be made between computational skills and software engineering skills. More to the point, we feel that these skill sets are so diverse and mastered by such different methods, that it is unrealistic to expect a single practitioner to combine biology, computational methods and software engineering. Moreover, it is unnecessary and uneconomical to try.</w:t>
       </w:r>
     </w:p>
     <w:p>
@@ -3101,10 +1974,7 @@
         <w:ind w:left="21" w:right="0"/>
       </w:pPr>
       <w:r>
-        <w:t>The alternative is already available to us. Software engineering is a discipline in</w:t>
-      </w:r>
-      <w:r>
-        <w:t xml:space="preserve"> which we apply computational skills to problems of other disciplines in such a way as to result in robust, reliable and maintainable solutions. While some fields of application are more exacting than others there is </w:t>
+        <w:t xml:space="preserve">The alternative is already available to us. Software engineering is a discipline in which we apply computational skills to problems of other disciplines in such a way as to result in robust, reliable and maintainable solutions. While some fields of application are more exacting than others there is </w:t>
       </w:r>
       <w:r>
         <w:rPr>
@@ -3115,21 +1985,7 @@
         <w:t xml:space="preserve">no qualitative difference </w:t>
       </w:r>
       <w:r>
-        <w:t>between comme</w:t>
-      </w:r>
-      <w:r>
-        <w:t xml:space="preserve">rcial software engineering and scientific software engineering. The extra degree of scientific complexity has parallels in commercial software development. The existing tools, techniques and practices of software engineers can bend to the particular needs </w:t>
-      </w:r>
-      <w:r>
-        <w:t xml:space="preserve">of research. The only question that remains is how to reliably place those skills of modern software engineering at the disposal of </w:t>
-      </w:r>
-      <w:proofErr w:type="spellStart"/>
-      <w:r>
-        <w:t>bioinformatic</w:t>
-      </w:r>
-      <w:proofErr w:type="spellEnd"/>
-      <w:r>
-        <w:t xml:space="preserve"> researchers.</w:t>
+        <w:t>between commercial software engineering and scientific software engineering. The extra degree of scientific complexity has parallels in commercial software development. The existing tools, techniques and practices of software engineers can bend to the particular needs of research. The only question that remains is how to reliably place those skills of modern software engineering at the disposal of bioinformatic researchers.</w:t>
       </w:r>
     </w:p>
     <w:p>
@@ -3138,44 +1994,11 @@
         <w:ind w:left="21" w:right="0"/>
       </w:pPr>
       <w:r>
-        <w:t xml:space="preserve">We argue for the explicit recognition of the role of the </w:t>
-      </w:r>
-      <w:proofErr w:type="spellStart"/>
-      <w:r>
-        <w:t>bioinformatic</w:t>
-      </w:r>
-      <w:proofErr w:type="spellEnd"/>
-      <w:r>
-        <w:t xml:space="preserve"> engineer, a software engin</w:t>
-      </w:r>
-      <w:r>
-        <w:t>eer who has been educated in the standard way for that discipline, and has specialized in the ‘vertical’ of systems biology (or a sub-field such as genomics, or metabolomics). Such an individual would embody all the skills that one would expect from an exp</w:t>
-      </w:r>
-      <w:r>
-        <w:t>ert software engineer but would also have a deep understanding of the kinds of problems that biologists need to solve, and the manner in which they go about their research. In other words, we believe that the most effective way of introducing software engi</w:t>
-      </w:r>
-      <w:r>
-        <w:t xml:space="preserve">neering values into </w:t>
-      </w:r>
-      <w:proofErr w:type="spellStart"/>
-      <w:r>
-        <w:t>bioinformatic</w:t>
-      </w:r>
-      <w:proofErr w:type="spellEnd"/>
-      <w:r>
-        <w:t xml:space="preserve"> research is to introduce software engineers </w:t>
+        <w:t xml:space="preserve">We argue for the explicit recognition of the role of the bioinformatic engineer, a software engineer who has been educated in the standard way for that discipline, and has specialized in the ‘vertical’ of systems biology (or a sub-field such as genomics, or metabolomics). Such an individual would embody all the skills that one would expect from an expert software engineer but would also have a deep understanding of the kinds of problems that biologists need to solve, and the manner in which they go about their research. In other words, we believe that the most effective way of introducing software engineering values into bioinformatic research is to introduce software engineers </w:t>
       </w:r>
       <w:r>
         <w:lastRenderedPageBreak/>
-        <w:t xml:space="preserve">themselves. As a reasonable compromise, where this ideal is not immediately achievable, </w:t>
-      </w:r>
-      <w:proofErr w:type="spellStart"/>
-      <w:r>
-        <w:t>bioinformaticians</w:t>
-      </w:r>
-      <w:proofErr w:type="spellEnd"/>
-      <w:r>
-        <w:t xml:space="preserve"> could perform the </w:t>
+        <w:t xml:space="preserve">themselves. As a reasonable compromise, where this ideal is not immediately achievable, bioinformaticians could perform the </w:t>
       </w:r>
       <w:r>
         <w:rPr>
@@ -3186,10 +2009,7 @@
         <w:t xml:space="preserve">role </w:t>
       </w:r>
       <w:r>
-        <w:t xml:space="preserve">of bioinformatics engineer during the delineated </w:t>
-      </w:r>
-      <w:r>
-        <w:t>phases of project work that we have identified.</w:t>
+        <w:t>of bioinformatics engineer during the delineated phases of project work that we have identified.</w:t>
       </w:r>
     </w:p>
     <w:p>
@@ -3197,18 +2017,7 @@
         <w:ind w:left="21" w:right="0"/>
       </w:pPr>
       <w:r>
-        <w:t xml:space="preserve">One difficulty to be addressed as part of the proposed approach is hinted at by </w:t>
-      </w:r>
-      <w:proofErr w:type="spellStart"/>
-      <w:r>
-        <w:t>Prabhu</w:t>
-      </w:r>
-      <w:proofErr w:type="spellEnd"/>
-      <w:r>
-        <w:t xml:space="preserve"> et al. when they quote one scientist as saying that even “funding agencies think software development is free,” and regar</w:t>
-      </w:r>
-      <w:r>
-        <w:t xml:space="preserve">d development of robust scientific code as “second class” compared to other scientific achievements. </w:t>
+        <w:t xml:space="preserve">One difficulty to be addressed as part of the proposed approach is hinted at by Prabhu et al. when they quote one scientist as saying that even “funding agencies think software development is free,” and regard development of robust scientific code as “second class” compared to other scientific achievements. </w:t>
       </w:r>
       <w:r>
         <w:rPr>
@@ -3217,18 +2026,7 @@
         <w:t xml:space="preserve">5 </w:t>
       </w:r>
       <w:r>
-        <w:t>The way in which research projects are funded does not currently take into account the costs associated with developing software. While not every project</w:t>
-      </w:r>
-      <w:r>
-        <w:t xml:space="preserve"> will be able to budget for a full-time </w:t>
-      </w:r>
-      <w:proofErr w:type="spellStart"/>
-      <w:r>
-        <w:t>bioinformatic</w:t>
-      </w:r>
-      <w:proofErr w:type="spellEnd"/>
-      <w:r>
-        <w:t xml:space="preserve"> engineer, research groups should be able to share such resources, or make use of specialized external software companies which would grow in number to meet demand.</w:t>
+        <w:t>The way in which research projects are funded does not currently take into account the costs associated with developing software. While not every project will be able to budget for a full-time bioinformatic engineer, research groups should be able to share such resources, or make use of specialized external software companies which would grow in number to meet demand.</w:t>
       </w:r>
     </w:p>
     <w:p>
@@ -3238,75 +2036,7 @@
         <w:jc w:val="left"/>
       </w:pPr>
       <w:r>
-        <w:t xml:space="preserve">The </w:t>
-      </w:r>
-      <w:proofErr w:type="spellStart"/>
-      <w:r>
-        <w:t>bioinformatic</w:t>
-      </w:r>
-      <w:proofErr w:type="spellEnd"/>
-      <w:r>
-        <w:t xml:space="preserve"> engineer does not in</w:t>
-      </w:r>
-      <w:r>
-        <w:t xml:space="preserve"> any sense remove the need for the cross-disciplinary figure of the </w:t>
-      </w:r>
-      <w:proofErr w:type="spellStart"/>
-      <w:r>
-        <w:t>bioinformatician</w:t>
-      </w:r>
-      <w:proofErr w:type="spellEnd"/>
-      <w:r>
-        <w:t xml:space="preserve">. On the contrary - it is essential to an effective collaboration between </w:t>
-      </w:r>
-      <w:proofErr w:type="spellStart"/>
-      <w:r>
-        <w:t>bioinformatician</w:t>
-      </w:r>
-      <w:proofErr w:type="spellEnd"/>
-      <w:r>
-        <w:t xml:space="preserve"> and engineer that one have the skills and vocabulary to communicate needs to the </w:t>
-      </w:r>
-      <w:r>
-        <w:t xml:space="preserve">other. The </w:t>
-      </w:r>
-      <w:proofErr w:type="spellStart"/>
-      <w:r>
-        <w:t>bioinformatician</w:t>
-      </w:r>
-      <w:proofErr w:type="spellEnd"/>
-      <w:r>
-        <w:t xml:space="preserve"> will very often communicate with the engineer using source code. As suggested by Wilson et al. it would be best if the </w:t>
-      </w:r>
-      <w:proofErr w:type="spellStart"/>
-      <w:r>
-        <w:t>bioinformatician</w:t>
-      </w:r>
-      <w:proofErr w:type="spellEnd"/>
-      <w:r>
-        <w:t xml:space="preserve"> also had a working knowledge of the basic tools of software engineering such as source contr</w:t>
-      </w:r>
-      <w:r>
-        <w:t xml:space="preserve">ol and unit tests. But the responsibility of identifying problems in design and code, fixing them, and shaping exploratory code into well-engineered solutions would lie with the </w:t>
-      </w:r>
-      <w:proofErr w:type="spellStart"/>
-      <w:r>
-        <w:t>bioinformatic</w:t>
-      </w:r>
-      <w:proofErr w:type="spellEnd"/>
-      <w:r>
-        <w:t xml:space="preserve"> engineer. We predict that this would substitute hours of drudger</w:t>
-      </w:r>
-      <w:r>
-        <w:t xml:space="preserve">y for the scientist with hours of true productivity, and at the same time ensure performant, testable, maintainable and shareable code for the </w:t>
-      </w:r>
-      <w:proofErr w:type="spellStart"/>
-      <w:r>
-        <w:t>bioinformatic</w:t>
-      </w:r>
-      <w:proofErr w:type="spellEnd"/>
-      <w:r>
-        <w:t xml:space="preserve"> field at large.</w:t>
+        <w:t>The bioinformatic engineer does not in any sense remove the need for the cross-disciplinary figure of the bioinformatician. On the contrary - it is essential to an effective collaboration between bioinformatician and engineer that one have the skills and vocabulary to communicate needs to the other. The bioinformatician will very often communicate with the engineer using source code. As suggested by Wilson et al. it would be best if the bioinformatician also had a working knowledge of the basic tools of software engineering such as source control and unit tests. But the responsibility of identifying problems in design and code, fixing them, and shaping exploratory code into well-engineered solutions would lie with the bioinformatic engineer. We predict that this would substitute hours of drudgery for the scientist with hours of true productivity, and at the same time ensure performant, testable, maintainable and shareable code for the bioinformatic field at large.</w:t>
       </w:r>
     </w:p>
     <w:p>
@@ -3328,18 +2058,7 @@
         <w:ind w:left="533" w:right="0" w:hanging="255"/>
       </w:pPr>
       <w:r>
-        <w:t xml:space="preserve">Explicit recognition of the role of </w:t>
-      </w:r>
-      <w:proofErr w:type="spellStart"/>
-      <w:r>
-        <w:t>Bioinformatic</w:t>
-      </w:r>
-      <w:proofErr w:type="spellEnd"/>
-      <w:r>
-        <w:t xml:space="preserve"> Engineer, along w</w:t>
-      </w:r>
-      <w:r>
-        <w:t>ith a shared understanding of the competencies, functions and interfaces of that role.</w:t>
+        <w:t>Explicit recognition of the role of Bioinformatic Engineer, along with a shared understanding of the competencies, functions and interfaces of that role.</w:t>
       </w:r>
     </w:p>
     <w:p>
@@ -3352,18 +2071,7 @@
         <w:ind w:left="533" w:right="0" w:hanging="255"/>
       </w:pPr>
       <w:r>
-        <w:t xml:space="preserve">The creation of specialist post-graduate curricula to allow software engineering graduates to specialize in </w:t>
-      </w:r>
-      <w:proofErr w:type="spellStart"/>
-      <w:r>
-        <w:t>bioinformatic</w:t>
-      </w:r>
-      <w:proofErr w:type="spellEnd"/>
-      <w:r>
-        <w:t xml:space="preserve"> engineering. This should be seen as a parallel </w:t>
-      </w:r>
-      <w:r>
-        <w:t>and complementary effort to the enlistment of computer science and biology graduates into bioinformatics post-graduate courses.</w:t>
+        <w:t>The creation of specialist post-graduate curricula to allow software engineering graduates to specialize in bioinformatic engineering. This should be seen as a parallel and complementary effort to the enlistment of computer science and biology graduates into bioinformatics post-graduate courses.</w:t>
       </w:r>
     </w:p>
     <w:p>
@@ -3376,34 +2084,7 @@
         <w:ind w:left="533" w:right="0" w:hanging="255"/>
       </w:pPr>
       <w:r>
-        <w:t xml:space="preserve">Research into </w:t>
-      </w:r>
-      <w:proofErr w:type="spellStart"/>
-      <w:r>
-        <w:t>bioinformatic</w:t>
-      </w:r>
-      <w:proofErr w:type="spellEnd"/>
-      <w:r>
-        <w:t xml:space="preserve"> Domain Specific Languages to facilitate collaboration between </w:t>
-      </w:r>
-      <w:proofErr w:type="spellStart"/>
-      <w:r>
-        <w:t>bioinformaticians</w:t>
-      </w:r>
-      <w:proofErr w:type="spellEnd"/>
-      <w:r>
-        <w:t xml:space="preserve"> and </w:t>
-      </w:r>
-      <w:proofErr w:type="spellStart"/>
-      <w:r>
-        <w:t>bioinformatic</w:t>
-      </w:r>
-      <w:proofErr w:type="spellEnd"/>
-      <w:r>
-        <w:t xml:space="preserve"> en</w:t>
-      </w:r>
-      <w:r>
-        <w:t>gineers.</w:t>
+        <w:t>Research into bioinformatic Domain Specific Languages to facilitate collaboration between bioinformaticians and bioinformatic engineers.</w:t>
       </w:r>
     </w:p>
     <w:p>
@@ -3416,15 +2097,7 @@
         <w:ind w:left="533" w:right="0" w:hanging="255"/>
       </w:pPr>
       <w:r>
-        <w:t xml:space="preserve">Adequate funding for software engineering as part of </w:t>
-      </w:r>
-      <w:proofErr w:type="spellStart"/>
-      <w:r>
-        <w:t>bioinformatic</w:t>
-      </w:r>
-      <w:proofErr w:type="spellEnd"/>
-      <w:r>
-        <w:t xml:space="preserve"> research projects.</w:t>
+        <w:t>Adequate funding for software engineering as part of bioinformatic research projects.</w:t>
       </w:r>
     </w:p>
     <w:p>
@@ -3437,34 +2110,7 @@
         <w:ind w:left="533" w:right="0" w:hanging="255"/>
       </w:pPr>
       <w:r>
-        <w:t xml:space="preserve">Measures to encourage the creation of </w:t>
-      </w:r>
-      <w:proofErr w:type="spellStart"/>
-      <w:r>
-        <w:t>bioinformatic</w:t>
-      </w:r>
-      <w:proofErr w:type="spellEnd"/>
-      <w:r>
-        <w:t xml:space="preserve"> engineering companies to service the needs of smaller research teams which cannot afford dedicated internal </w:t>
-      </w:r>
-      <w:proofErr w:type="spellStart"/>
-      <w:r>
-        <w:t>b</w:t>
-      </w:r>
-      <w:r>
-        <w:t>ioinformatic</w:t>
-      </w:r>
-      <w:proofErr w:type="spellEnd"/>
-      <w:r>
-        <w:t xml:space="preserve"> engineering staff. Such companies could recruit and cross-train experienced commercial software engineers as well as taking up masters and PhD graduates from the specialist </w:t>
-      </w:r>
-      <w:proofErr w:type="spellStart"/>
-      <w:r>
-        <w:t>bioinformatic</w:t>
-      </w:r>
-      <w:proofErr w:type="spellEnd"/>
-      <w:r>
-        <w:t xml:space="preserve"> engineering curricula we have suggested above.</w:t>
+        <w:t>Measures to encourage the creation of bioinformatic engineering companies to service the needs of smaller research teams which cannot afford dedicated internal bioinformatic engineering staff. Such companies could recruit and cross-train experienced commercial software engineers as well as taking up masters and PhD graduates from the specialist bioinformatic engineering curricula we have suggested above.</w:t>
       </w:r>
     </w:p>
     <w:p>
@@ -3477,10 +2123,7 @@
         <w:ind w:left="29"/>
       </w:pPr>
       <w:r>
-        <w:t>Reference</w:t>
-      </w:r>
-      <w:r>
-        <w:t>s</w:t>
+        <w:t>References</w:t>
       </w:r>
     </w:p>
     <w:p>
@@ -3491,37 +2134,8 @@
         </w:numPr>
         <w:ind w:right="0" w:hanging="343"/>
       </w:pPr>
-      <w:proofErr w:type="spellStart"/>
-      <w:r>
-        <w:t>Verma</w:t>
-      </w:r>
-      <w:proofErr w:type="spellEnd"/>
-      <w:r>
-        <w:t xml:space="preserve"> D, Gesell J, </w:t>
-      </w:r>
-      <w:proofErr w:type="spellStart"/>
-      <w:r>
-        <w:t>Siy</w:t>
-      </w:r>
-      <w:proofErr w:type="spellEnd"/>
-      <w:r>
-        <w:t xml:space="preserve"> H, </w:t>
-      </w:r>
-      <w:proofErr w:type="spellStart"/>
-      <w:r>
-        <w:t>Zand</w:t>
-      </w:r>
-      <w:proofErr w:type="spellEnd"/>
-      <w:r>
-        <w:t xml:space="preserve"> M. Lack of software engineering practices in the development of bioinformatics software. ICCGI 2013, the eighth international multi-conference on computing in the global information technology 2013</w:t>
-      </w:r>
-      <w:proofErr w:type="gramStart"/>
-      <w:r>
-        <w:t>;57</w:t>
-      </w:r>
-      <w:proofErr w:type="gramEnd"/>
-      <w:r>
-        <w:t>–62.</w:t>
+      <w:r>
+        <w:t>Verma D, Gesell J, Siy H, Zand M. Lack of software engineering practices in the development of bioinformatics software. ICCGI 2013, the eighth international multi-conference on computing in the global information technology 2013;57–62.</w:t>
       </w:r>
     </w:p>
     <w:p>
@@ -3533,31 +2147,7 @@
         <w:ind w:right="0" w:hanging="343"/>
       </w:pPr>
       <w:r>
-        <w:t xml:space="preserve">Baxter SM, Day SW, </w:t>
-      </w:r>
-      <w:proofErr w:type="spellStart"/>
-      <w:r>
-        <w:t>Fetrow</w:t>
-      </w:r>
-      <w:proofErr w:type="spellEnd"/>
-      <w:r>
-        <w:t xml:space="preserve"> JS, </w:t>
-      </w:r>
-      <w:proofErr w:type="spellStart"/>
-      <w:r>
-        <w:t>Reisinger</w:t>
-      </w:r>
-      <w:proofErr w:type="spellEnd"/>
-      <w:r>
-        <w:t xml:space="preserve"> SJ. Scientific software development is not an oxymoron. </w:t>
-      </w:r>
-      <w:proofErr w:type="spellStart"/>
-      <w:r>
-        <w:t>PLoScomputational</w:t>
-      </w:r>
-      <w:proofErr w:type="spellEnd"/>
-      <w:r>
-        <w:t xml:space="preserve"> biology 2006; 2:e87.</w:t>
+        <w:t>Baxter SM, Day SW, Fetrow JS, Reisinger SJ. Scientific software development is not an oxymoron. PLoScomputational biology 2006; 2:e87.</w:t>
       </w:r>
     </w:p>
     <w:p>
@@ -3569,42 +2159,7 @@
         <w:ind w:right="0" w:hanging="343"/>
       </w:pPr>
       <w:r>
-        <w:t>Segal J. Some problems of professional end user developers. Visual languages and human-centric computing</w:t>
-      </w:r>
-      <w:proofErr w:type="gramStart"/>
-      <w:r>
-        <w:t>,2007</w:t>
-      </w:r>
-      <w:proofErr w:type="gramEnd"/>
-      <w:r>
-        <w:t xml:space="preserve"> </w:t>
-      </w:r>
-      <w:proofErr w:type="spellStart"/>
-      <w:r>
-        <w:t>vL</w:t>
-      </w:r>
-      <w:proofErr w:type="spellEnd"/>
-      <w:r>
-        <w:t>/</w:t>
-      </w:r>
-      <w:proofErr w:type="spellStart"/>
-      <w:r>
-        <w:t>hCC</w:t>
-      </w:r>
-      <w:proofErr w:type="spellEnd"/>
-      <w:r>
-        <w:t xml:space="preserve"> 2007</w:t>
-      </w:r>
-      <w:r>
-        <w:t xml:space="preserve"> </w:t>
-      </w:r>
-      <w:proofErr w:type="spellStart"/>
-      <w:r>
-        <w:t>iEEE</w:t>
-      </w:r>
-      <w:proofErr w:type="spellEnd"/>
-      <w:r>
-        <w:t xml:space="preserve"> symposium on 2007;111–8.</w:t>
+        <w:t>Segal J. Some problems of professional end user developers. Visual languages and human-centric computing,2007 vL/hCC 2007 iEEE symposium on 2007;111–8.</w:t>
       </w:r>
     </w:p>
     <w:p>
@@ -3616,15 +2171,7 @@
         <w:ind w:right="0" w:hanging="343"/>
       </w:pPr>
       <w:r>
-        <w:t xml:space="preserve">Morris C. Some lessons learned reviewing scientific code. Proceedings of the 30th international </w:t>
-      </w:r>
-      <w:proofErr w:type="spellStart"/>
-      <w:r>
-        <w:t>conferenceon</w:t>
-      </w:r>
-      <w:proofErr w:type="spellEnd"/>
-      <w:r>
-        <w:t xml:space="preserve"> software engineering (iCSE08) 2008;</w:t>
+        <w:t>Morris C. Some lessons learned reviewing scientific code. Proceedings of the 30th international conferenceon software engineering (iCSE08) 2008;</w:t>
       </w:r>
     </w:p>
     <w:p>
@@ -3635,41 +2182,9 @@
         </w:numPr>
         <w:ind w:right="0" w:hanging="343"/>
       </w:pPr>
-      <w:proofErr w:type="spellStart"/>
       <w:r>
         <w:lastRenderedPageBreak/>
-        <w:t>Prabhu</w:t>
-      </w:r>
-      <w:proofErr w:type="spellEnd"/>
-      <w:r>
-        <w:t xml:space="preserve"> P, </w:t>
-      </w:r>
-      <w:proofErr w:type="spellStart"/>
-      <w:r>
-        <w:t>Jablin</w:t>
-      </w:r>
-      <w:proofErr w:type="spellEnd"/>
-      <w:r>
-        <w:t xml:space="preserve"> TB, Raman A, Zhang Y, Huang J, Kim H, Johnson NP, Liu F, Ghosh </w:t>
-      </w:r>
-      <w:r>
-        <w:t xml:space="preserve">S, Beard S, et </w:t>
-      </w:r>
-      <w:proofErr w:type="spellStart"/>
-      <w:r>
-        <w:t>al.A</w:t>
-      </w:r>
-      <w:proofErr w:type="spellEnd"/>
-      <w:r>
-        <w:t xml:space="preserve"> survey of the practice of computational science. State of the practice reports 2011</w:t>
-      </w:r>
-      <w:proofErr w:type="gramStart"/>
-      <w:r>
-        <w:t>;19</w:t>
-      </w:r>
-      <w:proofErr w:type="gramEnd"/>
-      <w:r>
-        <w:t>.</w:t>
+        <w:t>Prabhu P, Jablin TB, Raman A, Zhang Y, Huang J, Kim H, Johnson NP, Liu F, Ghosh S, Beard S, et al.A survey of the practice of computational science. State of the practice reports 2011;19.</w:t>
       </w:r>
     </w:p>
     <w:p>
@@ -3681,15 +2196,7 @@
         <w:ind w:right="0" w:hanging="343"/>
       </w:pPr>
       <w:r>
-        <w:t xml:space="preserve">Ioannidis JP. Why most published research findings are false. </w:t>
-      </w:r>
-      <w:proofErr w:type="spellStart"/>
-      <w:r>
-        <w:t>PLoS</w:t>
-      </w:r>
-      <w:proofErr w:type="spellEnd"/>
-      <w:r>
-        <w:t xml:space="preserve"> medicine 2005; 2:e124.</w:t>
+        <w:t>Ioannidis JP. Why most published research findings are false. PLoS medicine 2005; 2:e124.</w:t>
       </w:r>
     </w:p>
     <w:p>
@@ -3701,56 +2208,8 @@
         <w:spacing w:after="121" w:line="232" w:lineRule="auto"/>
         <w:ind w:right="0" w:hanging="343"/>
       </w:pPr>
-      <w:proofErr w:type="spellStart"/>
-      <w:r>
-        <w:t>Hannay</w:t>
-      </w:r>
-      <w:proofErr w:type="spellEnd"/>
-      <w:r>
-        <w:t xml:space="preserve"> JE, MacLeod C, Singer J, </w:t>
-      </w:r>
-      <w:proofErr w:type="spellStart"/>
-      <w:r>
-        <w:t>Langtangen</w:t>
-      </w:r>
-      <w:proofErr w:type="spellEnd"/>
-      <w:r>
-        <w:t xml:space="preserve"> HP, </w:t>
-      </w:r>
-      <w:proofErr w:type="spellStart"/>
-      <w:r>
-        <w:t>Pfahl</w:t>
-      </w:r>
-      <w:proofErr w:type="spellEnd"/>
-      <w:r>
-        <w:t xml:space="preserve"> D, Wi</w:t>
-      </w:r>
-      <w:r>
-        <w:t xml:space="preserve">lson G. How do scientists develop </w:t>
-      </w:r>
-      <w:proofErr w:type="spellStart"/>
-      <w:r>
-        <w:t>anduse</w:t>
-      </w:r>
-      <w:proofErr w:type="spellEnd"/>
-      <w:r>
-        <w:t xml:space="preserve"> scientific software? Proceedings of the 2009 </w:t>
-      </w:r>
-      <w:proofErr w:type="spellStart"/>
-      <w:r>
-        <w:t>iCSE</w:t>
-      </w:r>
-      <w:proofErr w:type="spellEnd"/>
-      <w:r>
-        <w:t xml:space="preserve"> workshop on software engineering for computational science and engineering 2009</w:t>
-      </w:r>
-      <w:proofErr w:type="gramStart"/>
-      <w:r>
-        <w:t>;1</w:t>
-      </w:r>
-      <w:proofErr w:type="gramEnd"/>
-      <w:r>
-        <w:t>–8.</w:t>
+      <w:r>
+        <w:t>Hannay JE, MacLeod C, Singer J, Langtangen HP, Pfahl D, Wilson G. How do scientists develop anduse scientific software? Proceedings of the 2009 iCSE workshop on software engineering for computational science and engineering 2009;1–8.</w:t>
       </w:r>
     </w:p>
     <w:p>
@@ -3762,10 +2221,7 @@
         <w:ind w:right="0" w:hanging="343"/>
       </w:pPr>
       <w:r>
-        <w:t>Segal J, Morris C. Developing scientific software. Software, IEEE 2008; 25:18–20</w:t>
-      </w:r>
-      <w:r>
-        <w:t>.</w:t>
+        <w:t>Segal J, Morris C. Developing scientific software. Software, IEEE 2008; 25:18–20.</w:t>
       </w:r>
     </w:p>
     <w:p>
@@ -3776,29 +2232,8 @@
         </w:numPr>
         <w:ind w:right="0" w:hanging="343"/>
       </w:pPr>
-      <w:proofErr w:type="spellStart"/>
-      <w:r>
-        <w:t>Umarji</w:t>
-      </w:r>
-      <w:proofErr w:type="spellEnd"/>
-      <w:r>
-        <w:t xml:space="preserve"> M, Seaman C, Koru AG, Liu H. Software engineering education for bioinformatics. </w:t>
-      </w:r>
-      <w:proofErr w:type="spellStart"/>
-      <w:r>
-        <w:t>Softwareengineering</w:t>
-      </w:r>
-      <w:proofErr w:type="spellEnd"/>
-      <w:r>
-        <w:t xml:space="preserve"> education and training, 2009 cSEET’09 22nd conference on 2009</w:t>
-      </w:r>
-      <w:proofErr w:type="gramStart"/>
-      <w:r>
-        <w:t>;216</w:t>
-      </w:r>
-      <w:proofErr w:type="gramEnd"/>
-      <w:r>
-        <w:t>–23.</w:t>
+      <w:r>
+        <w:t>Umarji M, Seaman C, Koru AG, Liu H. Software engineering education for bioinformatics. Softwareengineering education and training, 2009 cSEET’09 22nd conference on 2009;216–23.</w:t>
       </w:r>
     </w:p>
     <w:p>
@@ -3809,24 +2244,8 @@
         </w:numPr>
         <w:ind w:right="0" w:hanging="343"/>
       </w:pPr>
-      <w:proofErr w:type="spellStart"/>
-      <w:r>
-        <w:t>Dijkstra</w:t>
-      </w:r>
-      <w:proofErr w:type="spellEnd"/>
-      <w:r>
-        <w:t xml:space="preserve"> EW. Selected writings on computing: a personal perspective. Springer</w:t>
-      </w:r>
-      <w:r>
-        <w:t>-</w:t>
-      </w:r>
-      <w:proofErr w:type="spellStart"/>
-      <w:r>
-        <w:t>Verlag</w:t>
-      </w:r>
-      <w:proofErr w:type="spellEnd"/>
-      <w:r>
-        <w:t xml:space="preserve"> New York, Inc.1982.</w:t>
+      <w:r>
+        <w:t>Dijkstra EW. Selected writings on computing: a personal perspective. Springer-Verlag New York, Inc.1982.</w:t>
       </w:r>
     </w:p>
     <w:p>
@@ -3837,13 +2256,8 @@
         </w:numPr>
         <w:ind w:right="0" w:hanging="343"/>
       </w:pPr>
-      <w:proofErr w:type="spellStart"/>
-      <w:r>
-        <w:t>Surendran</w:t>
-      </w:r>
-      <w:proofErr w:type="spellEnd"/>
-      <w:r>
-        <w:t xml:space="preserve"> K, Hays H, Macfarlane A. Simulating a software engineering apprenticeship. Software, IEEE2002; 19:49–56.</w:t>
+      <w:r>
+        <w:t>Surendran K, Hays H, Macfarlane A. Simulating a software engineering apprenticeship. Software, IEEE2002; 19:49–56.</w:t>
       </w:r>
     </w:p>
     <w:p>
@@ -3855,34 +2269,7 @@
         <w:ind w:right="0" w:hanging="343"/>
       </w:pPr>
       <w:r>
-        <w:t xml:space="preserve">Wilson G, </w:t>
-      </w:r>
-      <w:proofErr w:type="spellStart"/>
-      <w:r>
-        <w:t>Aruliah</w:t>
-      </w:r>
-      <w:proofErr w:type="spellEnd"/>
-      <w:r>
-        <w:t xml:space="preserve"> D, Brown CT, Hong NPC, Davis M, Guy RT, Haddock SH, Huff KD, Mitchell </w:t>
-      </w:r>
-      <w:proofErr w:type="spellStart"/>
-      <w:r>
-        <w:t>IM,Plumbley</w:t>
-      </w:r>
-      <w:proofErr w:type="spellEnd"/>
-      <w:r>
-        <w:t xml:space="preserve"> MD, et al. Be</w:t>
-      </w:r>
-      <w:r>
-        <w:t xml:space="preserve">st practices for scientific computing. </w:t>
-      </w:r>
-      <w:proofErr w:type="spellStart"/>
-      <w:r>
-        <w:t>PLoS</w:t>
-      </w:r>
-      <w:proofErr w:type="spellEnd"/>
-      <w:r>
-        <w:t xml:space="preserve"> biology 2014; 12:e1001745.</w:t>
+        <w:t>Wilson G, Aruliah D, Brown CT, Hong NPC, Davis M, Guy RT, Haddock SH, Huff KD, Mitchell IM,Plumbley MD, et al. Best practices for scientific computing. PLoS biology 2014; 12:e1001745.</w:t>
       </w:r>
     </w:p>
     <w:p>
@@ -3894,47 +2281,7 @@
         <w:ind w:right="0" w:hanging="343"/>
       </w:pPr>
       <w:r>
-        <w:t xml:space="preserve">Kane DW, </w:t>
-      </w:r>
-      <w:proofErr w:type="spellStart"/>
-      <w:r>
-        <w:t>Hohman</w:t>
-      </w:r>
-      <w:proofErr w:type="spellEnd"/>
-      <w:r>
-        <w:t xml:space="preserve"> MM, </w:t>
-      </w:r>
-      <w:proofErr w:type="spellStart"/>
-      <w:r>
-        <w:t>Cerami</w:t>
-      </w:r>
-      <w:proofErr w:type="spellEnd"/>
-      <w:r>
-        <w:t xml:space="preserve"> EG, McCormick MW, </w:t>
-      </w:r>
-      <w:proofErr w:type="spellStart"/>
-      <w:r>
-        <w:t>Kuhlmman</w:t>
-      </w:r>
-      <w:proofErr w:type="spellEnd"/>
-      <w:r>
-        <w:t xml:space="preserve"> KF, Byrd JA. Agile methods </w:t>
-      </w:r>
-      <w:proofErr w:type="spellStart"/>
-      <w:r>
-        <w:t>inbiomedical</w:t>
-      </w:r>
-      <w:proofErr w:type="spellEnd"/>
-      <w:r>
-        <w:t xml:space="preserve"> software development: a multi-site experience report. </w:t>
-      </w:r>
-      <w:proofErr w:type="spellStart"/>
-      <w:r>
-        <w:t>Bmc</w:t>
-      </w:r>
-      <w:proofErr w:type="spellEnd"/>
-      <w:r>
-        <w:t xml:space="preserve"> Bioinformatics 2006; 7:273.</w:t>
+        <w:t>Kane DW, Hohman MM, Cerami EG, McCormick MW, Kuhlmman KF, Byrd JA. Agile methods inbiomedical software development: a multi-site experience report. Bmc Bioinformatics 2006; 7:273.</w:t>
       </w:r>
     </w:p>
     <w:p>
@@ -3946,42 +2293,7 @@
         <w:ind w:right="0" w:hanging="343"/>
       </w:pPr>
       <w:r>
-        <w:t xml:space="preserve">Van </w:t>
-      </w:r>
-      <w:proofErr w:type="spellStart"/>
-      <w:r>
-        <w:t>D</w:t>
-      </w:r>
-      <w:r>
-        <w:t>eursen</w:t>
-      </w:r>
-      <w:proofErr w:type="spellEnd"/>
-      <w:r>
-        <w:t xml:space="preserve"> A, </w:t>
-      </w:r>
-      <w:proofErr w:type="spellStart"/>
-      <w:r>
-        <w:t>Klint</w:t>
-      </w:r>
-      <w:proofErr w:type="spellEnd"/>
-      <w:r>
-        <w:t xml:space="preserve"> P, </w:t>
-      </w:r>
-      <w:proofErr w:type="spellStart"/>
-      <w:r>
-        <w:t>Visser</w:t>
-      </w:r>
-      <w:proofErr w:type="spellEnd"/>
-      <w:r>
-        <w:t xml:space="preserve"> J. Domain-specific languages: An annotated bibliography. </w:t>
-      </w:r>
-      <w:proofErr w:type="spellStart"/>
-      <w:r>
-        <w:t>Sigplan</w:t>
-      </w:r>
-      <w:proofErr w:type="spellEnd"/>
-      <w:r>
-        <w:t xml:space="preserve"> Notices2000; 35:26–36.</w:t>
+        <w:t>Van Deursen A, Klint P, Visser J. Domain-specific languages: An annotated bibliography. Sigplan Notices2000; 35:26–36.</w:t>
       </w:r>
     </w:p>
     <w:p>
@@ -3992,32 +2304,8 @@
         </w:numPr>
         <w:ind w:right="0" w:hanging="343"/>
       </w:pPr>
-      <w:proofErr w:type="spellStart"/>
-      <w:r>
-        <w:t>Kosar</w:t>
-      </w:r>
-      <w:proofErr w:type="spellEnd"/>
-      <w:r>
-        <w:t xml:space="preserve"> T, Barrientos PA, </w:t>
-      </w:r>
-      <w:proofErr w:type="spellStart"/>
-      <w:r>
-        <w:t>Mernik</w:t>
-      </w:r>
-      <w:proofErr w:type="spellEnd"/>
-      <w:r>
-        <w:t xml:space="preserve"> M, others. A preliminary study on various implementation </w:t>
-      </w:r>
-      <w:proofErr w:type="spellStart"/>
-      <w:r>
-        <w:t>approachesof</w:t>
-      </w:r>
-      <w:proofErr w:type="spellEnd"/>
-      <w:r>
-        <w:t xml:space="preserve"> domain-specific language. Information and</w:t>
-      </w:r>
-      <w:r>
-        <w:t xml:space="preserve"> Software Technology 2008; 50:390–405.</w:t>
+      <w:r>
+        <w:t>Kosar T, Barrientos PA, Mernik M, others. A preliminary study on various implementation approachesof domain-specific language. Information and Software Technology 2008; 50:390–405.</w:t>
       </w:r>
     </w:p>
     <w:p>
@@ -4028,21 +2316,8 @@
         </w:numPr>
         <w:ind w:right="0" w:hanging="343"/>
       </w:pPr>
-      <w:proofErr w:type="spellStart"/>
-      <w:r>
-        <w:t>Swertz</w:t>
-      </w:r>
-      <w:proofErr w:type="spellEnd"/>
-      <w:r>
-        <w:t xml:space="preserve"> MA, Jansen RC. Beyond standardization: dynamic software infrastructures for systems </w:t>
-      </w:r>
-      <w:proofErr w:type="spellStart"/>
-      <w:r>
-        <w:t>biology.Nature</w:t>
-      </w:r>
-      <w:proofErr w:type="spellEnd"/>
-      <w:r>
-        <w:t xml:space="preserve"> Reviews Genetics 2007; 8:235–43.</w:t>
+      <w:r>
+        <w:t>Swertz MA, Jansen RC. Beyond standardization: dynamic software infrastructures for systems biology.Nature Reviews Genetics 2007; 8:235–43.</w:t>
       </w:r>
     </w:p>
     <w:p>
@@ -4054,28 +2329,7 @@
         <w:ind w:right="0" w:hanging="343"/>
       </w:pPr>
       <w:r>
-        <w:t xml:space="preserve">Ruffin R. David </w:t>
-      </w:r>
-      <w:proofErr w:type="spellStart"/>
-      <w:proofErr w:type="gramStart"/>
-      <w:r>
-        <w:t>ricardo’s</w:t>
-      </w:r>
-      <w:proofErr w:type="spellEnd"/>
-      <w:proofErr w:type="gramEnd"/>
-      <w:r>
-        <w:t xml:space="preserve"> discovery of comparative advantage. History of Polit</w:t>
-      </w:r>
-      <w:r>
-        <w:t>ical Economy 2002</w:t>
-      </w:r>
-      <w:proofErr w:type="gramStart"/>
-      <w:r>
-        <w:t>;34:727</w:t>
-      </w:r>
-      <w:proofErr w:type="gramEnd"/>
-      <w:r>
-        <w:t>–48.</w:t>
+        <w:t>Ruffin R. David ricardo’s discovery of comparative advantage. History of Political Economy 2002;34:727–48.</w:t>
       </w:r>
     </w:p>
     <w:p>
@@ -4175,7 +2429,7 @@
       <w:rPr>
         <w:noProof/>
       </w:rPr>
-      <w:t>2</w:t>
+      <w:t>14</w:t>
     </w:r>
     <w:r>
       <w:fldChar w:fldCharType="end"/>
@@ -4250,10 +2504,7 @@
         <w:footnoteRef/>
       </w:r>
       <w:r>
-        <w:t xml:space="preserve"> Unit testing is a software development practice in which individual units of source code - for example a class in object oriented programming, a procedure in imperative programming or a function in functional programming</w:t>
-      </w:r>
-      <w:r>
-        <w:t xml:space="preserve"> - are tested in isolation to determine whether they behave correctly.</w:t>
+        <w:t xml:space="preserve"> Unit testing is a software development practice in which individual units of source code - for example a class in object oriented programming, a procedure in imperative programming or a function in functional programming - are tested in isolation to determine whether they behave correctly.</w:t>
       </w:r>
     </w:p>
   </w:footnote>
@@ -4286,15 +2537,7 @@
         </w:r>
       </w:hyperlink>
       <w:r>
-        <w:t xml:space="preserve"> The survey was carried out using </w:t>
-      </w:r>
-      <w:proofErr w:type="spellStart"/>
-      <w:r>
-        <w:t>surveymonkey</w:t>
-      </w:r>
-      <w:proofErr w:type="spellEnd"/>
-      <w:r>
-        <w:t xml:space="preserve"> and the data was exported in anonymised csv format.</w:t>
+        <w:t xml:space="preserve"> The survey was carried out using surveymonkey and the data was exported in anonymised csv format.</w:t>
       </w:r>
     </w:p>
   </w:footnote>

</xml_diff>

<commit_message>
Externalizing images for submission as word document.
</commit_message>
<xml_diff>
--- a/survey-paper.docx
+++ b/survey-paper.docx
@@ -25,51 +25,28 @@
         <w:rPr>
           <w:sz w:val="24"/>
         </w:rPr>
-        <w:t xml:space="preserve">Brendan </w:t>
-      </w:r>
-      <w:proofErr w:type="spellStart"/>
-      <w:r>
-        <w:rPr>
-          <w:sz w:val="24"/>
-        </w:rPr>
-        <w:t>Lawlor</w:t>
+        <w:t>Brendan Lawlor</w:t>
       </w:r>
       <w:r>
         <w:rPr>
           <w:sz w:val="24"/>
           <w:vertAlign w:val="superscript"/>
         </w:rPr>
-        <w:t>a</w:t>
-      </w:r>
-      <w:proofErr w:type="spellEnd"/>
+        <w:t xml:space="preserve">a </w:t>
+      </w:r>
+      <w:r>
+        <w:rPr>
+          <w:sz w:val="24"/>
+        </w:rPr>
+        <w:t>and Paul Walsh</w:t>
+      </w:r>
       <w:r>
         <w:rPr>
           <w:sz w:val="24"/>
           <w:vertAlign w:val="superscript"/>
         </w:rPr>
-        <w:t xml:space="preserve"> </w:t>
-      </w:r>
-      <w:r>
-        <w:rPr>
-          <w:sz w:val="24"/>
-        </w:rPr>
-        <w:t xml:space="preserve">and Paul </w:t>
-      </w:r>
-      <w:proofErr w:type="spellStart"/>
-      <w:r>
-        <w:rPr>
-          <w:sz w:val="24"/>
-        </w:rPr>
-        <w:t>Walsh</w:t>
-      </w:r>
-      <w:r>
-        <w:rPr>
-          <w:sz w:val="24"/>
-          <w:vertAlign w:val="superscript"/>
-        </w:rPr>
         <w:t>b</w:t>
       </w:r>
-      <w:proofErr w:type="spellEnd"/>
     </w:p>
     <w:p>
       <w:pPr>
@@ -77,8 +54,6 @@
         <w:ind w:left="2364" w:right="2359" w:hanging="10"/>
         <w:jc w:val="center"/>
       </w:pPr>
-      <w:proofErr w:type="spellStart"/>
-      <w:proofErr w:type="gramStart"/>
       <w:r>
         <w:rPr>
           <w:sz w:val="24"/>
@@ -90,23 +65,14 @@
         <w:rPr>
           <w:sz w:val="24"/>
         </w:rPr>
-        <w:t>Cork</w:t>
-      </w:r>
-      <w:proofErr w:type="spellEnd"/>
-      <w:proofErr w:type="gramEnd"/>
+        <w:t xml:space="preserve">Cork Institute of Technology, Ireland </w:t>
+      </w:r>
       <w:r>
         <w:rPr>
           <w:sz w:val="24"/>
         </w:rPr>
-        <w:t xml:space="preserve"> Institute of Technology, Ireland </w:t>
-      </w:r>
-      <w:r>
-        <w:rPr>
-          <w:sz w:val="24"/>
-        </w:rPr>
         <w:br/>
       </w:r>
-      <w:proofErr w:type="spellStart"/>
       <w:r>
         <w:rPr>
           <w:sz w:val="24"/>
@@ -118,14 +84,7 @@
         <w:rPr>
           <w:sz w:val="24"/>
         </w:rPr>
-        <w:t>NSilico</w:t>
-      </w:r>
-      <w:proofErr w:type="spellEnd"/>
-      <w:r>
-        <w:rPr>
-          <w:sz w:val="24"/>
-        </w:rPr>
-        <w:t xml:space="preserve"> Life Science, Ireland</w:t>
+        <w:t>NSilico Life Science, Ireland</w:t>
       </w:r>
     </w:p>
     <w:p>
@@ -179,21 +138,7 @@
         <w:rPr>
           <w:vertAlign w:val="superscript"/>
         </w:rPr>
-        <w:t>1</w:t>
-      </w:r>
-      <w:proofErr w:type="gramStart"/>
-      <w:r>
-        <w:rPr>
-          <w:vertAlign w:val="superscript"/>
-        </w:rPr>
-        <w:t>,2</w:t>
-      </w:r>
-      <w:proofErr w:type="gramEnd"/>
-      <w:r>
-        <w:rPr>
-          <w:vertAlign w:val="superscript"/>
-        </w:rPr>
-        <w:t xml:space="preserve"> </w:t>
+        <w:t xml:space="preserve">1,2 </w:t>
       </w:r>
       <w:r>
         <w:t>The problem has serious consequences for the field of bioinformatics and demands that we find effective solutions.</w:t>
@@ -400,13 +345,8 @@
         <w:t xml:space="preserve"> </w:t>
       </w:r>
       <w:r>
-        <w:t xml:space="preserve">used in scientific programming, they typically involve using </w:t>
-      </w:r>
-      <w:proofErr w:type="spellStart"/>
-      <w:r>
-        <w:t>OpenMP</w:t>
-      </w:r>
-      <w:proofErr w:type="spellEnd"/>
+        <w:t>used in scientific programming, they typically involve using OpenMP</w:t>
+      </w:r>
       <w:r>
         <w:rPr>
           <w:color w:val="E72582"/>
@@ -492,15 +432,7 @@
         <w:t>Reinventing the wheel</w:t>
       </w:r>
       <w:r>
-        <w:t xml:space="preserve">: According to </w:t>
-      </w:r>
-      <w:proofErr w:type="spellStart"/>
-      <w:r>
-        <w:t>Prabhu</w:t>
-      </w:r>
-      <w:proofErr w:type="spellEnd"/>
-      <w:r>
-        <w:t xml:space="preserve"> et al. “a considerable portion of [scientists’] time is spent in many</w:t>
+        <w:t>: According to Prabhu et al. “a considerable portion of [scientists’] time is spent in many</w:t>
       </w:r>
       <w:r>
         <w:t xml:space="preserve"> </w:t>
@@ -538,15 +470,7 @@
         <w:t xml:space="preserve">9 </w:t>
       </w:r>
       <w:r>
-        <w:t xml:space="preserve">The danger to progress in bioinformatics is that much research may later be found to be invalid due to inexpert or non-transparent development of software. As </w:t>
-      </w:r>
-      <w:proofErr w:type="spellStart"/>
-      <w:r>
-        <w:t>Verma</w:t>
-      </w:r>
-      <w:proofErr w:type="spellEnd"/>
-      <w:r>
-        <w:t xml:space="preserve"> et al. point out, “the end goal of creating accurate and reliable scientific software is no less critical [than with commercial software] since incorrect results would greatly compromise the validity of the discovery”. </w:t>
+        <w:t xml:space="preserve">The danger to progress in bioinformatics is that much research may later be found to be invalid due to inexpert or non-transparent development of software. As Verma et al. point out, “the end goal of creating accurate and reliable scientific software is no less critical [than with commercial software] since incorrect results would greatly compromise the validity of the discovery”. </w:t>
       </w:r>
       <w:r>
         <w:rPr>
@@ -570,16 +494,8 @@
         <w:rPr>
           <w:i/>
         </w:rPr>
-        <w:t xml:space="preserve">in </w:t>
-      </w:r>
-      <w:proofErr w:type="spellStart"/>
-      <w:r>
-        <w:rPr>
-          <w:i/>
-        </w:rPr>
-        <w:t>silico</w:t>
-      </w:r>
-      <w:proofErr w:type="spellEnd"/>
+        <w:t>in silico</w:t>
+      </w:r>
       <w:r>
         <w:t xml:space="preserve"> </w:t>
       </w:r>
@@ -613,15 +529,7 @@
         <w:ind w:left="22" w:right="24"/>
       </w:pPr>
       <w:r>
-        <w:t xml:space="preserve">A number of the authors we have reviewed offer explanations and remedies for the problems described above. </w:t>
-      </w:r>
-      <w:proofErr w:type="spellStart"/>
-      <w:r>
-        <w:t>Hannay</w:t>
-      </w:r>
-      <w:proofErr w:type="spellEnd"/>
-      <w:r>
-        <w:t xml:space="preserve"> et al. identify a general lack of formal education and training and a reliance instead on informal learning from peers. </w:t>
+        <w:t xml:space="preserve">A number of the authors we have reviewed offer explanations and remedies for the problems described above. Hannay et al. identify a general lack of formal education and training and a reliance instead on informal learning from peers. </w:t>
       </w:r>
       <w:r>
         <w:rPr>
@@ -639,15 +547,7 @@
         <w:t xml:space="preserve">11 </w:t>
       </w:r>
       <w:r>
-        <w:t xml:space="preserve">Similarly, </w:t>
-      </w:r>
-      <w:proofErr w:type="spellStart"/>
-      <w:r>
-        <w:t>Verma</w:t>
-      </w:r>
-      <w:proofErr w:type="spellEnd"/>
-      <w:r>
-        <w:t xml:space="preserve"> et al. cite a lack of requirements engineering in bioinformatic projects, as well as other factors that create the “unique situation for the field of software engineering” represented by bioinformatics. </w:t>
+        <w:t xml:space="preserve">Similarly, Verma et al. cite a lack of requirements engineering in bioinformatic projects, as well as other factors that create the “unique situation for the field of software engineering” represented by bioinformatics. </w:t>
       </w:r>
       <w:r>
         <w:rPr>
@@ -655,13 +555,8 @@
         </w:rPr>
         <w:t xml:space="preserve">1 </w:t>
       </w:r>
-      <w:proofErr w:type="spellStart"/>
-      <w:r>
-        <w:t>Umarji</w:t>
-      </w:r>
-      <w:proofErr w:type="spellEnd"/>
-      <w:r>
-        <w:t xml:space="preserve"> et al. focus exclusively on the gaps in the education of bioinformatic software developers in software engineering principles. </w:t>
+      <w:r>
+        <w:t xml:space="preserve">Umarji et al. focus exclusively on the gaps in the education of bioinformatic software developers in software engineering principles. </w:t>
       </w:r>
       <w:r>
         <w:rPr>
@@ -721,15 +616,7 @@
         <w:ind w:left="22" w:right="24"/>
       </w:pPr>
       <w:r>
-        <w:t xml:space="preserve">Some authors have found that bioinformaticians lack the necessary training in Software Engineering skills. </w:t>
-      </w:r>
-      <w:proofErr w:type="spellStart"/>
-      <w:r>
-        <w:t>Umarji</w:t>
-      </w:r>
-      <w:proofErr w:type="spellEnd"/>
-      <w:r>
-        <w:t xml:space="preserve"> et al. have surveyed bioinformatics curricula in the United States and found that “out of a total of 79 program offerings, there were only 2 instances where a software engineering related course was a required part of the curriculum” and that “there was no mention of the role and importance of software engineering in the curricula”. </w:t>
+        <w:t xml:space="preserve">Some authors have found that bioinformaticians lack the necessary training in Software Engineering skills. Umarji et al. have surveyed bioinformatics curricula in the United States and found that “out of a total of 79 program offerings, there were only 2 instances where a software engineering related course was a required part of the curriculum” and that “there was no mention of the role and importance of software engineering in the curricula”. </w:t>
       </w:r>
       <w:r>
         <w:rPr>
@@ -753,15 +640,7 @@
         <w:ind w:left="22" w:right="24"/>
       </w:pPr>
       <w:r>
-        <w:t xml:space="preserve">The wrong processes - or no processes at all - are being applied to the practice of bioinformatic research. </w:t>
-      </w:r>
-      <w:proofErr w:type="spellStart"/>
-      <w:r>
-        <w:t>Verma</w:t>
-      </w:r>
-      <w:proofErr w:type="spellEnd"/>
-      <w:r>
-        <w:t xml:space="preserve"> et al</w:t>
+        <w:t>The wrong processes - or no processes at all - are being applied to the practice of bioinformatic research. Verma et al</w:t>
       </w:r>
       <w:r>
         <w:t>.</w:t>
@@ -819,15 +698,7 @@
         <w:t xml:space="preserve">Subject Domain Complexity. </w:t>
       </w:r>
       <w:r>
-        <w:t xml:space="preserve">Segal &amp; Morris assert that in the case of scientific software development the subject matter is simply too complex for the “average developer”. In a similar vein, </w:t>
-      </w:r>
-      <w:proofErr w:type="spellStart"/>
-      <w:r>
-        <w:t>Hannay</w:t>
-      </w:r>
-      <w:proofErr w:type="spellEnd"/>
-      <w:r>
-        <w:t xml:space="preserve"> suggests that “developers are much less likely to need to be domain experts” in “regular” software development compared to scientific. </w:t>
+        <w:t xml:space="preserve">Segal &amp; Morris assert that in the case of scientific software development the subject matter is simply too complex for the “average developer”. In a similar vein, Hannay suggests that “developers are much less likely to need to be domain experts” in “regular” software development compared to scientific. </w:t>
       </w:r>
       <w:r>
         <w:rPr>
@@ -877,21 +748,8 @@
         </w:rPr>
         <w:t xml:space="preserve">Budget and Resources. </w:t>
       </w:r>
-      <w:proofErr w:type="spellStart"/>
-      <w:r>
-        <w:t>Verma</w:t>
-      </w:r>
-      <w:proofErr w:type="spellEnd"/>
-      <w:r>
-        <w:t xml:space="preserve"> et al. and </w:t>
-      </w:r>
-      <w:proofErr w:type="spellStart"/>
-      <w:r>
-        <w:t>Umarji</w:t>
-      </w:r>
-      <w:proofErr w:type="spellEnd"/>
-      <w:r>
-        <w:t xml:space="preserve"> et al. cite tighter budget and timetable constraints as a differentiating factor of bioinformatic software development, and therefore as one possible cause of a lack of software engineering best practices in that field.</w:t>
+      <w:r>
+        <w:t>Verma et al. and Umarji et al. cite tighter budget and timetable constraints as a differentiating factor of bioinformatic software development, and therefore as one possible cause of a lack of software engineering best practices in that field.</w:t>
       </w:r>
     </w:p>
     <w:p>
@@ -908,15 +766,7 @@
         <w:ind w:left="22" w:right="24"/>
       </w:pPr>
       <w:r>
-        <w:t xml:space="preserve">A number of authors point out cultural differences between scientists and software engineers as an important issue. Segal &amp; Morris suggest that due to the subject domain complexity already mentioned, developers are likely to be the end-user scientists. But as </w:t>
-      </w:r>
-      <w:proofErr w:type="spellStart"/>
-      <w:r>
-        <w:t>Verma</w:t>
-      </w:r>
-      <w:proofErr w:type="spellEnd"/>
-      <w:r>
-        <w:t xml:space="preserve"> et al. point out, biologist stakeholders - who are the primary stakeholders in these settings - “may be more inclined to sacrifice program structure to get something that works”.</w:t>
+        <w:t>A number of authors point out cultural differences between scientists and software engineers as an important issue. Segal &amp; Morris suggest that due to the subject domain complexity already mentioned, developers are likely to be the end-user scientists. But as Verma et al. point out, biologist stakeholders - who are the primary stakeholders in these settings - “may be more inclined to sacrifice program structure to get something that works”.</w:t>
       </w:r>
     </w:p>
     <w:p>
@@ -951,15 +801,7 @@
         <w:ind w:left="22" w:right="24"/>
       </w:pPr>
       <w:r>
-        <w:t xml:space="preserve">The skills required to program are not the same as those required to engineer a software solution. Programming is a subset of the discipline of software engineering in much the same way that draftsmanship is a subset of the skills required for architecture. This uncontroversial fact is under-appreciated in scientific settings, for reasons about which we might only speculate. It takes a great deal longer to make a software engineer than it does simply to make a programmer. This should come as no surprise, given the fact that Software Engineering is a distinct academic course of studies and a distinct professional discipline. Practicing software engineers draw from a large body of academic knowledge and a long and vital component of workplace experience. There is a long-standing recognition, going back to thought-leaders like EW </w:t>
-      </w:r>
-      <w:proofErr w:type="spellStart"/>
-      <w:r>
-        <w:t>Dijkstra</w:t>
-      </w:r>
-      <w:proofErr w:type="spellEnd"/>
-      <w:r>
-        <w:t xml:space="preserve">, that software engineering is as much a craft as a science. </w:t>
+        <w:t xml:space="preserve">The skills required to program are not the same as those required to engineer a software solution. Programming is a subset of the discipline of software engineering in much the same way that draftsmanship is a subset of the skills required for architecture. This uncontroversial fact is under-appreciated in scientific settings, for reasons about which we might only speculate. It takes a great deal longer to make a software engineer than it does simply to make a programmer. This should come as no surprise, given the fact that Software Engineering is a distinct academic course of studies and a distinct professional discipline. Practicing software engineers draw from a large body of academic knowledge and a long and vital component of workplace experience. There is a long-standing recognition, going back to thought-leaders like EW Dijkstra, that software engineering is as much a craft as a science. </w:t>
       </w:r>
       <w:r>
         <w:rPr>
@@ -977,15 +819,7 @@
         <w:t xml:space="preserve">14 </w:t>
       </w:r>
       <w:r>
-        <w:t xml:space="preserve">The elements of software engineering practice that are often absent from bioinformatic teams correspond to those elements which are typically learned by the software engineering apprentice (source control, build systems, unit testing </w:t>
-      </w:r>
-      <w:proofErr w:type="spellStart"/>
-      <w:r>
-        <w:t>etc</w:t>
-      </w:r>
-      <w:proofErr w:type="spellEnd"/>
-      <w:r>
-        <w:t xml:space="preserve">). This is hardly surprising: Scientists learn more software development skills informally from other scientists, and through self-study, than through formal education. </w:t>
+        <w:t xml:space="preserve">The elements of software engineering practice that are often absent from bioinformatic teams correspond to those elements which are typically learned by the software engineering apprentice (source control, build systems, unit testing etc). This is hardly surprising: Scientists learn more software development skills informally from other scientists, and through self-study, than through formal education. </w:t>
       </w:r>
       <w:r>
         <w:rPr>
@@ -1075,44 +909,6 @@
         <w:ind w:left="2191" w:firstLine="0"/>
         <w:jc w:val="left"/>
       </w:pPr>
-      <w:r>
-        <w:rPr>
-          <w:noProof/>
-        </w:rPr>
-        <w:drawing>
-          <wp:inline distT="0" distB="0" distL="0" distR="0">
-            <wp:extent cx="3204824" cy="3566297"/>
-            <wp:effectExtent l="0" t="0" r="0" b="0"/>
-            <wp:docPr id="341" name="Picture 341"/>
-            <wp:cNvGraphicFramePr/>
-            <a:graphic xmlns:a="http://schemas.openxmlformats.org/drawingml/2006/main">
-              <a:graphicData uri="http://schemas.openxmlformats.org/drawingml/2006/picture">
-                <pic:pic xmlns:pic="http://schemas.openxmlformats.org/drawingml/2006/picture">
-                  <pic:nvPicPr>
-                    <pic:cNvPr id="341" name="Picture 341"/>
-                    <pic:cNvPicPr/>
-                  </pic:nvPicPr>
-                  <pic:blipFill>
-                    <a:blip r:embed="rId7"/>
-                    <a:stretch>
-                      <a:fillRect/>
-                    </a:stretch>
-                  </pic:blipFill>
-                  <pic:spPr>
-                    <a:xfrm>
-                      <a:off x="0" y="0"/>
-                      <a:ext cx="3204824" cy="3566297"/>
-                    </a:xfrm>
-                    <a:prstGeom prst="rect">
-                      <a:avLst/>
-                    </a:prstGeom>
-                  </pic:spPr>
-                </pic:pic>
-              </a:graphicData>
-            </a:graphic>
-          </wp:inline>
-        </w:drawing>
-      </w:r>
     </w:p>
     <w:p>
       <w:pPr>
@@ -1195,15 +991,7 @@
         <w:ind w:left="22" w:right="24"/>
       </w:pPr>
       <w:r>
-        <w:t xml:space="preserve">We conducted two parallel surveys, one distributed to life scientists, and the other to developers of business software. In both cases we asked questions to identify attitudes towards certain key ‘markers’ of software engineering as described in the previous section. We reached 81 life scientists, 45 of whom developed their own software, and 36 business software developers. We used the Likert system of questionnaire design in which </w:t>
-      </w:r>
-      <w:proofErr w:type="gramStart"/>
-      <w:r>
-        <w:t>respondents</w:t>
-      </w:r>
-      <w:proofErr w:type="gramEnd"/>
-      <w:r>
-        <w:t xml:space="preserve"> rate the</w:t>
+        <w:t>We conducted two parallel surveys, one distributed to life scientists, and the other to developers of business software. In both cases we asked questions to identify attitudes towards certain key ‘markers’ of software engineering as described in the previous section. We reached 81 life scientists, 45 of whom developed their own software, and 36 business software developers. We used the Likert system of questionnaire design in which respondents rate the</w:t>
       </w:r>
       <w:r>
         <w:t xml:space="preserve">ir attitudes to statements from </w:t>
@@ -1239,11 +1027,7 @@
         <w:t xml:space="preserve"> </w:t>
       </w:r>
       <w:r>
-        <w:t xml:space="preserve">with a total of 5 degrees to choose from. We present the results below in a form that compares the differences between the two groups. The purpose of the business software data is to act as a control for attitudes towards the software engineering ‘markers’. </w:t>
-      </w:r>
-      <w:r>
-        <w:lastRenderedPageBreak/>
-        <w:t>Life scientist responses are in red, business software developer responses are in blue.</w:t>
+        <w:t>with a total of 5 degrees to choose from. We present the results below in a form that compares the differences between the two groups. The purpose of the business software data is to act as a control for attitudes towards the software engineering ‘markers’. Life scientist responses are in red, business software developer responses are in blue.</w:t>
       </w:r>
       <w:r>
         <w:rPr>
@@ -1286,44 +1070,6 @@
         <w:ind w:left="256" w:firstLine="0"/>
         <w:jc w:val="left"/>
       </w:pPr>
-      <w:r>
-        <w:rPr>
-          <w:noProof/>
-        </w:rPr>
-        <w:drawing>
-          <wp:inline distT="0" distB="0" distL="0" distR="0">
-            <wp:extent cx="5730240" cy="2685288"/>
-            <wp:effectExtent l="0" t="0" r="0" b="0"/>
-            <wp:docPr id="22947" name="Picture 22947"/>
-            <wp:cNvGraphicFramePr/>
-            <a:graphic xmlns:a="http://schemas.openxmlformats.org/drawingml/2006/main">
-              <a:graphicData uri="http://schemas.openxmlformats.org/drawingml/2006/picture">
-                <pic:pic xmlns:pic="http://schemas.openxmlformats.org/drawingml/2006/picture">
-                  <pic:nvPicPr>
-                    <pic:cNvPr id="22947" name="Picture 22947"/>
-                    <pic:cNvPicPr/>
-                  </pic:nvPicPr>
-                  <pic:blipFill>
-                    <a:blip r:embed="rId8"/>
-                    <a:stretch>
-                      <a:fillRect/>
-                    </a:stretch>
-                  </pic:blipFill>
-                  <pic:spPr>
-                    <a:xfrm>
-                      <a:off x="0" y="0"/>
-                      <a:ext cx="5730240" cy="2685288"/>
-                    </a:xfrm>
-                    <a:prstGeom prst="rect">
-                      <a:avLst/>
-                    </a:prstGeom>
-                  </pic:spPr>
-                </pic:pic>
-              </a:graphicData>
-            </a:graphic>
-          </wp:inline>
-        </w:drawing>
-      </w:r>
     </w:p>
     <w:p>
       <w:pPr>
@@ -1341,10 +1087,7 @@
         <w:ind w:left="22"/>
       </w:pPr>
       <w:r>
-        <w:t>Commercial</w:t>
-      </w:r>
-      <w:r>
-        <w:t xml:space="preserve"> developers almost unanimously strongly agree </w:t>
+        <w:t xml:space="preserve">Commercial developers almost unanimously strongly agree </w:t>
       </w:r>
       <w:r>
         <w:t>with the statement that build systems, source control, IDEs and Continuous Integration engines are used in their place of work. Life scientists show no such consensus. The closest they come to each other is in their attitude to the statement on sourc</w:t>
@@ -1371,7 +1114,11 @@
         <w:t>3</w:t>
       </w:r>
       <w:r>
-        <w:t>). This difference is mostly a function of a reduced consensus among software engineers rather than a positive change in attitudes from the life scientists. A particular point to notice is that although there is a relatively good showing for the use of source control in the previous set of results, life scientists generally</w:t>
+        <w:t xml:space="preserve">). This difference is mostly a function of a reduced consensus among software engineers rather than a positive change in attitudes from the life scientists. A particular point to notice is that although there is a relatively </w:t>
+      </w:r>
+      <w:r>
+        <w:lastRenderedPageBreak/>
+        <w:t>good showing for the use of source control in the previous set of results, life scientists generally</w:t>
       </w:r>
       <w:r>
         <w:rPr>
@@ -1385,15 +1132,7 @@
         <w:t xml:space="preserve">neither agree nor disagree </w:t>
       </w:r>
       <w:r>
-        <w:t xml:space="preserve">with the use of branching, </w:t>
-      </w:r>
-      <w:proofErr w:type="gramStart"/>
-      <w:r>
-        <w:t>despite</w:t>
-      </w:r>
-      <w:proofErr w:type="gramEnd"/>
-      <w:r>
-        <w:t xml:space="preserve"> the fact branching is one of the main advantages of using source control.</w:t>
+        <w:t>with the use of branching, despite the fact branching is one of the main advantages of using source control.</w:t>
       </w:r>
     </w:p>
     <w:p>
@@ -1435,11 +1174,7 @@
         <w:t>5</w:t>
       </w:r>
       <w:r>
-        <w:t xml:space="preserve">) present a break with the previous pattern. Rather than the software engineers falling back to the neutral position of the life scientists, the latter group shows a stronger and clearer consensus in favour of the statements presented to them. In fact there is no discernible difference in attitudes between the two camps. It is interesting that in this section we have posed our questions in a slightly different way. Rather than asking about actual use, we have asked about importance. The goals and aspirations of the life scientists </w:t>
-      </w:r>
-      <w:r>
-        <w:lastRenderedPageBreak/>
-        <w:t>with regard to software architecture are no different to those of commercial software engineers. What they lack however, as indicated by the previous results, are the instruments and techniques necessary to achieve those goals.</w:t>
+        <w:t>) present a break with the previous pattern. Rather than the software engineers falling back to the neutral position of the life scientists, the latter group shows a stronger and clearer consensus in favour of the statements presented to them. In fact there is no discernible difference in attitudes between the two camps. It is interesting that in this section we have posed our questions in a slightly different way. Rather than asking about actual use, we have asked about importance. The goals and aspirations of the life scientists with regard to software architecture are no different to those of commercial software engineers. What they lack however, as indicated by the previous results, are the instruments and techniques necessary to achieve those goals.</w:t>
       </w:r>
     </w:p>
     <w:p>
@@ -1463,44 +1198,6 @@
         <w:ind w:left="256" w:firstLine="0"/>
         <w:jc w:val="left"/>
       </w:pPr>
-      <w:r>
-        <w:rPr>
-          <w:noProof/>
-        </w:rPr>
-        <w:drawing>
-          <wp:inline distT="0" distB="0" distL="0" distR="0">
-            <wp:extent cx="5730240" cy="3429000"/>
-            <wp:effectExtent l="0" t="0" r="0" b="0"/>
-            <wp:docPr id="22949" name="Picture 22949"/>
-            <wp:cNvGraphicFramePr/>
-            <a:graphic xmlns:a="http://schemas.openxmlformats.org/drawingml/2006/main">
-              <a:graphicData uri="http://schemas.openxmlformats.org/drawingml/2006/picture">
-                <pic:pic xmlns:pic="http://schemas.openxmlformats.org/drawingml/2006/picture">
-                  <pic:nvPicPr>
-                    <pic:cNvPr id="22949" name="Picture 22949"/>
-                    <pic:cNvPicPr/>
-                  </pic:nvPicPr>
-                  <pic:blipFill>
-                    <a:blip r:embed="rId9"/>
-                    <a:stretch>
-                      <a:fillRect/>
-                    </a:stretch>
-                  </pic:blipFill>
-                  <pic:spPr>
-                    <a:xfrm>
-                      <a:off x="0" y="0"/>
-                      <a:ext cx="5730240" cy="3429000"/>
-                    </a:xfrm>
-                    <a:prstGeom prst="rect">
-                      <a:avLst/>
-                    </a:prstGeom>
-                  </pic:spPr>
-                </pic:pic>
-              </a:graphicData>
-            </a:graphic>
-          </wp:inline>
-        </w:drawing>
-      </w:r>
     </w:p>
     <w:p>
       <w:pPr>
@@ -1545,15 +1242,7 @@
         <w:ind w:left="22" w:right="24"/>
       </w:pPr>
       <w:r>
-        <w:t xml:space="preserve">While improvements in bioinformatic curricula, as suggested by </w:t>
-      </w:r>
-      <w:proofErr w:type="spellStart"/>
-      <w:r>
-        <w:t>Umarji</w:t>
-      </w:r>
-      <w:proofErr w:type="spellEnd"/>
-      <w:r>
-        <w:t xml:space="preserve"> et al. would be a positive step that could lead to improved communication between bioinformaticians and software engineers, such improvements would not be sufficient to bridge the current gap. </w:t>
+        <w:t xml:space="preserve">While improvements in bioinformatic curricula, as suggested by Umarji et al. would be a positive step that could lead to improved communication between bioinformaticians and software engineers, such improvements would not be sufficient to bridge the current gap. </w:t>
       </w:r>
       <w:r>
         <w:rPr>
@@ -1577,11 +1266,7 @@
         <w:t xml:space="preserve"> </w:t>
       </w:r>
       <w:r>
-        <w:t xml:space="preserve">curricula and create specialized Masters and PhD programs in Bioinformatic Engineering, creating specialized </w:t>
-      </w:r>
-      <w:r>
-        <w:lastRenderedPageBreak/>
-        <w:t>software engineers who can dialog with b</w:t>
+        <w:t>curricula and create specialized Masters and PhD programs in Bioinformatic Engineering, creating specialized software engineers who can dialog with b</w:t>
       </w:r>
       <w:r>
         <w:t xml:space="preserve">iologists and bioinformaticians </w:t>
@@ -1599,10 +1284,7 @@
         <w:t>based on a shared understanding of the research environment and the biology domain. Early introduction of</w:t>
       </w:r>
       <w:r>
-        <w:t xml:space="preserve"> </w:t>
-      </w:r>
-      <w:r>
-        <w:t>software engineering graduates into bioinformatic research programmes would have a positive influence on the software developed as part of such research.</w:t>
+        <w:t xml:space="preserve"> software engineering graduates into bioinformatic research programmes would have a positive influence on the software developed as part of such research.</w:t>
       </w:r>
     </w:p>
     <w:p>
@@ -1626,44 +1308,6 @@
         <w:ind w:left="256" w:firstLine="0"/>
         <w:jc w:val="left"/>
       </w:pPr>
-      <w:r>
-        <w:rPr>
-          <w:noProof/>
-        </w:rPr>
-        <w:drawing>
-          <wp:inline distT="0" distB="0" distL="0" distR="0">
-            <wp:extent cx="5730240" cy="5654040"/>
-            <wp:effectExtent l="0" t="0" r="0" b="0"/>
-            <wp:docPr id="22951" name="Picture 22951"/>
-            <wp:cNvGraphicFramePr/>
-            <a:graphic xmlns:a="http://schemas.openxmlformats.org/drawingml/2006/main">
-              <a:graphicData uri="http://schemas.openxmlformats.org/drawingml/2006/picture">
-                <pic:pic xmlns:pic="http://schemas.openxmlformats.org/drawingml/2006/picture">
-                  <pic:nvPicPr>
-                    <pic:cNvPr id="22951" name="Picture 22951"/>
-                    <pic:cNvPicPr/>
-                  </pic:nvPicPr>
-                  <pic:blipFill>
-                    <a:blip r:embed="rId10"/>
-                    <a:stretch>
-                      <a:fillRect/>
-                    </a:stretch>
-                  </pic:blipFill>
-                  <pic:spPr>
-                    <a:xfrm>
-                      <a:off x="0" y="0"/>
-                      <a:ext cx="5730240" cy="5654040"/>
-                    </a:xfrm>
-                    <a:prstGeom prst="rect">
-                      <a:avLst/>
-                    </a:prstGeom>
-                  </pic:spPr>
-                </pic:pic>
-              </a:graphicData>
-            </a:graphic>
-          </wp:inline>
-        </w:drawing>
-      </w:r>
     </w:p>
     <w:p>
       <w:pPr>
@@ -1685,6 +1329,7 @@
           <w:b/>
           <w:sz w:val="16"/>
         </w:rPr>
+        <w:lastRenderedPageBreak/>
         <w:t>The following architecture and design goals are important in your organization</w:t>
       </w:r>
     </w:p>
@@ -1694,45 +1339,6 @@
         <w:ind w:left="256" w:firstLine="0"/>
         <w:jc w:val="left"/>
       </w:pPr>
-      <w:r>
-        <w:rPr>
-          <w:noProof/>
-        </w:rPr>
-        <w:lastRenderedPageBreak/>
-        <w:drawing>
-          <wp:inline distT="0" distB="0" distL="0" distR="0">
-            <wp:extent cx="5730240" cy="3429000"/>
-            <wp:effectExtent l="0" t="0" r="0" b="0"/>
-            <wp:docPr id="22953" name="Picture 22953"/>
-            <wp:cNvGraphicFramePr/>
-            <a:graphic xmlns:a="http://schemas.openxmlformats.org/drawingml/2006/main">
-              <a:graphicData uri="http://schemas.openxmlformats.org/drawingml/2006/picture">
-                <pic:pic xmlns:pic="http://schemas.openxmlformats.org/drawingml/2006/picture">
-                  <pic:nvPicPr>
-                    <pic:cNvPr id="22953" name="Picture 22953"/>
-                    <pic:cNvPicPr/>
-                  </pic:nvPicPr>
-                  <pic:blipFill>
-                    <a:blip r:embed="rId11"/>
-                    <a:stretch>
-                      <a:fillRect/>
-                    </a:stretch>
-                  </pic:blipFill>
-                  <pic:spPr>
-                    <a:xfrm>
-                      <a:off x="0" y="0"/>
-                      <a:ext cx="5730240" cy="3429000"/>
-                    </a:xfrm>
-                    <a:prstGeom prst="rect">
-                      <a:avLst/>
-                    </a:prstGeom>
-                  </pic:spPr>
-                </pic:pic>
-              </a:graphicData>
-            </a:graphic>
-          </wp:inline>
-        </w:drawing>
-      </w:r>
     </w:p>
     <w:p>
       <w:pPr>
@@ -1822,7 +1428,6 @@
         <w:ind w:left="719" w:hanging="700"/>
       </w:pPr>
       <w:r>
-        <w:lastRenderedPageBreak/>
         <w:t>Complexity of Domain</w:t>
       </w:r>
     </w:p>
@@ -1832,23 +1437,7 @@
         <w:ind w:left="22" w:right="24"/>
       </w:pPr>
       <w:r>
-        <w:t xml:space="preserve">There is something inherently contradictory in the claim that systems biology is too complex for software engineering or software engineers, thus making the biologist-as-developer a necessary feature of the bioinformatic landscape. If biological systems are complex then it follows that the software systems which model them will be complex. The complexity of the software however is twofold: Firstly there is the Problem Domain complexity inherited directly from the biology. Secondly there is the Solution Domain complexity that is inherent in any software abstraction. This latter, software-specific complexity is equal to the complexity of the </w:t>
-      </w:r>
-      <w:proofErr w:type="spellStart"/>
-      <w:r>
-        <w:t>modeled</w:t>
-      </w:r>
-      <w:proofErr w:type="spellEnd"/>
-      <w:r>
-        <w:t xml:space="preserve"> biology, but may add extra complexity of its own, depending on how sensibly the software is designed and realized. It takes a skilled software engineer, using modern software engineering techniques, to minimize this software complexity factor. It is clear that the “average developer” will not acquire biological expertise to same extend as the biologist, and will understand the biology only to that extent required to capture the necessary abstractions for the problem in hand, in collaboration with the biologist. It should be equally clear that complex systems </w:t>
-      </w:r>
-      <w:proofErr w:type="spellStart"/>
-      <w:r>
-        <w:t>modeled</w:t>
-      </w:r>
-      <w:proofErr w:type="spellEnd"/>
-      <w:r>
-        <w:t xml:space="preserve"> in software exclusively by biologists with limited software engineering experience will suffer from the limitations outlined at the beginning of this article. In the increasingly parallel, distributed and data-saturated context of modern bioinformatics, the exclusive role of scientist-as-developer advanced by Segal &amp; Morris should be considered a bug rather than a feature.</w:t>
+        <w:t>There is something inherently contradictory in the claim that systems biology is too complex for software engineering or software engineers, thus making the biologist-as-developer a necessary feature of the bioinformatic landscape. If biological systems are complex then it follows that the software systems which model them will be complex. The complexity of the software however is twofold: Firstly there is the Problem Domain complexity inherited directly from the biology. Secondly there is the Solution Domain complexity that is inherent in any software abstraction. This latter, software-specific complexity is equal to the complexity of the modeled biology, but may add extra complexity of its own, depending on how sensibly the software is designed and realized. It takes a skilled software engineer, using modern software engineering techniques, to minimize this software complexity factor. It is clear that the “average developer” will not acquire biological expertise to same extend as the biologist, and will understand the biology only to that extent required to capture the necessary abstractions for the problem in hand, in collaboration with the biologist. It should be equally clear that complex systems modeled in software exclusively by biologists with limited software engineering experience will suffer from the limitations outlined at the beginning of this article. In the increasingly parallel, distributed and data-saturated context of modern bioinformatics, the exclusive role of scientist-as-developer advanced by Segal &amp; Morris should be considered a bug rather than a feature.</w:t>
       </w:r>
     </w:p>
     <w:p>
@@ -1866,7 +1455,11 @@
         <w:ind w:left="22"/>
       </w:pPr>
       <w:r>
-        <w:t>The observation that scientific requirements are simply too fluid will bring a rum smile to the face of any experienced software engineer. The day-to-day reality of commercial projects is very different to the clean lines described in methodology literature. Perceived business needs always come first, often to the detriment of best practice. Part of the engineer’s job is to incorporate unexpected and even capricious requirements into the project while minimizing the damage done.</w:t>
+        <w:t xml:space="preserve">The observation that scientific requirements are simply too fluid will bring a rum smile to the face of any experienced software engineer. The day-to-day reality of commercial projects is very different to the clean lines described in methodology literature. Perceived business needs always come first, often to the detriment of best practice. Part of </w:t>
+      </w:r>
+      <w:r>
+        <w:lastRenderedPageBreak/>
+        <w:t>the engineer’s job is to incorporate unexpected and even capricious requirements into the project while minimizing the damage done.</w:t>
       </w:r>
     </w:p>
     <w:p>
@@ -1914,15 +1507,7 @@
         <w:t xml:space="preserve">18 </w:t>
       </w:r>
       <w:r>
-        <w:t xml:space="preserve">As pointed out by </w:t>
-      </w:r>
-      <w:proofErr w:type="spellStart"/>
-      <w:r>
-        <w:t>Swertz</w:t>
-      </w:r>
-      <w:proofErr w:type="spellEnd"/>
-      <w:r>
-        <w:t xml:space="preserve"> et al, “[t]he working systems biologist wants to apply software tools to increase the understanding of biological function without having to ‘tinker under the hood’”. </w:t>
+        <w:t xml:space="preserve">As pointed out by Swertz et al, “[t]he working systems biologist wants to apply software tools to increase the understanding of biological function without having to ‘tinker under the hood’”. </w:t>
       </w:r>
       <w:r>
         <w:rPr>
@@ -1966,11 +1551,7 @@
         <w:ind w:left="22" w:right="24"/>
       </w:pPr>
       <w:r>
-        <w:t xml:space="preserve">We are arguing here for the recognition of the separate role of Bioinformatic Engineer in research teams, but this raises many questions of a practical nature and perhaps some philosophical ones too. How should bioinformatic </w:t>
-      </w:r>
-      <w:r>
-        <w:lastRenderedPageBreak/>
-        <w:t>engineers and bioinformaticians best communicate? Where would their competencies overlap? What should small teams with limited funding do? And in any case, does this separation of roles fly in the face of the cross-disciplinary nature of bioinformatics itself?</w:t>
+        <w:t>We are arguing here for the recognition of the separate role of Bioinformatic Engineer in research teams, but this raises many questions of a practical nature and perhaps some philosophical ones too. How should bioinformatic engineers and bioinformaticians best communicate? Where would their competencies overlap? What should small teams with limited funding do? And in any case, does this separation of roles fly in the face of the cross-disciplinary nature of bioinformatics itself?</w:t>
       </w:r>
     </w:p>
     <w:p>
@@ -1979,44 +1560,6 @@
         <w:ind w:left="998" w:firstLine="0"/>
         <w:jc w:val="left"/>
       </w:pPr>
-      <w:r>
-        <w:rPr>
-          <w:noProof/>
-        </w:rPr>
-        <w:drawing>
-          <wp:inline distT="0" distB="0" distL="0" distR="0">
-            <wp:extent cx="4719034" cy="3200464"/>
-            <wp:effectExtent l="0" t="0" r="0" b="0"/>
-            <wp:docPr id="1723" name="Picture 1723"/>
-            <wp:cNvGraphicFramePr/>
-            <a:graphic xmlns:a="http://schemas.openxmlformats.org/drawingml/2006/main">
-              <a:graphicData uri="http://schemas.openxmlformats.org/drawingml/2006/picture">
-                <pic:pic xmlns:pic="http://schemas.openxmlformats.org/drawingml/2006/picture">
-                  <pic:nvPicPr>
-                    <pic:cNvPr id="1723" name="Picture 1723"/>
-                    <pic:cNvPicPr/>
-                  </pic:nvPicPr>
-                  <pic:blipFill>
-                    <a:blip r:embed="rId12"/>
-                    <a:stretch>
-                      <a:fillRect/>
-                    </a:stretch>
-                  </pic:blipFill>
-                  <pic:spPr>
-                    <a:xfrm>
-                      <a:off x="0" y="0"/>
-                      <a:ext cx="4719034" cy="3200464"/>
-                    </a:xfrm>
-                    <a:prstGeom prst="rect">
-                      <a:avLst/>
-                    </a:prstGeom>
-                  </pic:spPr>
-                </pic:pic>
-              </a:graphicData>
-            </a:graphic>
-          </wp:inline>
-        </w:drawing>
-      </w:r>
     </w:p>
     <w:p>
       <w:pPr>
@@ -2051,15 +1594,7 @@
         <w:ind w:left="22"/>
       </w:pPr>
       <w:r>
-        <w:t xml:space="preserve">The non-intersecting parts of the two sets demonstrate the need for the bioinformatic engineer in the first place. The entire field of software engineering is too large to incorporate into the skillset of bioinformatics, and much of it is of no interest to the </w:t>
-      </w:r>
-      <w:proofErr w:type="spellStart"/>
-      <w:r>
-        <w:t>bioinformatician</w:t>
-      </w:r>
-      <w:proofErr w:type="spellEnd"/>
-      <w:r>
-        <w:t xml:space="preserve"> in the first place. Nobody expects him to build, or even understand the inner workings of the centrifuges and mass spectrometers that are so essential to research. Why then should we expect him to master the art of building large-scale, performant and production-ready software systems?</w:t>
+        <w:t>The non-intersecting parts of the two sets demonstrate the need for the bioinformatic engineer in the first place. The entire field of software engineering is too large to incorporate into the skillset of bioinformatics, and much of it is of no interest to the bioinformatician in the first place. Nobody expects him to build, or even understand the inner workings of the centrifuges and mass spectrometers that are so essential to research. Why then should we expect him to master the art of building large-scale, performant and production-ready software systems?</w:t>
       </w:r>
     </w:p>
     <w:p>
@@ -2068,6 +1603,7 @@
         <w:ind w:left="22" w:right="24"/>
       </w:pPr>
       <w:r>
+        <w:lastRenderedPageBreak/>
         <w:t>The point we are making in distinguishing the role of Bioinformatics Engineer can be summarized as follows:</w:t>
       </w:r>
       <w:r>
@@ -2098,15 +1634,7 @@
         <w:t xml:space="preserve">20 </w:t>
       </w:r>
       <w:r>
-        <w:t xml:space="preserve">It would simply represent bad value. A </w:t>
-      </w:r>
-      <w:proofErr w:type="spellStart"/>
-      <w:r>
-        <w:t>bioinformatician</w:t>
-      </w:r>
-      <w:proofErr w:type="spellEnd"/>
-      <w:r>
-        <w:t xml:space="preserve"> investing the necessary time in engineering skills would pay a heavy price in terms</w:t>
+        <w:t>It would simply represent bad value. A bioinformatician investing the necessary time in engineering skills would pay a heavy price in terms</w:t>
       </w:r>
       <w:r>
         <w:t xml:space="preserve"> of Opportunity Cost - the time </w:t>
@@ -2136,7 +1664,6 @@
         <w:ind w:left="22" w:right="24"/>
       </w:pPr>
       <w:r>
-        <w:lastRenderedPageBreak/>
         <w:t>What, then, are those key moments? The following diagram categorizes the kinds of software development that would typically take place in a research team into four quadrants, based on two variables: Whether the work is core or peripheral to the team’s output (focus), and whether the resulting software should be considered temporary or permanent (durability). We can use these variables to pinpoint the phases of research where bioinformaticians could increase their productivity by handing over to bioinformatic engineers, or at the very least, “change hat” and temporarily adopt an engineering approach.</w:t>
       </w:r>
     </w:p>
@@ -2146,44 +1673,8 @@
         <w:ind w:left="2173" w:firstLine="0"/>
         <w:jc w:val="left"/>
       </w:pPr>
-      <w:r>
-        <w:rPr>
-          <w:noProof/>
-        </w:rPr>
-        <w:drawing>
-          <wp:inline distT="0" distB="0" distL="0" distR="0">
-            <wp:extent cx="3226708" cy="2971859"/>
-            <wp:effectExtent l="0" t="0" r="0" b="0"/>
-            <wp:docPr id="1771" name="Picture 1771"/>
-            <wp:cNvGraphicFramePr/>
-            <a:graphic xmlns:a="http://schemas.openxmlformats.org/drawingml/2006/main">
-              <a:graphicData uri="http://schemas.openxmlformats.org/drawingml/2006/picture">
-                <pic:pic xmlns:pic="http://schemas.openxmlformats.org/drawingml/2006/picture">
-                  <pic:nvPicPr>
-                    <pic:cNvPr id="1771" name="Picture 1771"/>
-                    <pic:cNvPicPr/>
-                  </pic:nvPicPr>
-                  <pic:blipFill>
-                    <a:blip r:embed="rId13"/>
-                    <a:stretch>
-                      <a:fillRect/>
-                    </a:stretch>
-                  </pic:blipFill>
-                  <pic:spPr>
-                    <a:xfrm>
-                      <a:off x="0" y="0"/>
-                      <a:ext cx="3226708" cy="2971859"/>
-                    </a:xfrm>
-                    <a:prstGeom prst="rect">
-                      <a:avLst/>
-                    </a:prstGeom>
-                  </pic:spPr>
-                </pic:pic>
-              </a:graphicData>
-            </a:graphic>
-          </wp:inline>
-        </w:drawing>
-      </w:r>
+      <w:bookmarkStart w:id="0" w:name="_GoBack"/>
+      <w:bookmarkEnd w:id="0"/>
     </w:p>
     <w:p>
       <w:pPr>
@@ -2192,15 +1683,7 @@
         <w:jc w:val="center"/>
       </w:pPr>
       <w:r>
-        <w:t xml:space="preserve">Figure 7: Handover points between </w:t>
-      </w:r>
-      <w:proofErr w:type="spellStart"/>
-      <w:r>
-        <w:t>bioinformaticans</w:t>
-      </w:r>
-      <w:proofErr w:type="spellEnd"/>
-      <w:r>
-        <w:t xml:space="preserve"> and bioinformatic engineers.</w:t>
+        <w:t>Figure 7: Handover points between bioinformaticans and bioinformatic engineers.</w:t>
       </w:r>
     </w:p>
     <w:p>
@@ -2277,15 +1760,7 @@
         <w:t>focus</w:t>
       </w:r>
       <w:r>
-        <w:t xml:space="preserve">, distinguishes between software that is used as part of the scientific discovery process in a specific line of research, and code that could be considered ‘utility code’ to be reused in many different settings. The former should in principle be published along with the findings it helped to produce. The latter might find its way into a commercial or </w:t>
-      </w:r>
-      <w:proofErr w:type="spellStart"/>
-      <w:r>
-        <w:t>opensource</w:t>
-      </w:r>
-      <w:proofErr w:type="spellEnd"/>
-      <w:r>
-        <w:t xml:space="preserve"> product to be shared with the wider bioinformatic community. In both cases, the need for a transformation from temporary to permanent is the same, but the engineering skills and processes used to achieve it would differ - hence the distinction between them.</w:t>
+        <w:t>, distinguishes between software that is used as part of the scientific discovery process in a specific line of research, and code that could be considered ‘utility code’ to be reused in many different settings. The former should in principle be published along with the findings it helped to produce. The latter might find its way into a commercial or opensource product to be shared with the wider bioinformatic community. In both cases, the need for a transformation from temporary to permanent is the same, but the engineering skills and processes used to achieve it would differ - hence the distinction between them.</w:t>
       </w:r>
     </w:p>
     <w:p>
@@ -2294,7 +1769,6 @@
         <w:ind w:left="22"/>
       </w:pPr>
       <w:r>
-        <w:lastRenderedPageBreak/>
         <w:t>If a research team cannot fund a dedicated software engineer, it can still make use of the ideas presented here. The cross-over points in competencies that we have identified above can serve as process boundaries, indicating where bioinformaticians should “change hat” and begin to approach their work with different goals in mind. But in order for this to happen, they must know that these boundaries exist; at a minimu</w:t>
       </w:r>
       <w:r>
@@ -2328,114 +1802,54 @@
         <w:rPr>
           <w:i/>
         </w:rPr>
-        <w:t xml:space="preserve">in </w:t>
-      </w:r>
-      <w:proofErr w:type="spellStart"/>
+        <w:t>in silico</w:t>
+      </w:r>
+      <w:r>
+        <w:t xml:space="preserve"> </w:t>
+      </w:r>
+      <w:r>
+        <w:t xml:space="preserve">experimentation reap concrete rewards. By employing software engineering techniques such as a layered architecture, explicit </w:t>
+      </w:r>
+      <w:r>
+        <w:lastRenderedPageBreak/>
+        <w:t xml:space="preserve">development models and a rigorous requirements-gathering approach, Walsh et al. </w:t>
+      </w:r>
+      <w:r>
+        <w:rPr>
+          <w:vertAlign w:val="superscript"/>
+        </w:rPr>
+        <w:t xml:space="preserve">22 </w:t>
+      </w:r>
+      <w:r>
+        <w:t xml:space="preserve">produced an accelerated research workflow tool, which is amenable to extension and is highly scalable. </w:t>
+      </w:r>
+      <w:r>
+        <w:t>A</w:t>
+      </w:r>
+      <w:r>
+        <w:t xml:space="preserve"> blended team of biologists, computational scientists and engineers which has modelled integrated physiological processes of Caen</w:t>
+      </w:r>
+      <w:r>
+        <w:t xml:space="preserve">orhabditis elegans (C. elegans) </w:t>
+      </w:r>
       <w:r>
         <w:rPr>
           <w:i/>
         </w:rPr>
-        <w:t>silico</w:t>
-      </w:r>
-      <w:proofErr w:type="spellEnd"/>
+        <w:t>in silico</w:t>
+      </w:r>
       <w:r>
         <w:t xml:space="preserve"> </w:t>
       </w:r>
       <w:r>
-        <w:t xml:space="preserve">experimentation reap concrete rewards. By employing software engineering techniques such as a layered architecture, explicit development models and a rigorous requirements-gathering approach, Walsh et al. </w:t>
+        <w:t xml:space="preserve">has asserted that “[i]n order to be able to effectively manage the complexity that comes with integrating and maintaining coarse-grained architectures, tools, digital information artifacts and codebases, it is important for computational biology to fully embrace software engineering methodologies and best practices and follow the lead of the simulation based research in the physical sciences.” </w:t>
       </w:r>
       <w:r>
         <w:rPr>
           <w:vertAlign w:val="superscript"/>
         </w:rPr>
-        <w:t xml:space="preserve">22 </w:t>
-      </w:r>
-      <w:r>
-        <w:t xml:space="preserve">produced an accelerated research workflow tool, which is amenable to extension and is highly scalable. </w:t>
-      </w:r>
-      <w:r>
-        <w:t>A</w:t>
-      </w:r>
-      <w:r>
-        <w:t xml:space="preserve"> blended team of biologists, computational scientists and engineers which has modelled integrated physiological processes of </w:t>
-      </w:r>
-      <w:proofErr w:type="spellStart"/>
-      <w:r>
-        <w:t>Caen</w:t>
-      </w:r>
-      <w:r>
-        <w:t>orhabditis</w:t>
-      </w:r>
-      <w:proofErr w:type="spellEnd"/>
-      <w:r>
-        <w:t xml:space="preserve"> </w:t>
-      </w:r>
-      <w:proofErr w:type="spellStart"/>
-      <w:r>
-        <w:t>elegans</w:t>
-      </w:r>
-      <w:proofErr w:type="spellEnd"/>
-      <w:r>
-        <w:t xml:space="preserve"> (C. </w:t>
-      </w:r>
-      <w:proofErr w:type="spellStart"/>
-      <w:r>
-        <w:t>elegans</w:t>
-      </w:r>
-      <w:proofErr w:type="spellEnd"/>
-      <w:r>
-        <w:t xml:space="preserve">) </w:t>
-      </w:r>
-      <w:r>
-        <w:rPr>
-          <w:i/>
-        </w:rPr>
-        <w:t xml:space="preserve">in </w:t>
-      </w:r>
-      <w:proofErr w:type="spellStart"/>
-      <w:r>
-        <w:rPr>
-          <w:i/>
-        </w:rPr>
-        <w:t>silico</w:t>
-      </w:r>
-      <w:proofErr w:type="spellEnd"/>
-      <w:r>
-        <w:t xml:space="preserve"> </w:t>
-      </w:r>
-      <w:r>
-        <w:t>has asserted that “[</w:t>
-      </w:r>
-      <w:proofErr w:type="spellStart"/>
-      <w:r>
-        <w:t>i</w:t>
-      </w:r>
-      <w:proofErr w:type="spellEnd"/>
-      <w:r>
-        <w:t xml:space="preserve">]n order to be able to effectively manage the complexity that comes with integrating and maintaining coarse-grained architectures, tools, digital information </w:t>
-      </w:r>
-      <w:proofErr w:type="spellStart"/>
-      <w:r>
-        <w:t>artifacts</w:t>
-      </w:r>
-      <w:proofErr w:type="spellEnd"/>
-      <w:r>
-        <w:t xml:space="preserve"> and codebases, it is important for computational biology to fully embrace software engineering methodologies and best practices and follow the lead of the simulation based research in the physical sciences.” </w:t>
-      </w:r>
-      <w:r>
-        <w:rPr>
-          <w:vertAlign w:val="superscript"/>
-        </w:rPr>
-        <w:t>23</w:t>
-      </w:r>
-      <w:proofErr w:type="gramStart"/>
-      <w:r>
-        <w:rPr>
-          <w:vertAlign w:val="superscript"/>
-        </w:rPr>
-        <w:t>,24</w:t>
-      </w:r>
-      <w:proofErr w:type="gramEnd"/>
+        <w:t>23,24</w:t>
+      </w:r>
     </w:p>
     <w:p>
       <w:pPr>
@@ -2514,15 +1928,7 @@
         <w:ind w:left="22" w:right="24"/>
       </w:pPr>
       <w:r>
-        <w:t xml:space="preserve">One difficulty to be addressed as part of the proposed approach is hinted at by </w:t>
-      </w:r>
-      <w:proofErr w:type="spellStart"/>
-      <w:r>
-        <w:t>Prabhu</w:t>
-      </w:r>
-      <w:proofErr w:type="spellEnd"/>
-      <w:r>
-        <w:t xml:space="preserve"> et al. when they quote one scientist as saying that even “funding agencies think software development is free,” and regard development of robust scientific code as “second class” compared to other scientific achievements. </w:t>
+        <w:t xml:space="preserve">One difficulty to be addressed as part of the proposed approach is hinted at by Prabhu et al. when they quote one scientist as saying that even “funding agencies think software development is free,” and regard development of robust scientific code as “second class” compared to other scientific achievements. </w:t>
       </w:r>
       <w:r>
         <w:rPr>
@@ -2531,11 +1937,7 @@
         <w:t xml:space="preserve">5 </w:t>
       </w:r>
       <w:r>
-        <w:t xml:space="preserve">The way in which research projects are funded does not currently take into account the costs associated with developing software. While not </w:t>
-      </w:r>
-      <w:r>
-        <w:lastRenderedPageBreak/>
-        <w:t>every project will be able to budget for a full-time bioinformatic engineer, research groups should be able to share such resources, or make use of specialized external software companies which would grow in number to meet demand.</w:t>
+        <w:t>The way in which research projects are funded does not currently take into account the costs associated with developing software. While not every project will be able to budget for a full-time bioinformatic engineer, research groups should be able to share such resources, or make use of specialized external software companies which would grow in number to meet demand.</w:t>
       </w:r>
     </w:p>
     <w:p>
@@ -2544,39 +1946,11 @@
         <w:ind w:left="22"/>
       </w:pPr>
       <w:r>
-        <w:t xml:space="preserve">The bioinformatic engineer does not in any sense remove the need for the cross-disciplinary figure of the </w:t>
-      </w:r>
-      <w:proofErr w:type="spellStart"/>
-      <w:r>
-        <w:t>bioinformatician</w:t>
-      </w:r>
-      <w:proofErr w:type="spellEnd"/>
-      <w:r>
-        <w:t xml:space="preserve">. On the contrary - it is essential to an effective collaboration between </w:t>
-      </w:r>
-      <w:proofErr w:type="spellStart"/>
-      <w:r>
-        <w:t>bioinformatician</w:t>
-      </w:r>
-      <w:proofErr w:type="spellEnd"/>
-      <w:r>
-        <w:t xml:space="preserve"> and engineer that one have the skills and vocabulary to communicate needs to the other. The </w:t>
-      </w:r>
-      <w:proofErr w:type="spellStart"/>
-      <w:r>
-        <w:t>bioinformatician</w:t>
-      </w:r>
-      <w:proofErr w:type="spellEnd"/>
-      <w:r>
-        <w:t xml:space="preserve"> will very often communicate with the engineer using source code. As suggested by Wilson et al. it would be best if the </w:t>
-      </w:r>
-      <w:proofErr w:type="spellStart"/>
-      <w:r>
-        <w:t>bioinformatician</w:t>
-      </w:r>
-      <w:proofErr w:type="spellEnd"/>
-      <w:r>
-        <w:t xml:space="preserve"> also had a working knowledge of the basic tools of software engineering such as source control and unit tests. But the responsibility of identifying problems in design and code, fixing them, and shaping exploratory code into well-engineered solutions would lie with the bioinformatic engineer. We predict that this would substitute hours of drudgery for the scientist with hours of true productivity, and at the same time ensure performant, testable, maintainable and shareable code for the bioinformatic field at large.</w:t>
+        <w:t xml:space="preserve">The bioinformatic engineer does not in any sense remove the need for the cross-disciplinary figure of the bioinformatician. On the contrary - it is essential to an effective collaboration between bioinformatician and engineer that one have the skills and vocabulary to communicate needs to the other. The bioinformatician will very often communicate with the engineer using source code. As suggested by Wilson et al. it would be best if the bioinformatician also had a working knowledge of the basic tools of software engineering such as source control and unit tests. But the responsibility of identifying problems in design and code, fixing them, and shaping exploratory </w:t>
+      </w:r>
+      <w:r>
+        <w:lastRenderedPageBreak/>
+        <w:t>code into well-engineered solutions would lie with the bioinformatic engineer. We predict that this would substitute hours of drudgery for the scientist with hours of true productivity, and at the same time ensure performant, testable, maintainable and shareable code for the bioinformatic field at large.</w:t>
       </w:r>
     </w:p>
     <w:p>
@@ -2674,37 +2048,8 @@
         </w:numPr>
         <w:ind w:right="24" w:hanging="241"/>
       </w:pPr>
-      <w:proofErr w:type="spellStart"/>
-      <w:r>
-        <w:t>Verma</w:t>
-      </w:r>
-      <w:proofErr w:type="spellEnd"/>
-      <w:r>
-        <w:t xml:space="preserve"> D, Gesell J, </w:t>
-      </w:r>
-      <w:proofErr w:type="spellStart"/>
-      <w:r>
-        <w:t>Siy</w:t>
-      </w:r>
-      <w:proofErr w:type="spellEnd"/>
-      <w:r>
-        <w:t xml:space="preserve"> H, </w:t>
-      </w:r>
-      <w:proofErr w:type="spellStart"/>
-      <w:r>
-        <w:t>Zand</w:t>
-      </w:r>
-      <w:proofErr w:type="spellEnd"/>
-      <w:r>
-        <w:t xml:space="preserve"> M. Lack of software engineering practices in the development of bioinformatics software. ICCGI 2013, the eighth international multi-conference on computing in the global information technology 2013</w:t>
-      </w:r>
-      <w:proofErr w:type="gramStart"/>
-      <w:r>
-        <w:t>;57</w:t>
-      </w:r>
-      <w:proofErr w:type="gramEnd"/>
-      <w:r>
-        <w:t>–62.</w:t>
+      <w:r>
+        <w:t>Verma D, Gesell J, Siy H, Zand M. Lack of software engineering practices in the development of bioinformatics software. ICCGI 2013, the eighth international multi-conference on computing in the global information technology 2013;57–62.</w:t>
       </w:r>
     </w:p>
     <w:p>
@@ -2716,31 +2061,7 @@
         <w:ind w:right="24" w:hanging="241"/>
       </w:pPr>
       <w:r>
-        <w:t xml:space="preserve">Baxter SM, Day SW, </w:t>
-      </w:r>
-      <w:proofErr w:type="spellStart"/>
-      <w:r>
-        <w:t>Fetrow</w:t>
-      </w:r>
-      <w:proofErr w:type="spellEnd"/>
-      <w:r>
-        <w:t xml:space="preserve"> JS, </w:t>
-      </w:r>
-      <w:proofErr w:type="spellStart"/>
-      <w:r>
-        <w:t>Reisinger</w:t>
-      </w:r>
-      <w:proofErr w:type="spellEnd"/>
-      <w:r>
-        <w:t xml:space="preserve"> SJ. Scientific software development is not an oxymoron. </w:t>
-      </w:r>
-      <w:proofErr w:type="spellStart"/>
-      <w:r>
-        <w:t>PLoScomputational</w:t>
-      </w:r>
-      <w:proofErr w:type="spellEnd"/>
-      <w:r>
-        <w:t xml:space="preserve"> biology 2006; 2:e87.</w:t>
+        <w:t>Baxter SM, Day SW, Fetrow JS, Reisinger SJ. Scientific software development is not an oxymoron. PLoScomputational biology 2006; 2:e87.</w:t>
       </w:r>
     </w:p>
     <w:p>
@@ -2752,39 +2073,7 @@
         <w:ind w:right="24" w:hanging="241"/>
       </w:pPr>
       <w:r>
-        <w:t>Segal J. Some problems of professional end user developers. Visual languages and human-centric computing</w:t>
-      </w:r>
-      <w:proofErr w:type="gramStart"/>
-      <w:r>
-        <w:t>,2007</w:t>
-      </w:r>
-      <w:proofErr w:type="gramEnd"/>
-      <w:r>
-        <w:t xml:space="preserve"> </w:t>
-      </w:r>
-      <w:proofErr w:type="spellStart"/>
-      <w:r>
-        <w:t>vL</w:t>
-      </w:r>
-      <w:proofErr w:type="spellEnd"/>
-      <w:r>
-        <w:t>/</w:t>
-      </w:r>
-      <w:proofErr w:type="spellStart"/>
-      <w:r>
-        <w:t>hCC</w:t>
-      </w:r>
-      <w:proofErr w:type="spellEnd"/>
-      <w:r>
-        <w:t xml:space="preserve"> 2007 </w:t>
-      </w:r>
-      <w:proofErr w:type="spellStart"/>
-      <w:r>
-        <w:t>iEEE</w:t>
-      </w:r>
-      <w:proofErr w:type="spellEnd"/>
-      <w:r>
-        <w:t xml:space="preserve"> symposium on 2007;111–8.</w:t>
+        <w:t>Segal J. Some problems of professional end user developers. Visual languages and human-centric computing,2007 vL/hCC 2007 iEEE symposium on 2007;111–8.</w:t>
       </w:r>
     </w:p>
     <w:p>
@@ -2796,15 +2085,7 @@
         <w:ind w:right="24" w:hanging="241"/>
       </w:pPr>
       <w:r>
-        <w:t xml:space="preserve">Morris C. Some lessons learned reviewing scientific code. Proceedings of the 30th international </w:t>
-      </w:r>
-      <w:proofErr w:type="spellStart"/>
-      <w:r>
-        <w:t>conferenceon</w:t>
-      </w:r>
-      <w:proofErr w:type="spellEnd"/>
-      <w:r>
-        <w:t xml:space="preserve"> software engineering (iCSE08) 2008;</w:t>
+        <w:t>Morris C. Some lessons learned reviewing scientific code. Proceedings of the 30th international conferenceon software engineering (iCSE08) 2008;</w:t>
       </w:r>
     </w:p>
     <w:p>
@@ -2816,21 +2097,8 @@
         <w:spacing w:after="10"/>
         <w:ind w:right="24" w:hanging="241"/>
       </w:pPr>
-      <w:proofErr w:type="spellStart"/>
-      <w:r>
-        <w:t>Prabhu</w:t>
-      </w:r>
-      <w:proofErr w:type="spellEnd"/>
-      <w:r>
-        <w:t xml:space="preserve"> P, </w:t>
-      </w:r>
-      <w:proofErr w:type="spellStart"/>
-      <w:r>
-        <w:t>Jablin</w:t>
-      </w:r>
-      <w:proofErr w:type="spellEnd"/>
-      <w:r>
-        <w:t xml:space="preserve"> TB, Raman A, Zhang Y, Huang J, Kim H, Johnson NP, Liu F, Ghosh S, Beard S, et al.</w:t>
+      <w:r>
+        <w:t>Prabhu P, Jablin TB, Raman A, Zhang Y, Huang J, Kim H, Johnson NP, Liu F, Ghosh S, Beard S, et al.</w:t>
       </w:r>
     </w:p>
     <w:p>
@@ -2838,15 +2106,7 @@
         <w:ind w:left="22" w:right="24"/>
       </w:pPr>
       <w:r>
-        <w:t>A survey of the practice of computational science. State of the practice reports 2011</w:t>
-      </w:r>
-      <w:proofErr w:type="gramStart"/>
-      <w:r>
-        <w:t>;19</w:t>
-      </w:r>
-      <w:proofErr w:type="gramEnd"/>
-      <w:r>
-        <w:t>.</w:t>
+        <w:t>A survey of the practice of computational science. State of the practice reports 2011;19.</w:t>
       </w:r>
     </w:p>
     <w:p>
@@ -2857,45 +2117,8 @@
         </w:numPr>
         <w:ind w:right="24" w:hanging="343"/>
       </w:pPr>
-      <w:proofErr w:type="spellStart"/>
-      <w:r>
-        <w:t>Schindewolf</w:t>
-      </w:r>
-      <w:proofErr w:type="spellEnd"/>
-      <w:r>
-        <w:t xml:space="preserve"> M, </w:t>
-      </w:r>
-      <w:proofErr w:type="spellStart"/>
-      <w:r>
-        <w:t>Biliari</w:t>
-      </w:r>
-      <w:proofErr w:type="spellEnd"/>
-      <w:r>
-        <w:t xml:space="preserve"> B, Gyllenhaal J, Schulz M, Wang A, Karl W. What scientific applications </w:t>
-      </w:r>
-      <w:proofErr w:type="spellStart"/>
-      <w:r>
-        <w:t>canbenefit</w:t>
-      </w:r>
-      <w:proofErr w:type="spellEnd"/>
-      <w:r>
-        <w:t xml:space="preserve"> from hardware transactional memory? In: High performance computing, networking, storage and analysis (</w:t>
-      </w:r>
-      <w:proofErr w:type="spellStart"/>
-      <w:r>
-        <w:t>sC</w:t>
-      </w:r>
-      <w:proofErr w:type="spellEnd"/>
-      <w:r>
-        <w:t xml:space="preserve">), 2012 international conference for. IEEE; 2012. </w:t>
-      </w:r>
-      <w:proofErr w:type="gramStart"/>
-      <w:r>
-        <w:t>pages</w:t>
-      </w:r>
-      <w:proofErr w:type="gramEnd"/>
-      <w:r>
-        <w:t xml:space="preserve"> 1–11.</w:t>
+      <w:r>
+        <w:t>Schindewolf M, Biliari B, Gyllenhaal J, Schulz M, Wang A, Karl W. What scientific applications canbenefit from hardware transactional memory? In: High performance computing, networking, storage and analysis (sC), 2012 international conference for. IEEE; 2012. pages 1–11.</w:t>
       </w:r>
     </w:p>
     <w:p>
@@ -2907,15 +2130,7 @@
         <w:ind w:right="24" w:hanging="343"/>
       </w:pPr>
       <w:r>
-        <w:t xml:space="preserve">Agha GA, Mason IA, Smith SF, Talcott CL. A foundation for actor computation. Journal of </w:t>
-      </w:r>
-      <w:proofErr w:type="spellStart"/>
-      <w:r>
-        <w:t>FunctionalProgramming</w:t>
-      </w:r>
-      <w:proofErr w:type="spellEnd"/>
-      <w:r>
-        <w:t xml:space="preserve"> 1997; 7:1–72.</w:t>
+        <w:t>Agha GA, Mason IA, Smith SF, Talcott CL. A foundation for actor computation. Journal of FunctionalProgramming 1997; 7:1–72.</w:t>
       </w:r>
     </w:p>
     <w:p>
@@ -2927,75 +2142,8 @@
         <w:spacing w:after="121" w:line="231" w:lineRule="auto"/>
         <w:ind w:right="24" w:hanging="343"/>
       </w:pPr>
-      <w:proofErr w:type="spellStart"/>
-      <w:r>
-        <w:lastRenderedPageBreak/>
-        <w:t>Wiewiórka</w:t>
-      </w:r>
-      <w:proofErr w:type="spellEnd"/>
-      <w:r>
-        <w:t xml:space="preserve"> MS, Messina A, </w:t>
-      </w:r>
-      <w:proofErr w:type="spellStart"/>
-      <w:r>
-        <w:t>Pacholewska</w:t>
-      </w:r>
-      <w:proofErr w:type="spellEnd"/>
-      <w:r>
-        <w:t xml:space="preserve"> A, </w:t>
-      </w:r>
-      <w:proofErr w:type="spellStart"/>
-      <w:r>
-        <w:t>Maffioletti</w:t>
-      </w:r>
-      <w:proofErr w:type="spellEnd"/>
-      <w:r>
-        <w:t xml:space="preserve"> S, </w:t>
-      </w:r>
-      <w:proofErr w:type="spellStart"/>
-      <w:r>
-        <w:t>Gawrysiak</w:t>
-      </w:r>
-      <w:proofErr w:type="spellEnd"/>
-      <w:r>
-        <w:t xml:space="preserve"> P, </w:t>
-      </w:r>
-      <w:proofErr w:type="spellStart"/>
-      <w:r>
-        <w:t>Okoniewski</w:t>
-      </w:r>
-      <w:proofErr w:type="spellEnd"/>
-      <w:r>
-        <w:t xml:space="preserve"> MJ. </w:t>
-      </w:r>
-      <w:proofErr w:type="spellStart"/>
-      <w:r>
-        <w:t>SparkSeq</w:t>
-      </w:r>
-      <w:proofErr w:type="spellEnd"/>
-      <w:r>
-        <w:t xml:space="preserve">: </w:t>
-      </w:r>
-      <w:proofErr w:type="spellStart"/>
-      <w:r>
-        <w:t>fast</w:t>
-      </w:r>
-      <w:proofErr w:type="gramStart"/>
-      <w:r>
-        <w:t>,scalable</w:t>
-      </w:r>
-      <w:proofErr w:type="spellEnd"/>
-      <w:proofErr w:type="gramEnd"/>
-      <w:r>
-        <w:t>, cloud-ready tool for the interactive genomic data analysis with nucleotide precision. Bioinformatics 2014</w:t>
-      </w:r>
-      <w:proofErr w:type="gramStart"/>
-      <w:r>
-        <w:t>;btu343</w:t>
-      </w:r>
-      <w:proofErr w:type="gramEnd"/>
-      <w:r>
-        <w:t>.</w:t>
+      <w:r>
+        <w:t>Wiewiórka MS, Messina A, Pacholewska A, Maffioletti S, Gawrysiak P, Okoniewski MJ. SparkSeq: fast,scalable, cloud-ready tool for the interactive genomic data analysis with nucleotide precision. Bioinformatics 2014;btu343.</w:t>
       </w:r>
     </w:p>
     <w:p>
@@ -3007,15 +2155,7 @@
         <w:ind w:right="24" w:hanging="343"/>
       </w:pPr>
       <w:r>
-        <w:t xml:space="preserve">Ioannidis JP. Why most published research findings are false. </w:t>
-      </w:r>
-      <w:proofErr w:type="spellStart"/>
-      <w:r>
-        <w:t>PLoS</w:t>
-      </w:r>
-      <w:proofErr w:type="spellEnd"/>
-      <w:r>
-        <w:t xml:space="preserve"> medicine 2005; 2:e124.</w:t>
+        <w:t>Ioannidis JP. Why most published research findings are false. PLoS medicine 2005; 2:e124.</w:t>
       </w:r>
     </w:p>
     <w:p>
@@ -3027,53 +2167,8 @@
         <w:spacing w:after="121" w:line="231" w:lineRule="auto"/>
         <w:ind w:right="24" w:hanging="343"/>
       </w:pPr>
-      <w:proofErr w:type="spellStart"/>
-      <w:r>
-        <w:t>Hannay</w:t>
-      </w:r>
-      <w:proofErr w:type="spellEnd"/>
-      <w:r>
-        <w:t xml:space="preserve"> JE, MacLeod C, Singer J, </w:t>
-      </w:r>
-      <w:proofErr w:type="spellStart"/>
-      <w:r>
-        <w:t>Langtangen</w:t>
-      </w:r>
-      <w:proofErr w:type="spellEnd"/>
-      <w:r>
-        <w:t xml:space="preserve"> HP, </w:t>
-      </w:r>
-      <w:proofErr w:type="spellStart"/>
-      <w:r>
-        <w:t>Pfahl</w:t>
-      </w:r>
-      <w:proofErr w:type="spellEnd"/>
-      <w:r>
-        <w:t xml:space="preserve"> D, Wilson G. How do scientists develop </w:t>
-      </w:r>
-      <w:proofErr w:type="spellStart"/>
-      <w:r>
-        <w:t>anduse</w:t>
-      </w:r>
-      <w:proofErr w:type="spellEnd"/>
-      <w:r>
-        <w:t xml:space="preserve"> scientific software? Proceedings of the 2009 </w:t>
-      </w:r>
-      <w:proofErr w:type="spellStart"/>
-      <w:r>
-        <w:t>iCSE</w:t>
-      </w:r>
-      <w:proofErr w:type="spellEnd"/>
-      <w:r>
-        <w:t xml:space="preserve"> workshop on software engineering for computational science and engineering 2009</w:t>
-      </w:r>
-      <w:proofErr w:type="gramStart"/>
-      <w:r>
-        <w:t>;1</w:t>
-      </w:r>
-      <w:proofErr w:type="gramEnd"/>
-      <w:r>
-        <w:t>–8.</w:t>
+      <w:r>
+        <w:t>Hannay JE, MacLeod C, Singer J, Langtangen HP, Pfahl D, Wilson G. How do scientists develop anduse scientific software? Proceedings of the 2009 iCSE workshop on software engineering for computational science and engineering 2009;1–8.</w:t>
       </w:r>
     </w:p>
     <w:p>
@@ -3096,29 +2191,9 @@
         </w:numPr>
         <w:ind w:right="24" w:hanging="343"/>
       </w:pPr>
-      <w:proofErr w:type="spellStart"/>
-      <w:r>
-        <w:t>Umarji</w:t>
-      </w:r>
-      <w:proofErr w:type="spellEnd"/>
-      <w:r>
-        <w:t xml:space="preserve"> M, Seaman C, Koru AG, Liu H. Software engineering education for bioinformatics. </w:t>
-      </w:r>
-      <w:proofErr w:type="spellStart"/>
-      <w:r>
-        <w:t>Softwareengineering</w:t>
-      </w:r>
-      <w:proofErr w:type="spellEnd"/>
-      <w:r>
-        <w:t xml:space="preserve"> education and training, 2009 cSEET’09 22nd conference on 2009</w:t>
-      </w:r>
-      <w:proofErr w:type="gramStart"/>
-      <w:r>
-        <w:t>;216</w:t>
-      </w:r>
-      <w:proofErr w:type="gramEnd"/>
-      <w:r>
-        <w:t>–23.</w:t>
+      <w:r>
+        <w:lastRenderedPageBreak/>
+        <w:t>Umarji M, Seaman C, Koru AG, Liu H. Software engineering education for bioinformatics. Softwareengineering education and training, 2009 cSEET’09 22nd conference on 2009;216–23.</w:t>
       </w:r>
     </w:p>
     <w:p>
@@ -3129,21 +2204,8 @@
         </w:numPr>
         <w:ind w:right="24" w:hanging="343"/>
       </w:pPr>
-      <w:proofErr w:type="spellStart"/>
-      <w:r>
-        <w:t>Dijkstra</w:t>
-      </w:r>
-      <w:proofErr w:type="spellEnd"/>
-      <w:r>
-        <w:t xml:space="preserve"> EW. Selected writings on computing: a personal perspective. Springer-</w:t>
-      </w:r>
-      <w:proofErr w:type="spellStart"/>
-      <w:r>
-        <w:t>Verlag</w:t>
-      </w:r>
-      <w:proofErr w:type="spellEnd"/>
-      <w:r>
-        <w:t xml:space="preserve"> New York, Inc.1982.</w:t>
+      <w:r>
+        <w:t>Dijkstra EW. Selected writings on computing: a personal perspective. Springer-Verlag New York, Inc.1982.</w:t>
       </w:r>
     </w:p>
     <w:p>
@@ -3154,13 +2216,8 @@
         </w:numPr>
         <w:ind w:right="24" w:hanging="343"/>
       </w:pPr>
-      <w:proofErr w:type="spellStart"/>
-      <w:r>
-        <w:t>Surendran</w:t>
-      </w:r>
-      <w:proofErr w:type="spellEnd"/>
-      <w:r>
-        <w:t xml:space="preserve"> K, Hays H, Macfarlane A. Simulating a software engineering apprenticeship. Software, IEEE2002; 19:49–56.</w:t>
+      <w:r>
+        <w:t>Surendran K, Hays H, Macfarlane A. Simulating a software engineering apprenticeship. Software, IEEE2002; 19:49–56.</w:t>
       </w:r>
     </w:p>
     <w:p>
@@ -3172,31 +2229,7 @@
         <w:ind w:right="24" w:hanging="343"/>
       </w:pPr>
       <w:r>
-        <w:t xml:space="preserve">Wilson G, </w:t>
-      </w:r>
-      <w:proofErr w:type="spellStart"/>
-      <w:r>
-        <w:t>Aruliah</w:t>
-      </w:r>
-      <w:proofErr w:type="spellEnd"/>
-      <w:r>
-        <w:t xml:space="preserve"> D, Brown CT, Hong NPC, Davis M, Guy RT, Haddock SH, Huff KD, Mitchell </w:t>
-      </w:r>
-      <w:proofErr w:type="spellStart"/>
-      <w:r>
-        <w:t>IM,Plumbley</w:t>
-      </w:r>
-      <w:proofErr w:type="spellEnd"/>
-      <w:r>
-        <w:t xml:space="preserve"> MD, et al. Best practices for scientific computing. </w:t>
-      </w:r>
-      <w:proofErr w:type="spellStart"/>
-      <w:r>
-        <w:t>PLoS</w:t>
-      </w:r>
-      <w:proofErr w:type="spellEnd"/>
-      <w:r>
-        <w:t xml:space="preserve"> biology 2014; 12:e1001745.</w:t>
+        <w:t>Wilson G, Aruliah D, Brown CT, Hong NPC, Davis M, Guy RT, Haddock SH, Huff KD, Mitchell IM,Plumbley MD, et al. Best practices for scientific computing. PLoS biology 2014; 12:e1001745.</w:t>
       </w:r>
     </w:p>
     <w:p>
@@ -3208,47 +2241,7 @@
         <w:ind w:right="24" w:hanging="343"/>
       </w:pPr>
       <w:r>
-        <w:t xml:space="preserve">Kane DW, </w:t>
-      </w:r>
-      <w:proofErr w:type="spellStart"/>
-      <w:r>
-        <w:t>Hohman</w:t>
-      </w:r>
-      <w:proofErr w:type="spellEnd"/>
-      <w:r>
-        <w:t xml:space="preserve"> MM, </w:t>
-      </w:r>
-      <w:proofErr w:type="spellStart"/>
-      <w:r>
-        <w:t>Cerami</w:t>
-      </w:r>
-      <w:proofErr w:type="spellEnd"/>
-      <w:r>
-        <w:t xml:space="preserve"> EG, McCormick MW, </w:t>
-      </w:r>
-      <w:proofErr w:type="spellStart"/>
-      <w:r>
-        <w:t>Kuhlmman</w:t>
-      </w:r>
-      <w:proofErr w:type="spellEnd"/>
-      <w:r>
-        <w:t xml:space="preserve"> KF, Byrd JA. Agile methods </w:t>
-      </w:r>
-      <w:proofErr w:type="spellStart"/>
-      <w:r>
-        <w:t>inbiomedical</w:t>
-      </w:r>
-      <w:proofErr w:type="spellEnd"/>
-      <w:r>
-        <w:t xml:space="preserve"> software development: a multi-site experience report. </w:t>
-      </w:r>
-      <w:proofErr w:type="spellStart"/>
-      <w:r>
-        <w:t>Bmc</w:t>
-      </w:r>
-      <w:proofErr w:type="spellEnd"/>
-      <w:r>
-        <w:t xml:space="preserve"> Bioinformatics 2006; 7:273.</w:t>
+        <w:t>Kane DW, Hohman MM, Cerami EG, McCormick MW, Kuhlmman KF, Byrd JA. Agile methods inbiomedical software development: a multi-site experience report. Bmc Bioinformatics 2006; 7:273.</w:t>
       </w:r>
     </w:p>
     <w:p>
@@ -3260,39 +2253,7 @@
         <w:ind w:right="24" w:hanging="343"/>
       </w:pPr>
       <w:r>
-        <w:t xml:space="preserve">Van </w:t>
-      </w:r>
-      <w:proofErr w:type="spellStart"/>
-      <w:r>
-        <w:t>Deursen</w:t>
-      </w:r>
-      <w:proofErr w:type="spellEnd"/>
-      <w:r>
-        <w:t xml:space="preserve"> A, </w:t>
-      </w:r>
-      <w:proofErr w:type="spellStart"/>
-      <w:r>
-        <w:t>Klint</w:t>
-      </w:r>
-      <w:proofErr w:type="spellEnd"/>
-      <w:r>
-        <w:t xml:space="preserve"> P, </w:t>
-      </w:r>
-      <w:proofErr w:type="spellStart"/>
-      <w:r>
-        <w:t>Visser</w:t>
-      </w:r>
-      <w:proofErr w:type="spellEnd"/>
-      <w:r>
-        <w:t xml:space="preserve"> J. Domain-specific languages: An annotated bibliography. </w:t>
-      </w:r>
-      <w:proofErr w:type="spellStart"/>
-      <w:r>
-        <w:t>Sigplan</w:t>
-      </w:r>
-      <w:proofErr w:type="spellEnd"/>
-      <w:r>
-        <w:t xml:space="preserve"> Notices2000; 35:26–36.</w:t>
+        <w:t>Van Deursen A, Klint P, Visser J. Domain-specific languages: An annotated bibliography. Sigplan Notices2000; 35:26–36.</w:t>
       </w:r>
     </w:p>
     <w:p>
@@ -3303,29 +2264,8 @@
         </w:numPr>
         <w:ind w:right="24" w:hanging="343"/>
       </w:pPr>
-      <w:proofErr w:type="spellStart"/>
-      <w:r>
-        <w:t>Kosar</w:t>
-      </w:r>
-      <w:proofErr w:type="spellEnd"/>
-      <w:r>
-        <w:t xml:space="preserve"> T, Barrientos PA, </w:t>
-      </w:r>
-      <w:proofErr w:type="spellStart"/>
-      <w:r>
-        <w:t>Mernik</w:t>
-      </w:r>
-      <w:proofErr w:type="spellEnd"/>
-      <w:r>
-        <w:t xml:space="preserve"> M, others. A preliminary study on various implementation </w:t>
-      </w:r>
-      <w:proofErr w:type="spellStart"/>
-      <w:r>
-        <w:t>approachesof</w:t>
-      </w:r>
-      <w:proofErr w:type="spellEnd"/>
-      <w:r>
-        <w:t xml:space="preserve"> domain-specific language. Information and Software Technology 2008; 50:390–405.</w:t>
+      <w:r>
+        <w:t>Kosar T, Barrientos PA, Mernik M, others. A preliminary study on various implementation approachesof domain-specific language. Information and Software Technology 2008; 50:390–405.</w:t>
       </w:r>
     </w:p>
     <w:p>
@@ -3336,21 +2276,8 @@
         </w:numPr>
         <w:ind w:right="24" w:hanging="343"/>
       </w:pPr>
-      <w:proofErr w:type="spellStart"/>
-      <w:r>
-        <w:t>Swertz</w:t>
-      </w:r>
-      <w:proofErr w:type="spellEnd"/>
-      <w:r>
-        <w:t xml:space="preserve"> MA, Jansen RC. Beyond standardization: dynamic software infrastructures for systems </w:t>
-      </w:r>
-      <w:proofErr w:type="spellStart"/>
-      <w:r>
-        <w:t>biology.Nature</w:t>
-      </w:r>
-      <w:proofErr w:type="spellEnd"/>
-      <w:r>
-        <w:t xml:space="preserve"> Reviews Genetics 2007; 8:235–43.</w:t>
+      <w:r>
+        <w:t>Swertz MA, Jansen RC. Beyond standardization: dynamic software infrastructures for systems biology.Nature Reviews Genetics 2007; 8:235–43.</w:t>
       </w:r>
     </w:p>
     <w:p>
@@ -3362,25 +2289,7 @@
         <w:ind w:right="24" w:hanging="343"/>
       </w:pPr>
       <w:r>
-        <w:t xml:space="preserve">Ruffin R. David </w:t>
-      </w:r>
-      <w:proofErr w:type="spellStart"/>
-      <w:proofErr w:type="gramStart"/>
-      <w:r>
-        <w:t>ricardo’s</w:t>
-      </w:r>
-      <w:proofErr w:type="spellEnd"/>
-      <w:proofErr w:type="gramEnd"/>
-      <w:r>
-        <w:t xml:space="preserve"> discovery of comparative advantage. History of Political Economy 2002</w:t>
-      </w:r>
-      <w:proofErr w:type="gramStart"/>
-      <w:r>
-        <w:t>;34:727</w:t>
-      </w:r>
-      <w:proofErr w:type="gramEnd"/>
-      <w:r>
-        <w:t>–48.</w:t>
+        <w:t>Ruffin R. David ricardo’s discovery of comparative advantage. History of Political Economy 2002;34:727–48.</w:t>
       </w:r>
     </w:p>
     <w:p>
@@ -3404,31 +2313,7 @@
         <w:ind w:right="24" w:hanging="343"/>
       </w:pPr>
       <w:r>
-        <w:t xml:space="preserve">Walsh P, Carroll J, </w:t>
-      </w:r>
-      <w:proofErr w:type="spellStart"/>
-      <w:r>
-        <w:t>Sleator</w:t>
-      </w:r>
-      <w:proofErr w:type="spellEnd"/>
-      <w:r>
-        <w:t xml:space="preserve"> RD. Accelerating in </w:t>
-      </w:r>
-      <w:proofErr w:type="spellStart"/>
-      <w:r>
-        <w:t>silico</w:t>
-      </w:r>
-      <w:proofErr w:type="spellEnd"/>
-      <w:r>
-        <w:t xml:space="preserve"> research with workflows: a lesson in </w:t>
-      </w:r>
-      <w:proofErr w:type="spellStart"/>
-      <w:r>
-        <w:t>simplicity.Computers</w:t>
-      </w:r>
-      <w:proofErr w:type="spellEnd"/>
-      <w:r>
-        <w:t xml:space="preserve"> in biology and medicine 2013; 43:2028–35.</w:t>
+        <w:t>Walsh P, Carroll J, Sleator RD. Accelerating in silico research with workflows: a lesson in simplicity.Computers in biology and medicine 2013; 43:2028–35.</w:t>
       </w:r>
     </w:p>
     <w:p>
@@ -3440,79 +2325,7 @@
         <w:ind w:right="24" w:hanging="343"/>
       </w:pPr>
       <w:r>
-        <w:t xml:space="preserve">Szigeti B, Gleeson P, Vella M, </w:t>
-      </w:r>
-      <w:proofErr w:type="spellStart"/>
-      <w:r>
-        <w:t>Khayrulin</w:t>
-      </w:r>
-      <w:proofErr w:type="spellEnd"/>
-      <w:r>
-        <w:t xml:space="preserve"> S, </w:t>
-      </w:r>
-      <w:proofErr w:type="spellStart"/>
-      <w:r>
-        <w:t>Palyanov</w:t>
-      </w:r>
-      <w:proofErr w:type="spellEnd"/>
-      <w:r>
-        <w:t xml:space="preserve"> A, </w:t>
-      </w:r>
-      <w:proofErr w:type="spellStart"/>
-      <w:r>
-        <w:t>Hokanson</w:t>
-      </w:r>
-      <w:proofErr w:type="spellEnd"/>
-      <w:r>
-        <w:t xml:space="preserve"> J, Currie M, </w:t>
-      </w:r>
-      <w:proofErr w:type="spellStart"/>
-      <w:r>
-        <w:t>Cantarelli</w:t>
-      </w:r>
-      <w:proofErr w:type="spellEnd"/>
-      <w:r>
-        <w:t xml:space="preserve"> M, </w:t>
-      </w:r>
-      <w:proofErr w:type="spellStart"/>
-      <w:r>
-        <w:t>IdiliG</w:t>
-      </w:r>
-      <w:proofErr w:type="spellEnd"/>
-      <w:r>
-        <w:t xml:space="preserve">, Larson S. </w:t>
-      </w:r>
-      <w:proofErr w:type="spellStart"/>
-      <w:r>
-        <w:t>OpenWorm</w:t>
-      </w:r>
-      <w:proofErr w:type="spellEnd"/>
-      <w:r>
-        <w:t xml:space="preserve">: an open-science approach to </w:t>
-      </w:r>
-      <w:proofErr w:type="spellStart"/>
-      <w:r>
-        <w:t>modeling</w:t>
-      </w:r>
-      <w:proofErr w:type="spellEnd"/>
-      <w:r>
-        <w:t xml:space="preserve"> </w:t>
-      </w:r>
-      <w:proofErr w:type="spellStart"/>
-      <w:r>
-        <w:t>caenorhabditis</w:t>
-      </w:r>
-      <w:proofErr w:type="spellEnd"/>
-      <w:r>
-        <w:t xml:space="preserve"> </w:t>
-      </w:r>
-      <w:proofErr w:type="spellStart"/>
-      <w:r>
-        <w:t>elegans</w:t>
-      </w:r>
-      <w:proofErr w:type="spellEnd"/>
-      <w:r>
-        <w:t>. Frontiers in computational neuroscience 2014; 8.</w:t>
+        <w:t>Szigeti B, Gleeson P, Vella M, Khayrulin S, Palyanov A, Hokanson J, Currie M, Cantarelli M, IdiliG, Larson S. OpenWorm: an open-science approach to modeling caenorhabditis elegans. Frontiers in computational neuroscience 2014; 8.</w:t>
       </w:r>
     </w:p>
     <w:p>
@@ -3523,93 +2336,14 @@
         </w:numPr>
         <w:ind w:right="24" w:hanging="343"/>
       </w:pPr>
-      <w:proofErr w:type="spellStart"/>
-      <w:r>
-        <w:t>Idili</w:t>
-      </w:r>
-      <w:proofErr w:type="spellEnd"/>
-      <w:r>
-        <w:t xml:space="preserve"> G, </w:t>
-      </w:r>
-      <w:proofErr w:type="spellStart"/>
-      <w:r>
-        <w:t>Cantarelli</w:t>
-      </w:r>
-      <w:proofErr w:type="spellEnd"/>
-      <w:r>
-        <w:t xml:space="preserve"> M, </w:t>
-      </w:r>
-      <w:proofErr w:type="spellStart"/>
-      <w:r>
-        <w:t>Buibas</w:t>
-      </w:r>
-      <w:proofErr w:type="spellEnd"/>
-      <w:r>
-        <w:t xml:space="preserve"> M, Busbice T, Coggan J, Grove C, </w:t>
-      </w:r>
-      <w:proofErr w:type="spellStart"/>
-      <w:r>
-        <w:t>Khayrulin</w:t>
-      </w:r>
-      <w:proofErr w:type="spellEnd"/>
-      <w:r>
-        <w:t xml:space="preserve"> S, </w:t>
-      </w:r>
-      <w:proofErr w:type="spellStart"/>
-      <w:r>
-        <w:t>Palyanov</w:t>
-      </w:r>
-      <w:proofErr w:type="spellEnd"/>
-      <w:r>
-        <w:t xml:space="preserve"> A, </w:t>
-      </w:r>
-      <w:proofErr w:type="spellStart"/>
-      <w:r>
-        <w:t>LarsonSD</w:t>
-      </w:r>
-      <w:proofErr w:type="spellEnd"/>
-      <w:r>
-        <w:t xml:space="preserve">. Managing complexity in multi-algorithm, multi-scale biological simulations: an integrated software engineering and </w:t>
-      </w:r>
-      <w:proofErr w:type="spellStart"/>
-      <w:r>
-        <w:t>neuroinformatics</w:t>
-      </w:r>
-      <w:proofErr w:type="spellEnd"/>
-      <w:r>
-        <w:t xml:space="preserve"> approach. Frontiers in </w:t>
-      </w:r>
-      <w:proofErr w:type="spellStart"/>
-      <w:r>
-        <w:t>neuroinformatics</w:t>
-      </w:r>
-      <w:proofErr w:type="spellEnd"/>
-      <w:r>
-        <w:t xml:space="preserve"> conference abstract: 4th </w:t>
-      </w:r>
-      <w:proofErr w:type="spellStart"/>
-      <w:r>
-        <w:t>iNCF</w:t>
-      </w:r>
-      <w:proofErr w:type="spellEnd"/>
-      <w:r>
-        <w:t xml:space="preserve"> congress of </w:t>
-      </w:r>
-      <w:proofErr w:type="spellStart"/>
-      <w:r>
-        <w:t>neuroinformatics</w:t>
-      </w:r>
-      <w:proofErr w:type="spellEnd"/>
-      <w:r>
-        <w:t xml:space="preserve"> 2011; 112.</w:t>
-      </w:r>
-      <w:bookmarkStart w:id="0" w:name="_GoBack"/>
-      <w:bookmarkEnd w:id="0"/>
+      <w:r>
+        <w:t>Idili G, Cantarelli M, Buibas M, Busbice T, Coggan J, Grove C, Khayrulin S, Palyanov A, LarsonSD. Managing complexity in multi-algorithm, multi-scale biological simulations: an integrated software engineering and neuroinformatics approach. Frontiers in neuroinformatics conference abstract: 4th iNCF congress of neuroinformatics 2011; 112.</w:t>
+      </w:r>
     </w:p>
     <w:sectPr>
-      <w:footerReference w:type="even" r:id="rId14"/>
-      <w:footerReference w:type="default" r:id="rId15"/>
-      <w:footerReference w:type="first" r:id="rId16"/>
+      <w:footerReference w:type="even" r:id="rId7"/>
+      <w:footerReference w:type="default" r:id="rId8"/>
+      <w:footerReference w:type="first" r:id="rId9"/>
       <w:pgSz w:w="12240" w:h="15840"/>
       <w:pgMar w:top="1415" w:right="1401" w:bottom="1382" w:left="1406" w:header="720" w:footer="784" w:gutter="0"/>
       <w:cols w:space="720"/>
@@ -3691,7 +2425,7 @@
       <w:rPr>
         <w:noProof/>
       </w:rPr>
-      <w:t>15</w:t>
+      <w:t>7</w:t>
     </w:r>
     <w:r>
       <w:fldChar w:fldCharType="end"/>
@@ -3783,15 +2517,7 @@
         <w:footnoteRef/>
       </w:r>
       <w:r>
-        <w:t xml:space="preserve"> </w:t>
-      </w:r>
-      <w:proofErr w:type="spellStart"/>
-      <w:r>
-        <w:t>OpenMP</w:t>
-      </w:r>
-      <w:proofErr w:type="spellEnd"/>
-      <w:r>
-        <w:t xml:space="preserve"> - Open Multi-Processing - is an API specification for shared memory parallel programming. See </w:t>
+        <w:t xml:space="preserve"> OpenMP - Open Multi-Processing - is an API specification for shared memory parallel programming. See </w:t>
       </w:r>
       <w:hyperlink r:id="rId1">
         <w:r>
@@ -3802,27 +2528,11 @@
         </w:r>
       </w:hyperlink>
       <w:hyperlink r:id="rId2">
-        <w:proofErr w:type="gramStart"/>
         <w:r>
           <w:rPr>
             <w:color w:val="0000FF"/>
           </w:rPr>
-          <w:t>org/</w:t>
-        </w:r>
-        <w:proofErr w:type="spellStart"/>
-        <w:r>
-          <w:rPr>
-            <w:color w:val="0000FF"/>
-          </w:rPr>
-          <w:t>wp</w:t>
-        </w:r>
-        <w:proofErr w:type="spellEnd"/>
-        <w:proofErr w:type="gramEnd"/>
-        <w:r>
-          <w:rPr>
-            <w:color w:val="0000FF"/>
-          </w:rPr>
-          <w:t>/</w:t>
+          <w:t>org/wp/</w:t>
         </w:r>
       </w:hyperlink>
       <w:hyperlink r:id="rId3">
@@ -3892,15 +2602,7 @@
         </w:r>
       </w:hyperlink>
       <w:r>
-        <w:t xml:space="preserve"> The survey was carried out using </w:t>
-      </w:r>
-      <w:proofErr w:type="spellStart"/>
-      <w:r>
-        <w:t>surveymonkey</w:t>
-      </w:r>
-      <w:proofErr w:type="spellEnd"/>
-      <w:r>
-        <w:t xml:space="preserve"> and the data was exported in anonymised csv format.</w:t>
+        <w:t xml:space="preserve"> The survey was carried out using surveymonkey and the data was exported in anonymised csv format.</w:t>
       </w:r>
     </w:p>
   </w:footnote>

</xml_diff>